<commit_message>
agredecimento, dedicatoria e inicio 1,2,3
</commit_message>
<xml_diff>
--- a/PROJETOINTEGRADO.docx
+++ b/PROJETOINTEGRADO.docx
@@ -483,16 +483,7 @@
       </w:r>
     </w:p>
     <w:p>
-      <w:pPr>
-        <w:jc w:val="left"/>
-        <w:rPr>
-          <w:rFonts w:cs="Arial"/>
-        </w:rPr>
-      </w:pPr>
-      <w:r>
-        <w:rPr>
-          <w:rFonts w:cs="Arial"/>
-        </w:rPr>
+      <w:r>
         <w:br w:type="page"/>
       </w:r>
     </w:p>
@@ -502,14 +493,12 @@
         <w:rPr>
           <w:rFonts w:cs="Arial"/>
           <w:b/>
-          <w:lang w:val="en-US"/>
         </w:rPr>
       </w:pPr>
       <w:r>
         <w:rPr>
           <w:rFonts w:cs="Arial"/>
           <w:b/>
-          <w:lang w:val="en-US"/>
         </w:rPr>
         <w:lastRenderedPageBreak/>
         <w:t>ABSTRACT</w:t>
@@ -610,7 +599,7 @@
         </w:rPr>
         <w:fldChar w:fldCharType="separate"/>
       </w:r>
-      <w:hyperlink w:anchor="_Toc468375437" w:history="1">
+      <w:hyperlink w:anchor="_Toc468460241" w:history="1">
         <w:r>
           <w:rPr>
             <w:rStyle w:val="Hyperlink"/>
@@ -638,148 +627,7 @@
             <w:noProof/>
             <w:webHidden/>
           </w:rPr>
-          <w:instrText xml:space="preserve"> PAGEREF _Toc468375437 \h </w:instrText>
-        </w:r>
-        <w:r>
-          <w:rPr>
-            <w:noProof/>
-            <w:webHidden/>
-          </w:rPr>
-        </w:r>
-        <w:r>
-          <w:rPr>
-            <w:noProof/>
-            <w:webHidden/>
-          </w:rPr>
-          <w:fldChar w:fldCharType="separate"/>
-        </w:r>
-        <w:r>
-          <w:rPr>
-            <w:noProof/>
-            <w:webHidden/>
-          </w:rPr>
-          <w:t>5</w:t>
-        </w:r>
-        <w:r>
-          <w:rPr>
-            <w:noProof/>
-            <w:webHidden/>
-          </w:rPr>
-          <w:fldChar w:fldCharType="end"/>
-        </w:r>
-      </w:hyperlink>
-    </w:p>
-    <w:p>
-      <w:pPr>
-        <w:pStyle w:val="Sumrio1"/>
-        <w:tabs>
-          <w:tab w:val="right" w:leader="dot" w:pos="8210"/>
-        </w:tabs>
-        <w:rPr>
-          <w:rFonts w:asciiTheme="minorHAnsi" w:eastAsiaTheme="minorEastAsia" w:hAnsiTheme="minorHAnsi"/>
-          <w:noProof/>
-          <w:lang w:eastAsia="pt-BR"/>
-        </w:rPr>
-      </w:pPr>
-      <w:hyperlink w:anchor="_Toc468375438" w:history="1">
-        <w:r>
-          <w:rPr>
-            <w:rStyle w:val="Hyperlink"/>
-            <w:rFonts w:cs="Arial"/>
-            <w:noProof/>
-          </w:rPr>
-          <w:t>2. JUSTIFICATIVA DO TRABALHO</w:t>
-        </w:r>
-        <w:r>
-          <w:rPr>
-            <w:noProof/>
-            <w:webHidden/>
-          </w:rPr>
-          <w:tab/>
-        </w:r>
-        <w:r>
-          <w:rPr>
-            <w:noProof/>
-            <w:webHidden/>
-          </w:rPr>
-          <w:fldChar w:fldCharType="begin"/>
-        </w:r>
-        <w:r>
-          <w:rPr>
-            <w:noProof/>
-            <w:webHidden/>
-          </w:rPr>
-          <w:instrText xml:space="preserve"> PAGEREF _Toc468375438 \h </w:instrText>
-        </w:r>
-        <w:r>
-          <w:rPr>
-            <w:noProof/>
-            <w:webHidden/>
-          </w:rPr>
-        </w:r>
-        <w:r>
-          <w:rPr>
-            <w:noProof/>
-            <w:webHidden/>
-          </w:rPr>
-          <w:fldChar w:fldCharType="separate"/>
-        </w:r>
-        <w:r>
-          <w:rPr>
-            <w:noProof/>
-            <w:webHidden/>
-          </w:rPr>
-          <w:t>6</w:t>
-        </w:r>
-        <w:r>
-          <w:rPr>
-            <w:noProof/>
-            <w:webHidden/>
-          </w:rPr>
-          <w:fldChar w:fldCharType="end"/>
-        </w:r>
-      </w:hyperlink>
-    </w:p>
-    <w:p>
-      <w:pPr>
-        <w:pStyle w:val="Sumrio1"/>
-        <w:tabs>
-          <w:tab w:val="right" w:leader="dot" w:pos="8210"/>
-        </w:tabs>
-        <w:rPr>
-          <w:rFonts w:asciiTheme="minorHAnsi" w:eastAsiaTheme="minorEastAsia" w:hAnsiTheme="minorHAnsi"/>
-          <w:noProof/>
-          <w:lang w:eastAsia="pt-BR"/>
-        </w:rPr>
-      </w:pPr>
-      <w:hyperlink w:anchor="_Toc468375439" w:history="1">
-        <w:r>
-          <w:rPr>
-            <w:rStyle w:val="Hyperlink"/>
-            <w:noProof/>
-          </w:rPr>
-          <w:t>3. OBJETIVO DO TRABALHO</w:t>
-        </w:r>
-        <w:r>
-          <w:rPr>
-            <w:noProof/>
-            <w:webHidden/>
-          </w:rPr>
-          <w:tab/>
-        </w:r>
-        <w:r>
-          <w:rPr>
-            <w:noProof/>
-            <w:webHidden/>
-          </w:rPr>
-          <w:fldChar w:fldCharType="begin"/>
-        </w:r>
-        <w:r>
-          <w:rPr>
-            <w:noProof/>
-            <w:webHidden/>
-          </w:rPr>
-          <w:instrText xml:space="preserve"> PAGEREF _Toc468375439 \h </w:instrText>
+          <w:instrText xml:space="preserve"> PAGEREF _Toc468460241 \h </w:instrText>
         </w:r>
         <w:r>
           <w:rPr>
@@ -812,6 +660,147 @@
     </w:p>
     <w:p>
       <w:pPr>
+        <w:pStyle w:val="Sumrio1"/>
+        <w:tabs>
+          <w:tab w:val="right" w:leader="dot" w:pos="8210"/>
+        </w:tabs>
+        <w:rPr>
+          <w:rFonts w:asciiTheme="minorHAnsi" w:eastAsiaTheme="minorEastAsia" w:hAnsiTheme="minorHAnsi"/>
+          <w:noProof/>
+          <w:lang w:eastAsia="pt-BR"/>
+        </w:rPr>
+      </w:pPr>
+      <w:hyperlink w:anchor="_Toc468460242" w:history="1">
+        <w:r>
+          <w:rPr>
+            <w:rStyle w:val="Hyperlink"/>
+            <w:rFonts w:cs="Arial"/>
+            <w:noProof/>
+          </w:rPr>
+          <w:t>2. JUSTIFICATIVA DO TRABALHO</w:t>
+        </w:r>
+        <w:r>
+          <w:rPr>
+            <w:noProof/>
+            <w:webHidden/>
+          </w:rPr>
+          <w:tab/>
+        </w:r>
+        <w:r>
+          <w:rPr>
+            <w:noProof/>
+            <w:webHidden/>
+          </w:rPr>
+          <w:fldChar w:fldCharType="begin"/>
+        </w:r>
+        <w:r>
+          <w:rPr>
+            <w:noProof/>
+            <w:webHidden/>
+          </w:rPr>
+          <w:instrText xml:space="preserve"> PAGEREF _Toc468460242 \h </w:instrText>
+        </w:r>
+        <w:r>
+          <w:rPr>
+            <w:noProof/>
+            <w:webHidden/>
+          </w:rPr>
+        </w:r>
+        <w:r>
+          <w:rPr>
+            <w:noProof/>
+            <w:webHidden/>
+          </w:rPr>
+          <w:fldChar w:fldCharType="separate"/>
+        </w:r>
+        <w:r>
+          <w:rPr>
+            <w:noProof/>
+            <w:webHidden/>
+          </w:rPr>
+          <w:t>8</w:t>
+        </w:r>
+        <w:r>
+          <w:rPr>
+            <w:noProof/>
+            <w:webHidden/>
+          </w:rPr>
+          <w:fldChar w:fldCharType="end"/>
+        </w:r>
+      </w:hyperlink>
+    </w:p>
+    <w:p>
+      <w:pPr>
+        <w:pStyle w:val="Sumrio1"/>
+        <w:tabs>
+          <w:tab w:val="right" w:leader="dot" w:pos="8210"/>
+        </w:tabs>
+        <w:rPr>
+          <w:rFonts w:asciiTheme="minorHAnsi" w:eastAsiaTheme="minorEastAsia" w:hAnsiTheme="minorHAnsi"/>
+          <w:noProof/>
+          <w:lang w:eastAsia="pt-BR"/>
+        </w:rPr>
+      </w:pPr>
+      <w:hyperlink w:anchor="_Toc468460243" w:history="1">
+        <w:r>
+          <w:rPr>
+            <w:rStyle w:val="Hyperlink"/>
+            <w:noProof/>
+          </w:rPr>
+          <w:t>3. OBJETIVO DO TRABALHO</w:t>
+        </w:r>
+        <w:r>
+          <w:rPr>
+            <w:noProof/>
+            <w:webHidden/>
+          </w:rPr>
+          <w:tab/>
+        </w:r>
+        <w:r>
+          <w:rPr>
+            <w:noProof/>
+            <w:webHidden/>
+          </w:rPr>
+          <w:fldChar w:fldCharType="begin"/>
+        </w:r>
+        <w:r>
+          <w:rPr>
+            <w:noProof/>
+            <w:webHidden/>
+          </w:rPr>
+          <w:instrText xml:space="preserve"> PAGEREF _Toc468460243 \h </w:instrText>
+        </w:r>
+        <w:r>
+          <w:rPr>
+            <w:noProof/>
+            <w:webHidden/>
+          </w:rPr>
+        </w:r>
+        <w:r>
+          <w:rPr>
+            <w:noProof/>
+            <w:webHidden/>
+          </w:rPr>
+          <w:fldChar w:fldCharType="separate"/>
+        </w:r>
+        <w:r>
+          <w:rPr>
+            <w:noProof/>
+            <w:webHidden/>
+          </w:rPr>
+          <w:t>9</w:t>
+        </w:r>
+        <w:r>
+          <w:rPr>
+            <w:noProof/>
+            <w:webHidden/>
+          </w:rPr>
+          <w:fldChar w:fldCharType="end"/>
+        </w:r>
+      </w:hyperlink>
+    </w:p>
+    <w:p>
+      <w:pPr>
         <w:spacing w:line="360" w:lineRule="auto"/>
         <w:rPr>
           <w:rFonts w:cs="Arial"/>
@@ -823,62 +812,6 @@
         </w:rPr>
         <w:fldChar w:fldCharType="end"/>
       </w:r>
-    </w:p>
-    <w:p>
-      <w:pPr>
-        <w:spacing w:line="360" w:lineRule="auto"/>
-        <w:rPr>
-          <w:rFonts w:cs="Arial"/>
-        </w:rPr>
-      </w:pPr>
-    </w:p>
-    <w:p>
-      <w:pPr>
-        <w:spacing w:line="360" w:lineRule="auto"/>
-        <w:rPr>
-          <w:rFonts w:cs="Arial"/>
-        </w:rPr>
-      </w:pPr>
-    </w:p>
-    <w:p>
-      <w:pPr>
-        <w:spacing w:line="360" w:lineRule="auto"/>
-        <w:rPr>
-          <w:rFonts w:cs="Arial"/>
-        </w:rPr>
-      </w:pPr>
-    </w:p>
-    <w:p>
-      <w:pPr>
-        <w:spacing w:line="360" w:lineRule="auto"/>
-        <w:rPr>
-          <w:rFonts w:cs="Arial"/>
-        </w:rPr>
-      </w:pPr>
-    </w:p>
-    <w:p>
-      <w:pPr>
-        <w:spacing w:line="360" w:lineRule="auto"/>
-        <w:rPr>
-          <w:rFonts w:cs="Arial"/>
-        </w:rPr>
-      </w:pPr>
-    </w:p>
-    <w:p>
-      <w:pPr>
-        <w:spacing w:line="360" w:lineRule="auto"/>
-        <w:rPr>
-          <w:rFonts w:cs="Arial"/>
-        </w:rPr>
-      </w:pPr>
-    </w:p>
-    <w:p>
-      <w:pPr>
-        <w:spacing w:line="360" w:lineRule="auto"/>
-        <w:rPr>
-          <w:rFonts w:cs="Arial"/>
-        </w:rPr>
-      </w:pPr>
     </w:p>
     <w:p>
       <w:pPr>
@@ -905,13 +838,274 @@
     </w:p>
     <w:p>
       <w:pPr>
+        <w:jc w:val="left"/>
+        <w:rPr>
+          <w:rFonts w:cs="Arial"/>
+        </w:rPr>
+      </w:pPr>
+      <w:bookmarkStart w:id="0" w:name="_Toc468375437"/>
+    </w:p>
+    <w:p>
+      <w:pPr>
+        <w:jc w:val="left"/>
+        <w:rPr>
+          <w:rFonts w:cs="Arial"/>
+        </w:rPr>
+      </w:pPr>
+    </w:p>
+    <w:p>
+      <w:pPr>
+        <w:jc w:val="left"/>
+        <w:rPr>
+          <w:rFonts w:cs="Arial"/>
+        </w:rPr>
+      </w:pPr>
+    </w:p>
+    <w:p>
+      <w:pPr>
+        <w:jc w:val="left"/>
+        <w:rPr>
+          <w:rFonts w:cs="Arial"/>
+        </w:rPr>
+      </w:pPr>
+    </w:p>
+    <w:p>
+      <w:pPr>
+        <w:jc w:val="left"/>
+        <w:rPr>
+          <w:rFonts w:cs="Arial"/>
+        </w:rPr>
+      </w:pPr>
+    </w:p>
+    <w:p>
+      <w:pPr>
+        <w:jc w:val="left"/>
+        <w:rPr>
+          <w:rFonts w:cs="Arial"/>
+        </w:rPr>
+      </w:pPr>
+    </w:p>
+    <w:p>
+      <w:pPr>
+        <w:jc w:val="left"/>
+        <w:rPr>
+          <w:rFonts w:cs="Arial"/>
+        </w:rPr>
+      </w:pPr>
+    </w:p>
+    <w:p>
+      <w:pPr>
+        <w:jc w:val="left"/>
+        <w:rPr>
+          <w:rFonts w:cs="Arial"/>
+        </w:rPr>
+      </w:pPr>
+    </w:p>
+    <w:p>
+      <w:pPr>
+        <w:jc w:val="left"/>
+        <w:rPr>
+          <w:rFonts w:cs="Arial"/>
+        </w:rPr>
+      </w:pPr>
+    </w:p>
+    <w:p>
+      <w:pPr>
+        <w:jc w:val="left"/>
+        <w:rPr>
+          <w:rFonts w:cs="Arial"/>
+        </w:rPr>
+      </w:pPr>
+    </w:p>
+    <w:p>
+      <w:pPr>
+        <w:jc w:val="left"/>
+        <w:rPr>
+          <w:rFonts w:cs="Arial"/>
+        </w:rPr>
+      </w:pPr>
+    </w:p>
+    <w:p>
+      <w:pPr>
+        <w:jc w:val="left"/>
+        <w:rPr>
+          <w:rFonts w:cs="Arial"/>
+        </w:rPr>
+      </w:pPr>
+    </w:p>
+    <w:p>
+      <w:pPr>
+        <w:jc w:val="left"/>
+        <w:rPr>
+          <w:rFonts w:cs="Arial"/>
+        </w:rPr>
+      </w:pPr>
+    </w:p>
+    <w:p>
+      <w:pPr>
+        <w:jc w:val="left"/>
+        <w:rPr>
+          <w:rFonts w:cs="Arial"/>
+        </w:rPr>
+      </w:pPr>
+    </w:p>
+    <w:p>
+      <w:pPr>
+        <w:jc w:val="left"/>
+        <w:rPr>
+          <w:rFonts w:cs="Arial"/>
+        </w:rPr>
+      </w:pPr>
+    </w:p>
+    <w:p>
+      <w:pPr>
+        <w:jc w:val="left"/>
+        <w:rPr>
+          <w:rFonts w:cs="Arial"/>
+        </w:rPr>
+      </w:pPr>
+    </w:p>
+    <w:p>
+      <w:pPr>
+        <w:jc w:val="left"/>
+        <w:rPr>
+          <w:rFonts w:cs="Arial"/>
+        </w:rPr>
+      </w:pPr>
+    </w:p>
+    <w:p>
+      <w:pPr>
+        <w:jc w:val="left"/>
+        <w:rPr>
+          <w:rFonts w:cs="Arial"/>
+        </w:rPr>
+      </w:pPr>
+    </w:p>
+    <w:p>
+      <w:pPr>
+        <w:jc w:val="left"/>
+        <w:rPr>
+          <w:rFonts w:cs="Arial"/>
+        </w:rPr>
+      </w:pPr>
+    </w:p>
+    <w:p>
+      <w:pPr>
+        <w:jc w:val="center"/>
+        <w:rPr>
+          <w:rFonts w:cs="Arial"/>
+          <w:i/>
+        </w:rPr>
+      </w:pPr>
+      <w:r>
+        <w:rPr>
+          <w:rFonts w:cs="Arial"/>
+          <w:i/>
+        </w:rPr>
+        <w:t>À</w:t>
+      </w:r>
+      <w:r>
+        <w:rPr>
+          <w:rFonts w:cs="Arial"/>
+          <w:i/>
+        </w:rPr>
+        <w:t xml:space="preserve"> meus pais</w:t>
+      </w:r>
+      <w:r>
+        <w:rPr>
+          <w:rFonts w:cs="Arial"/>
+          <w:i/>
+        </w:rPr>
+        <w:t xml:space="preserve"> e</w:t>
+      </w:r>
+      <w:r>
+        <w:rPr>
+          <w:rFonts w:cs="Arial"/>
+          <w:i/>
+        </w:rPr>
+        <w:t xml:space="preserve"> familiares que sempre me apoiaram na minha carreira e ajudaram a seguir meus sonhos.</w:t>
+      </w:r>
+    </w:p>
+    <w:p>
+      <w:pPr>
+        <w:jc w:val="left"/>
+        <w:rPr>
+          <w:rFonts w:eastAsiaTheme="majorEastAsia" w:cs="Arial"/>
+          <w:b/>
+          <w:bCs/>
+          <w:color w:val="000000" w:themeColor="text1"/>
+        </w:rPr>
+      </w:pPr>
+      <w:r>
+        <w:rPr>
+          <w:rFonts w:cs="Arial"/>
+        </w:rPr>
+        <w:br w:type="page"/>
+      </w:r>
+    </w:p>
+    <w:p>
+      <w:pPr>
+        <w:jc w:val="left"/>
+        <w:rPr>
+          <w:rFonts w:cs="Arial"/>
+          <w:b/>
+        </w:rPr>
+      </w:pPr>
+      <w:r>
+        <w:rPr>
+          <w:rFonts w:cs="Arial"/>
+          <w:b/>
+        </w:rPr>
+        <w:lastRenderedPageBreak/>
+        <w:t>Agradecimentos</w:t>
+      </w:r>
+    </w:p>
+    <w:p>
+      <w:r>
+        <w:t xml:space="preserve">À minha </w:t>
+      </w:r>
+      <w:proofErr w:type="spellStart"/>
+      <w:r>
+        <w:t>Profa</w:t>
+      </w:r>
+      <w:proofErr w:type="spellEnd"/>
+      <w:r>
+        <w:t xml:space="preserve"> </w:t>
+      </w:r>
+      <w:proofErr w:type="spellStart"/>
+      <w:r>
+        <w:t>Nathália</w:t>
+      </w:r>
+      <w:proofErr w:type="spellEnd"/>
+      <w:r>
+        <w:t xml:space="preserve"> B. Paulo pelo acompanhamento e orientação.</w:t>
+      </w:r>
+    </w:p>
+    <w:p>
+      <w:r>
+        <w:t>Aos funcionários da Universidade Cidade de São Paulo pelo apoio e prontidão a resolver problemas.</w:t>
+      </w:r>
+    </w:p>
+    <w:p>
+      <w:pPr>
+        <w:rPr>
+          <w:rFonts w:eastAsiaTheme="majorEastAsia"/>
+          <w:color w:val="000000" w:themeColor="text1"/>
+        </w:rPr>
+      </w:pPr>
+      <w:r>
+        <w:br w:type="page"/>
+      </w:r>
+    </w:p>
+    <w:p>
+      <w:pPr>
         <w:pStyle w:val="Ttulo1"/>
         <w:rPr>
           <w:rFonts w:cs="Arial"/>
           <w:szCs w:val="22"/>
         </w:rPr>
       </w:pPr>
-      <w:bookmarkStart w:id="0" w:name="_Toc468375437"/>
+      <w:bookmarkStart w:id="1" w:name="_Toc468460241"/>
       <w:r>
         <w:rPr>
           <w:rFonts w:cs="Arial"/>
@@ -949,17 +1143,62 @@
         <w:t xml:space="preserve"> DO TRABALHO</w:t>
       </w:r>
       <w:bookmarkEnd w:id="0"/>
+      <w:bookmarkEnd w:id="1"/>
     </w:p>
     <w:p/>
     <w:p>
       <w:r>
-        <w:t>FAFSFFAF</w:t>
+        <w:t xml:space="preserve">O cinema é uma das opções mais populares de lazer do </w:t>
+      </w:r>
+      <w:r>
+        <w:t>brasileiro</w:t>
+      </w:r>
+      <w:r>
+        <w:t>.</w:t>
+      </w:r>
+      <w:r>
+        <w:t xml:space="preserve"> </w:t>
+      </w:r>
+      <w:r>
+        <w:t>L</w:t>
+      </w:r>
+      <w:r>
+        <w:t>ocalizado</w:t>
+      </w:r>
+      <w:r>
+        <w:t>s</w:t>
+      </w:r>
+      <w:r>
+        <w:t xml:space="preserve"> em </w:t>
+      </w:r>
+      <w:r>
+        <w:t xml:space="preserve">maioria nos </w:t>
+      </w:r>
+      <w:r>
+        <w:t>shoppings distribuídos pela cidade</w:t>
+      </w:r>
+      <w:r>
+        <w:t>.</w:t>
+      </w:r>
+      <w:r>
+        <w:t xml:space="preserve"> </w:t>
+      </w:r>
+      <w:r>
+        <w:t>Um cinema é como qualquer outro comércio, há um processo para qualquer pessoa poder assistir o filme desejado,</w:t>
+      </w:r>
+      <w:r>
+        <w:t xml:space="preserve"> como fazer a escolha dos assentos, filme e método de pagamento</w:t>
+      </w:r>
+      <w:r>
+        <w:t>.</w:t>
       </w:r>
     </w:p>
     <w:p/>
     <w:p/>
     <w:p/>
     <w:p/>
+    <w:p/>
+    <w:p/>
     <w:p>
       <w:r>
         <w:br w:type="page"/>
@@ -973,7 +1212,8 @@
           <w:szCs w:val="22"/>
         </w:rPr>
       </w:pPr>
-      <w:bookmarkStart w:id="1" w:name="_Toc468375438"/>
+      <w:bookmarkStart w:id="2" w:name="_Toc468375438"/>
+      <w:bookmarkStart w:id="3" w:name="_Toc468460242"/>
       <w:r>
         <w:rPr>
           <w:rFonts w:cs="Arial"/>
@@ -982,16 +1222,29 @@
         <w:lastRenderedPageBreak/>
         <w:t>2. JUSTIFICATIVA DO TRABALHO</w:t>
       </w:r>
-      <w:bookmarkEnd w:id="1"/>
+      <w:bookmarkEnd w:id="2"/>
+      <w:bookmarkEnd w:id="3"/>
     </w:p>
     <w:p/>
     <w:p>
       <w:r>
-        <w:t>FAFFAFAF</w:t>
+        <w:t>por que esta pesquisa deve ser realizada?</w:t>
+      </w:r>
+    </w:p>
+    <w:p>
+      <w:r>
+        <w:t xml:space="preserve">O desenvolvimento de um sistema para um cinema é vantajoso pela </w:t>
+      </w:r>
+      <w:proofErr w:type="spellStart"/>
+      <w:r>
+        <w:t>complexibilidade</w:t>
+      </w:r>
+      <w:proofErr w:type="spellEnd"/>
+      <w:r>
+        <w:t xml:space="preserve">  do processo de venda de um ingresso. Ao </w:t>
       </w:r>
     </w:p>
     <w:p/>
-    <w:p/>
     <w:p>
       <w:r>
         <w:br w:type="page"/>
@@ -1001,15 +1254,24 @@
       <w:pPr>
         <w:pStyle w:val="Ttulo1"/>
       </w:pPr>
-      <w:bookmarkStart w:id="2" w:name="_Toc468375439"/>
+      <w:bookmarkStart w:id="4" w:name="_Toc468375439"/>
+      <w:bookmarkStart w:id="5" w:name="_Toc468460243"/>
       <w:r>
         <w:lastRenderedPageBreak/>
         <w:t>3. OBJETIVO DO TRABALHO</w:t>
       </w:r>
-      <w:bookmarkEnd w:id="2"/>
+      <w:bookmarkEnd w:id="4"/>
+      <w:bookmarkEnd w:id="5"/>
     </w:p>
     <w:p/>
-    <w:p/>
+    <w:p>
+      <w:r>
+        <w:t>Este trabalho enfocará o desenvolvimento de um sistema</w:t>
+      </w:r>
+      <w:r>
+        <w:t>.</w:t>
+      </w:r>
+    </w:p>
     <w:p/>
     <w:p>
       <w:r>
@@ -1740,6 +2002,7 @@
   <w:style w:type="character" w:default="1" w:styleId="Fontepargpadro">
     <w:name w:val="Default Paragraph Font"/>
     <w:uiPriority w:val="1"/>
+    <w:semiHidden/>
     <w:unhideWhenUsed/>
   </w:style>
   <w:style w:type="table" w:default="1" w:styleId="Tabelanormal">
@@ -2243,7 +2506,7 @@
 </file>
 
 <file path=customXml/itemProps1.xml><?xml version="1.0" encoding="utf-8"?>
-<ds:datastoreItem xmlns:ds="http://schemas.openxmlformats.org/officeDocument/2006/customXml" ds:itemID="{6D396243-38B9-430A-999F-00FE6CE0C4C4}">
+<ds:datastoreItem xmlns:ds="http://schemas.openxmlformats.org/officeDocument/2006/customXml" ds:itemID="{0EEE4AE5-F4FA-4B85-B73E-8D921D2C4594}">
   <ds:schemaRefs>
     <ds:schemaRef ds:uri="http://schemas.openxmlformats.org/officeDocument/2006/bibliography"/>
   </ds:schemaRefs>

</xml_diff>

<commit_message>
Inicio da parte técnica
</commit_message>
<xml_diff>
--- a/PROJETOINTEGRADO.docx
+++ b/PROJETOINTEGRADO.docx
@@ -589,7 +589,7 @@
         </w:rPr>
         <w:fldChar w:fldCharType="separate"/>
       </w:r>
-      <w:hyperlink w:anchor="_Toc468460241" w:history="1">
+      <w:hyperlink w:anchor="_Toc468561691" w:history="1">
         <w:r>
           <w:rPr>
             <w:rStyle w:val="Hyperlink"/>
@@ -617,7 +617,7 @@
             <w:noProof/>
             <w:webHidden/>
           </w:rPr>
-          <w:instrText xml:space="preserve"> PAGEREF _Toc468460241 \h </w:instrText>
+          <w:instrText xml:space="preserve"> PAGEREF _Toc468561691 \h </w:instrText>
         </w:r>
         <w:r>
           <w:rPr>
@@ -660,7 +660,7 @@
           <w:lang w:eastAsia="pt-BR"/>
         </w:rPr>
       </w:pPr>
-      <w:hyperlink w:anchor="_Toc468460242" w:history="1">
+      <w:hyperlink w:anchor="_Toc468561692" w:history="1">
         <w:r>
           <w:rPr>
             <w:rStyle w:val="Hyperlink"/>
@@ -688,7 +688,7 @@
             <w:noProof/>
             <w:webHidden/>
           </w:rPr>
-          <w:instrText xml:space="preserve"> PAGEREF _Toc468460242 \h </w:instrText>
+          <w:instrText xml:space="preserve"> PAGEREF _Toc468561692 \h </w:instrText>
         </w:r>
         <w:r>
           <w:rPr>
@@ -731,7 +731,7 @@
           <w:lang w:eastAsia="pt-BR"/>
         </w:rPr>
       </w:pPr>
-      <w:hyperlink w:anchor="_Toc468460243" w:history="1">
+      <w:hyperlink w:anchor="_Toc468561693" w:history="1">
         <w:r>
           <w:rPr>
             <w:rStyle w:val="Hyperlink"/>
@@ -758,7 +758,7 @@
             <w:noProof/>
             <w:webHidden/>
           </w:rPr>
-          <w:instrText xml:space="preserve"> PAGEREF _Toc468460243 \h </w:instrText>
+          <w:instrText xml:space="preserve"> PAGEREF _Toc468561693 \h </w:instrText>
         </w:r>
         <w:r>
           <w:rPr>
@@ -791,6 +791,284 @@
     </w:p>
     <w:p>
       <w:pPr>
+        <w:pStyle w:val="Sumrio1"/>
+        <w:tabs>
+          <w:tab w:val="right" w:leader="dot" w:pos="8210"/>
+        </w:tabs>
+        <w:rPr>
+          <w:rFonts w:asciiTheme="minorHAnsi" w:eastAsiaTheme="minorEastAsia" w:hAnsiTheme="minorHAnsi"/>
+          <w:noProof/>
+          <w:lang w:eastAsia="pt-BR"/>
+        </w:rPr>
+      </w:pPr>
+      <w:hyperlink w:anchor="_Toc468561694" w:history="1">
+        <w:r>
+          <w:rPr>
+            <w:rStyle w:val="Hyperlink"/>
+            <w:noProof/>
+          </w:rPr>
+          <w:t>4. DESENVOLVIMENTO</w:t>
+        </w:r>
+        <w:r>
+          <w:rPr>
+            <w:noProof/>
+            <w:webHidden/>
+          </w:rPr>
+          <w:tab/>
+        </w:r>
+        <w:r>
+          <w:rPr>
+            <w:noProof/>
+            <w:webHidden/>
+          </w:rPr>
+          <w:fldChar w:fldCharType="begin"/>
+        </w:r>
+        <w:r>
+          <w:rPr>
+            <w:noProof/>
+            <w:webHidden/>
+          </w:rPr>
+          <w:instrText xml:space="preserve"> PAGEREF _Toc468561694 \h </w:instrText>
+        </w:r>
+        <w:r>
+          <w:rPr>
+            <w:noProof/>
+            <w:webHidden/>
+          </w:rPr>
+        </w:r>
+        <w:r>
+          <w:rPr>
+            <w:noProof/>
+            <w:webHidden/>
+          </w:rPr>
+          <w:fldChar w:fldCharType="separate"/>
+        </w:r>
+        <w:r>
+          <w:rPr>
+            <w:noProof/>
+            <w:webHidden/>
+          </w:rPr>
+          <w:t>10</w:t>
+        </w:r>
+        <w:r>
+          <w:rPr>
+            <w:noProof/>
+            <w:webHidden/>
+          </w:rPr>
+          <w:fldChar w:fldCharType="end"/>
+        </w:r>
+      </w:hyperlink>
+    </w:p>
+    <w:p>
+      <w:pPr>
+        <w:pStyle w:val="Sumrio2"/>
+        <w:tabs>
+          <w:tab w:val="right" w:leader="dot" w:pos="8210"/>
+        </w:tabs>
+        <w:rPr>
+          <w:rFonts w:asciiTheme="minorHAnsi" w:eastAsiaTheme="minorEastAsia" w:hAnsiTheme="minorHAnsi"/>
+          <w:noProof/>
+          <w:lang w:eastAsia="pt-BR"/>
+        </w:rPr>
+      </w:pPr>
+      <w:hyperlink w:anchor="_Toc468561695" w:history="1">
+        <w:r>
+          <w:rPr>
+            <w:rStyle w:val="Hyperlink"/>
+            <w:noProof/>
+          </w:rPr>
+          <w:t>4.1 INTRODUÇÃO</w:t>
+        </w:r>
+        <w:r>
+          <w:rPr>
+            <w:noProof/>
+            <w:webHidden/>
+          </w:rPr>
+          <w:tab/>
+        </w:r>
+        <w:r>
+          <w:rPr>
+            <w:noProof/>
+            <w:webHidden/>
+          </w:rPr>
+          <w:fldChar w:fldCharType="begin"/>
+        </w:r>
+        <w:r>
+          <w:rPr>
+            <w:noProof/>
+            <w:webHidden/>
+          </w:rPr>
+          <w:instrText xml:space="preserve"> PAGEREF _Toc468561695 \h </w:instrText>
+        </w:r>
+        <w:r>
+          <w:rPr>
+            <w:noProof/>
+            <w:webHidden/>
+          </w:rPr>
+        </w:r>
+        <w:r>
+          <w:rPr>
+            <w:noProof/>
+            <w:webHidden/>
+          </w:rPr>
+          <w:fldChar w:fldCharType="separate"/>
+        </w:r>
+        <w:r>
+          <w:rPr>
+            <w:noProof/>
+            <w:webHidden/>
+          </w:rPr>
+          <w:t>11</w:t>
+        </w:r>
+        <w:r>
+          <w:rPr>
+            <w:noProof/>
+            <w:webHidden/>
+          </w:rPr>
+          <w:fldChar w:fldCharType="end"/>
+        </w:r>
+      </w:hyperlink>
+    </w:p>
+    <w:p>
+      <w:pPr>
+        <w:pStyle w:val="Sumrio3"/>
+        <w:tabs>
+          <w:tab w:val="right" w:leader="dot" w:pos="8210"/>
+        </w:tabs>
+        <w:rPr>
+          <w:noProof/>
+        </w:rPr>
+      </w:pPr>
+      <w:hyperlink w:anchor="_Toc468561696" w:history="1">
+        <w:r>
+          <w:rPr>
+            <w:rStyle w:val="Hyperlink"/>
+            <w:noProof/>
+          </w:rPr>
+          <w:t>4.1.1 TERMO DE ABERTURA DO PROJETO DE SOFTWARE</w:t>
+        </w:r>
+        <w:r>
+          <w:rPr>
+            <w:noProof/>
+            <w:webHidden/>
+          </w:rPr>
+          <w:tab/>
+        </w:r>
+        <w:r>
+          <w:rPr>
+            <w:noProof/>
+            <w:webHidden/>
+          </w:rPr>
+          <w:fldChar w:fldCharType="begin"/>
+        </w:r>
+        <w:r>
+          <w:rPr>
+            <w:noProof/>
+            <w:webHidden/>
+          </w:rPr>
+          <w:instrText xml:space="preserve"> PAGEREF _Toc468561696 \h </w:instrText>
+        </w:r>
+        <w:r>
+          <w:rPr>
+            <w:noProof/>
+            <w:webHidden/>
+          </w:rPr>
+        </w:r>
+        <w:r>
+          <w:rPr>
+            <w:noProof/>
+            <w:webHidden/>
+          </w:rPr>
+          <w:fldChar w:fldCharType="separate"/>
+        </w:r>
+        <w:r>
+          <w:rPr>
+            <w:noProof/>
+            <w:webHidden/>
+          </w:rPr>
+          <w:t>12</w:t>
+        </w:r>
+        <w:r>
+          <w:rPr>
+            <w:noProof/>
+            <w:webHidden/>
+          </w:rPr>
+          <w:fldChar w:fldCharType="end"/>
+        </w:r>
+      </w:hyperlink>
+    </w:p>
+    <w:p>
+      <w:pPr>
+        <w:pStyle w:val="Sumrio2"/>
+        <w:tabs>
+          <w:tab w:val="right" w:leader="dot" w:pos="8210"/>
+        </w:tabs>
+        <w:rPr>
+          <w:rFonts w:asciiTheme="minorHAnsi" w:eastAsiaTheme="minorEastAsia" w:hAnsiTheme="minorHAnsi"/>
+          <w:noProof/>
+          <w:lang w:eastAsia="pt-BR"/>
+        </w:rPr>
+      </w:pPr>
+      <w:hyperlink w:anchor="_Toc468561697" w:history="1">
+        <w:r>
+          <w:rPr>
+            <w:rStyle w:val="Hyperlink"/>
+            <w:noProof/>
+          </w:rPr>
+          <w:t>4.2 INFORMAÇÕES GERAIS</w:t>
+        </w:r>
+        <w:r>
+          <w:rPr>
+            <w:noProof/>
+            <w:webHidden/>
+          </w:rPr>
+          <w:tab/>
+        </w:r>
+        <w:r>
+          <w:rPr>
+            <w:noProof/>
+            <w:webHidden/>
+          </w:rPr>
+          <w:fldChar w:fldCharType="begin"/>
+        </w:r>
+        <w:r>
+          <w:rPr>
+            <w:noProof/>
+            <w:webHidden/>
+          </w:rPr>
+          <w:instrText xml:space="preserve"> PAGEREF _Toc468561697 \h </w:instrText>
+        </w:r>
+        <w:r>
+          <w:rPr>
+            <w:noProof/>
+            <w:webHidden/>
+          </w:rPr>
+        </w:r>
+        <w:r>
+          <w:rPr>
+            <w:noProof/>
+            <w:webHidden/>
+          </w:rPr>
+          <w:fldChar w:fldCharType="separate"/>
+        </w:r>
+        <w:r>
+          <w:rPr>
+            <w:noProof/>
+            <w:webHidden/>
+          </w:rPr>
+          <w:t>13</w:t>
+        </w:r>
+        <w:r>
+          <w:rPr>
+            <w:noProof/>
+            <w:webHidden/>
+          </w:rPr>
+          <w:fldChar w:fldCharType="end"/>
+        </w:r>
+      </w:hyperlink>
+    </w:p>
+    <w:p>
+      <w:pPr>
         <w:rPr>
           <w:rFonts w:cs="Arial"/>
         </w:rPr>
@@ -801,13 +1079,6 @@
         </w:rPr>
         <w:fldChar w:fldCharType="end"/>
       </w:r>
-    </w:p>
-    <w:p>
-      <w:pPr>
-        <w:rPr>
-          <w:rFonts w:cs="Arial"/>
-        </w:rPr>
-      </w:pPr>
     </w:p>
     <w:p>
       <w:pPr>
@@ -1095,6 +1366,8 @@
         </w:rPr>
       </w:pPr>
       <w:bookmarkStart w:id="1" w:name="_Toc468460241"/>
+      <w:bookmarkStart w:id="2" w:name="_Toc468559005"/>
+      <w:bookmarkStart w:id="3" w:name="_Toc468561691"/>
       <w:r>
         <w:rPr>
           <w:rFonts w:cs="Arial"/>
@@ -1133,6 +1406,8 @@
       </w:r>
       <w:bookmarkEnd w:id="0"/>
       <w:bookmarkEnd w:id="1"/>
+      <w:bookmarkEnd w:id="2"/>
+      <w:bookmarkEnd w:id="3"/>
     </w:p>
     <w:p/>
     <w:p>
@@ -1143,64 +1418,79 @@
         <w:t>brasileiro</w:t>
       </w:r>
       <w:r>
+        <w:t>,</w:t>
+      </w:r>
+      <w:r>
+        <w:t xml:space="preserve"> em </w:t>
+      </w:r>
+      <w:r>
+        <w:t>maioria</w:t>
+      </w:r>
+      <w:r>
+        <w:t xml:space="preserve"> </w:t>
+      </w:r>
+      <w:r>
+        <w:t>distribuídos</w:t>
+      </w:r>
+      <w:r>
+        <w:t xml:space="preserve"> nos </w:t>
+      </w:r>
+      <w:r>
+        <w:t>shoppings pela cidade</w:t>
+      </w:r>
+      <w:r>
         <w:t>.</w:t>
       </w:r>
       <w:r>
         <w:t xml:space="preserve"> </w:t>
       </w:r>
-      <w:r>
-        <w:t>L</w:t>
-      </w:r>
-      <w:r>
-        <w:t>ocalizado</w:t>
-      </w:r>
-      <w:r>
-        <w:t>s</w:t>
-      </w:r>
-      <w:r>
-        <w:t xml:space="preserve"> em </w:t>
-      </w:r>
-      <w:r>
-        <w:t xml:space="preserve">maioria nos </w:t>
-      </w:r>
-      <w:r>
-        <w:t>shoppings distribuídos pela cidade</w:t>
+    </w:p>
+    <w:p>
+      <w:r>
+        <w:t>Um cinema é como qualquer outro comércio</w:t>
+      </w:r>
+      <w:r>
+        <w:t xml:space="preserve"> há</w:t>
+      </w:r>
+      <w:r>
+        <w:t xml:space="preserve"> um processo para qualquer pessoa poder assistir </w:t>
+      </w:r>
+      <w:r>
+        <w:t>á um filme</w:t>
+      </w:r>
+      <w:r>
+        <w:t>,</w:t>
+      </w:r>
+      <w:r>
+        <w:t xml:space="preserve"> fazer a escolha dos assentos,</w:t>
+      </w:r>
+      <w:r>
+        <w:t xml:space="preserve"> </w:t>
+      </w:r>
+      <w:r>
+        <w:t>d</w:t>
+      </w:r>
+      <w:r>
+        <w:t>o</w:t>
+      </w:r>
+      <w:r>
+        <w:t xml:space="preserve"> </w:t>
+      </w:r>
+      <w:r>
+        <w:t>filme</w:t>
+      </w:r>
+      <w:r>
+        <w:t xml:space="preserve"> e </w:t>
+      </w:r>
+      <w:r>
+        <w:t xml:space="preserve">do </w:t>
+      </w:r>
+      <w:r>
+        <w:t>método de pagamento</w:t>
       </w:r>
       <w:r>
         <w:t>.</w:t>
       </w:r>
-      <w:r>
-        <w:t xml:space="preserve"> </w:t>
-      </w:r>
-    </w:p>
-    <w:p>
-      <w:r>
-        <w:t>Um cinema é como qualquer outro comércio</w:t>
-      </w:r>
-      <w:r>
-        <w:t xml:space="preserve"> há</w:t>
-      </w:r>
-      <w:r>
-        <w:t xml:space="preserve"> um processo para qualquer pessoa poder assistir </w:t>
-      </w:r>
-      <w:r>
-        <w:t>á um filme</w:t>
-      </w:r>
-      <w:r>
-        <w:t>,</w:t>
-      </w:r>
-      <w:r>
-        <w:t xml:space="preserve"> como fazer a escolha dos assentos, </w:t>
-      </w:r>
-      <w:r>
-        <w:t>filme</w:t>
-      </w:r>
-      <w:r>
-        <w:t xml:space="preserve"> e método de pagamento</w:t>
-      </w:r>
-      <w:r>
-        <w:t>.</w:t>
-      </w:r>
     </w:p>
     <w:p>
       <w:r>
@@ -1213,7 +1503,10 @@
         <w:t>o processo de</w:t>
       </w:r>
       <w:r>
-        <w:t xml:space="preserve"> um cinema não é diferente, uma pessoa pode comprar um ingresso pela internet,</w:t>
+        <w:t xml:space="preserve"> um cinema não é diferente, uma pessoa pode co</w:t>
+      </w:r>
+      <w:r>
+        <w:t>mprar um ingresso pela internet</w:t>
       </w:r>
       <w:r>
         <w:t xml:space="preserve"> facilitando tarefas repetitivas e tornando o processo mais ágil.</w:t>
@@ -1238,8 +1531,10 @@
           <w:szCs w:val="22"/>
         </w:rPr>
       </w:pPr>
-      <w:bookmarkStart w:id="2" w:name="_Toc468375438"/>
-      <w:bookmarkStart w:id="3" w:name="_Toc468460242"/>
+      <w:bookmarkStart w:id="4" w:name="_Toc468375438"/>
+      <w:bookmarkStart w:id="5" w:name="_Toc468460242"/>
+      <w:bookmarkStart w:id="6" w:name="_Toc468559006"/>
+      <w:bookmarkStart w:id="7" w:name="_Toc468561692"/>
       <w:r>
         <w:rPr>
           <w:rFonts w:cs="Arial"/>
@@ -1248,8 +1543,10 @@
         <w:lastRenderedPageBreak/>
         <w:t>2. JUSTIFICATIVA DO TRABALHO</w:t>
       </w:r>
-      <w:bookmarkEnd w:id="2"/>
-      <w:bookmarkEnd w:id="3"/>
+      <w:bookmarkEnd w:id="4"/>
+      <w:bookmarkEnd w:id="5"/>
+      <w:bookmarkEnd w:id="6"/>
+      <w:bookmarkEnd w:id="7"/>
     </w:p>
     <w:p/>
     <w:p>
@@ -1310,14 +1607,18 @@
       <w:pPr>
         <w:pStyle w:val="Ttulo1"/>
       </w:pPr>
-      <w:bookmarkStart w:id="4" w:name="_Toc468375439"/>
-      <w:bookmarkStart w:id="5" w:name="_Toc468460243"/>
+      <w:bookmarkStart w:id="8" w:name="_Toc468375439"/>
+      <w:bookmarkStart w:id="9" w:name="_Toc468460243"/>
+      <w:bookmarkStart w:id="10" w:name="_Toc468559007"/>
+      <w:bookmarkStart w:id="11" w:name="_Toc468561693"/>
       <w:r>
         <w:lastRenderedPageBreak/>
         <w:t>3. OBJETIVO DO TRABALHO</w:t>
       </w:r>
-      <w:bookmarkEnd w:id="4"/>
-      <w:bookmarkEnd w:id="5"/>
+      <w:bookmarkEnd w:id="8"/>
+      <w:bookmarkEnd w:id="9"/>
+      <w:bookmarkEnd w:id="10"/>
+      <w:bookmarkEnd w:id="11"/>
     </w:p>
     <w:p/>
     <w:p>
@@ -1377,21 +1678,31 @@
         <w:t xml:space="preserve"> </w:t>
       </w:r>
       <w:r>
-        <w:t>além disso construído</w:t>
+        <w:t>além disso</w:t>
+      </w:r>
+      <w:r>
+        <w:t>,</w:t>
+      </w:r>
+      <w:r>
+        <w:t xml:space="preserve"> construído</w:t>
       </w:r>
       <w:r>
         <w:t xml:space="preserve"> de uma forma amigável ao usuário</w:t>
       </w:r>
       <w:r>
-        <w:t xml:space="preserve">, </w:t>
+        <w:t xml:space="preserve"> </w:t>
       </w:r>
       <w:r>
         <w:t>para que ele possa</w:t>
       </w:r>
-      <w:bookmarkStart w:id="6" w:name="_GoBack"/>
-      <w:bookmarkEnd w:id="6"/>
-      <w:r>
-        <w:t xml:space="preserve"> entender tudo que o sistema </w:t>
+      <w:r>
+        <w:t xml:space="preserve"> </w:t>
+      </w:r>
+      <w:r>
+        <w:t>extrair</w:t>
+      </w:r>
+      <w:r>
+        <w:t xml:space="preserve"> tudo que o sistema </w:t>
       </w:r>
       <w:r>
         <w:t>oferece</w:t>
@@ -1402,18 +1713,232 @@
     </w:p>
     <w:p>
       <w:r>
+        <w:t>Portanto, o cliente terá uma segunda opção para a compra do ingresso, não precisando de uma quantidade de funcionários para atender todo o público.</w:t>
+      </w:r>
+    </w:p>
+    <w:p>
+      <w:r>
         <w:t xml:space="preserve"> </w:t>
       </w:r>
     </w:p>
+    <w:p>
+      <w:pPr>
+        <w:spacing w:line="276" w:lineRule="auto"/>
+        <w:jc w:val="left"/>
+      </w:pPr>
+      <w:r>
+        <w:br w:type="page"/>
+      </w:r>
+    </w:p>
+    <w:p>
+      <w:pPr>
+        <w:pStyle w:val="Ttulo1"/>
+      </w:pPr>
+      <w:bookmarkStart w:id="12" w:name="_Toc468559008"/>
+      <w:bookmarkStart w:id="13" w:name="_Toc468561694"/>
+      <w:r>
+        <w:lastRenderedPageBreak/>
+        <w:t>4. DESENVOLVIMENTO</w:t>
+      </w:r>
+      <w:bookmarkEnd w:id="12"/>
+      <w:bookmarkEnd w:id="13"/>
+    </w:p>
     <w:p/>
     <w:p>
-      <w:pPr>
+      <w:r>
+        <w:t xml:space="preserve">O projeto terá toda a descrição do desenvolvimento do projeto, desde o fluxo do processo, requisitos, até </w:t>
+      </w:r>
+      <w:r>
+        <w:t>protótipos e relatórios do sistema</w:t>
+      </w:r>
+      <w:r>
+        <w:t>.</w:t>
+      </w:r>
+    </w:p>
+    <w:p>
+      <w:r>
+        <w:t>Um manual será criado paralelamente com o sistema com todas as informações de como deverá executá-lo</w:t>
+      </w:r>
+      <w:r>
+        <w:t xml:space="preserve"> para que o usu</w:t>
+      </w:r>
+      <w:r>
+        <w:t>ário possa</w:t>
+      </w:r>
+      <w:r>
+        <w:t xml:space="preserve"> usá-lo corretamente</w:t>
+      </w:r>
+      <w:r>
+        <w:t>.</w:t>
+      </w:r>
+    </w:p>
+    <w:p>
+      <w:r>
+        <w:t>Depois de todo o projeto definido, o desenvolvimento será iniciado seguindo todos os passos do processo até que tudo seja devidamente testado e concluído.</w:t>
+      </w:r>
+    </w:p>
+    <w:p>
+      <w:pPr>
+        <w:spacing w:line="276" w:lineRule="auto"/>
+        <w:jc w:val="left"/>
         <w:rPr>
           <w:rFonts w:eastAsiaTheme="majorEastAsia" w:cstheme="majorBidi"/>
+          <w:b/>
+          <w:bCs/>
           <w:color w:val="000000" w:themeColor="text1"/>
           <w:szCs w:val="28"/>
         </w:rPr>
       </w:pPr>
+      <w:r>
+        <w:br w:type="page"/>
+      </w:r>
+    </w:p>
+    <w:p>
+      <w:pPr>
+        <w:pStyle w:val="Ttulo2"/>
+      </w:pPr>
+      <w:bookmarkStart w:id="14" w:name="_Toc468559009"/>
+      <w:bookmarkStart w:id="15" w:name="_Toc468561695"/>
+      <w:r>
+        <w:lastRenderedPageBreak/>
+        <w:t>4.1 INTRODUÇÃO</w:t>
+      </w:r>
+      <w:bookmarkEnd w:id="14"/>
+      <w:bookmarkEnd w:id="15"/>
+    </w:p>
+    <w:p/>
+    <w:p>
+      <w:r>
+        <w:t xml:space="preserve">O sistema controla a venda de ingressos, seguindo o mesmo processo que </w:t>
+      </w:r>
+      <w:r>
+        <w:t>na bilheteria.</w:t>
+      </w:r>
+    </w:p>
+    <w:p>
+      <w:r>
+        <w:t xml:space="preserve">O cliente </w:t>
+      </w:r>
+      <w:r>
+        <w:t>poderá escolher o filme desejado, o assento dentre os disponíveis no momento da escolha, o método de pagamento e controlar internamente todas as escolhas.</w:t>
+      </w:r>
+    </w:p>
+    <w:p>
+      <w:pPr>
+        <w:spacing w:line="276" w:lineRule="auto"/>
+        <w:jc w:val="left"/>
+      </w:pPr>
+      <w:r>
+        <w:br w:type="page"/>
+      </w:r>
+    </w:p>
+    <w:p>
+      <w:pPr>
+        <w:pStyle w:val="Ttulo3"/>
+      </w:pPr>
+      <w:bookmarkStart w:id="16" w:name="_Toc468559010"/>
+      <w:bookmarkStart w:id="17" w:name="_Toc468561696"/>
+      <w:r>
+        <w:lastRenderedPageBreak/>
+        <w:t>4.1.1 TERMO DE ABERTURA DO PROJETO DE SOFTWARE</w:t>
+      </w:r>
+      <w:bookmarkEnd w:id="16"/>
+      <w:bookmarkEnd w:id="17"/>
+    </w:p>
+    <w:p/>
+    <w:p>
+      <w:pPr>
+        <w:rPr>
+          <w:b/>
+        </w:rPr>
+      </w:pPr>
+      <w:r>
+        <w:rPr>
+          <w:b/>
+        </w:rPr>
+        <w:t>Escopo do produto</w:t>
+      </w:r>
+    </w:p>
+    <w:p>
+      <w:r>
+        <w:t>O sistema fará o controle do processo de compra de ingressos, envol</w:t>
+      </w:r>
+      <w:r>
+        <w:t>vendo todos os passos de compra</w:t>
+      </w:r>
+      <w:r>
+        <w:t>. Como o cadastro de usuários, a escolha do filme e o método de pagamento.</w:t>
+      </w:r>
+    </w:p>
+    <w:p>
+      <w:r>
+        <w:t>Será possível a geração de relatórios de usuários e compra de ingressos para análise geral.</w:t>
+      </w:r>
+    </w:p>
+    <w:p>
+      <w:pPr>
+        <w:rPr>
+          <w:b/>
+        </w:rPr>
+      </w:pPr>
+      <w:r>
+        <w:rPr>
+          <w:b/>
+        </w:rPr>
+        <w:t>Escopo do projeto</w:t>
+      </w:r>
+    </w:p>
+    <w:p>
+      <w:r>
+        <w:t>O desenvolvimento será feito em ambien</w:t>
+      </w:r>
+      <w:r>
+        <w:t>te web e</w:t>
+      </w:r>
+      <w:r>
+        <w:t xml:space="preserve"> programado na lingua</w:t>
+      </w:r>
+      <w:r>
+        <w:t>gem</w:t>
+      </w:r>
+      <w:r>
+        <w:t xml:space="preserve"> DOT NET.</w:t>
+      </w:r>
+    </w:p>
+    <w:p>
+      <w:r>
+        <w:t>O sistema fará o controle de usuários para o mesmo seja identificado e suas escolhas sejam confirmadas no cinema.</w:t>
+      </w:r>
+    </w:p>
+    <w:p>
+      <w:r>
+        <w:t>Os relatórios serão apresentados de uma forma que sejam úteis para a análise e controle das compras e usuários.</w:t>
+      </w:r>
+    </w:p>
+    <w:p>
+      <w:pPr>
+        <w:spacing w:line="276" w:lineRule="auto"/>
+        <w:jc w:val="left"/>
+      </w:pPr>
+      <w:r>
+        <w:br w:type="page"/>
+      </w:r>
+    </w:p>
+    <w:p>
+      <w:pPr>
+        <w:pStyle w:val="Ttulo2"/>
+      </w:pPr>
+      <w:bookmarkStart w:id="18" w:name="_Toc468561697"/>
+      <w:r>
+        <w:lastRenderedPageBreak/>
+        <w:t>4.2 INFORMAÇÕES GERAIS</w:t>
+      </w:r>
+      <w:bookmarkEnd w:id="18"/>
+    </w:p>
+    <w:p/>
+    <w:p>
+      <w:bookmarkStart w:id="19" w:name="_GoBack"/>
+      <w:bookmarkEnd w:id="19"/>
     </w:p>
     <w:sectPr>
       <w:headerReference w:type="default" r:id="rId10"/>
@@ -1523,7 +2048,7 @@
           <w:rPr>
             <w:noProof/>
           </w:rPr>
-          <w:t>9</w:t>
+          <w:t>13</w:t>
         </w:r>
         <w:r>
           <w:rPr>
@@ -2355,6 +2880,19 @@
     <w:rPr>
       <w:rFonts w:ascii="Arial" w:hAnsi="Arial"/>
     </w:rPr>
+  </w:style>
+  <w:style w:type="paragraph" w:styleId="Sumrio3">
+    <w:name w:val="toc 3"/>
+    <w:basedOn w:val="Normal"/>
+    <w:next w:val="Normal"/>
+    <w:autoRedefine/>
+    <w:uiPriority w:val="39"/>
+    <w:unhideWhenUsed/>
+    <w:rsid w:val="00E73E57"/>
+    <w:pPr>
+      <w:spacing w:after="100"/>
+      <w:ind w:left="440"/>
+    </w:pPr>
   </w:style>
 </w:styles>
 </file>
@@ -2837,7 +3375,7 @@
 </file>
 
 <file path=customXml/itemProps1.xml><?xml version="1.0" encoding="utf-8"?>
-<ds:datastoreItem xmlns:ds="http://schemas.openxmlformats.org/officeDocument/2006/customXml" ds:itemID="{CE0E815E-E189-47A6-B355-711DB0B4C8CB}">
+<ds:datastoreItem xmlns:ds="http://schemas.openxmlformats.org/officeDocument/2006/customXml" ds:itemID="{FF570BC7-17A0-4732-BDBC-5FC8791BF16D}">
   <ds:schemaRefs>
     <ds:schemaRef ds:uri="http://schemas.openxmlformats.org/officeDocument/2006/bibliography"/>
   </ds:schemaRefs>

</xml_diff>

<commit_message>
metade da parte técnica
</commit_message>
<xml_diff>
--- a/PROJETOINTEGRADO.docx
+++ b/PROJETOINTEGRADO.docx
@@ -1937,6 +1937,948 @@
     </w:p>
     <w:p/>
     <w:p>
+      <w:r>
+        <w:t>O cinema está no shopping Anália Franco</w:t>
+      </w:r>
+      <w:r>
+        <w:t xml:space="preserve">, está em funcionamento desde 1990 e hoje é composto por </w:t>
+      </w:r>
+      <w:proofErr w:type="gramStart"/>
+      <w:r>
+        <w:t>8</w:t>
+      </w:r>
+      <w:proofErr w:type="gramEnd"/>
+      <w:r>
+        <w:t xml:space="preserve"> sala</w:t>
+      </w:r>
+      <w:r>
+        <w:t>s</w:t>
+      </w:r>
+      <w:r>
+        <w:t xml:space="preserve"> de cinema, sendo 1 IMAX e 7 padr</w:t>
+      </w:r>
+      <w:r>
+        <w:t xml:space="preserve">ões. </w:t>
+      </w:r>
+      <w:r>
+        <w:t xml:space="preserve">O IMAX é uma sala com tela e som diferenciados, </w:t>
+      </w:r>
+      <w:r>
+        <w:t>possuem uma</w:t>
+      </w:r>
+      <w:r>
+        <w:t xml:space="preserve"> ótim</w:t>
+      </w:r>
+      <w:r>
+        <w:t>a</w:t>
+      </w:r>
+      <w:r>
+        <w:t xml:space="preserve"> qualidade.</w:t>
+      </w:r>
+    </w:p>
+    <w:p>
+      <w:r>
+        <w:t>Possuem</w:t>
+      </w:r>
+      <w:r>
+        <w:t xml:space="preserve"> 100 a</w:t>
+      </w:r>
+      <w:r>
+        <w:t>ssentos por sala e 120 no IMAX, luzes de emergência e funcionários em cada sala do cinema.</w:t>
+      </w:r>
+    </w:p>
+    <w:p>
+      <w:r>
+        <w:t>Fora do cine</w:t>
+      </w:r>
+      <w:r>
+        <w:t>ma é possível fazer a compra de pipoca, refrigerante e a compra de ingressos na bilheteria.</w:t>
+      </w:r>
+    </w:p>
+    <w:p>
+      <w:pPr>
+        <w:spacing w:line="276" w:lineRule="auto"/>
+        <w:jc w:val="left"/>
+      </w:pPr>
+      <w:r>
+        <w:br w:type="page"/>
+      </w:r>
+    </w:p>
+    <w:p>
+      <w:pPr>
+        <w:pStyle w:val="Ttulo3"/>
+      </w:pPr>
+      <w:r>
+        <w:lastRenderedPageBreak/>
+        <w:t>4.2.1 ORGANOGRAMA ATUAL DA EMPRESA E INFORMAÇÕES SOBRE AS ATIVIDADES POR DEPARTAMENTO</w:t>
+      </w:r>
+    </w:p>
+    <w:p/>
+    <w:p>
+      <w:r>
+        <w:t>O presidente ocupa a posição mais alta e cada cinema da mesma franquia responde á ele.</w:t>
+      </w:r>
+    </w:p>
+    <w:p>
+      <w:r>
+        <w:t xml:space="preserve">Os gerentes controlam todos os setores do cinema, e abaixo deles </w:t>
+      </w:r>
+      <w:proofErr w:type="gramStart"/>
+      <w:r>
+        <w:t>estão</w:t>
+      </w:r>
+      <w:proofErr w:type="gramEnd"/>
+      <w:r>
+        <w:t xml:space="preserve"> os vendedores, o profissional que atua no cinema</w:t>
+      </w:r>
+      <w:r>
+        <w:t xml:space="preserve"> junto com auxiliar</w:t>
+      </w:r>
+      <w:r>
+        <w:t>es</w:t>
+      </w:r>
+      <w:r>
+        <w:t xml:space="preserve"> e </w:t>
+      </w:r>
+      <w:r>
+        <w:t>segurança</w:t>
+      </w:r>
+      <w:r>
+        <w:t>s</w:t>
+      </w:r>
+      <w:r>
+        <w:t>.</w:t>
+      </w:r>
+    </w:p>
+    <w:p>
+      <w:r>
+        <w:t>O setor de venda é dividido em funcionários que cuidam dos alimentos e os ingressos, um treinando diferenciado é feito para cada tipo de vendedor.</w:t>
+      </w:r>
+      <w:r>
+        <w:t xml:space="preserve"> O profissional que atua no cinema </w:t>
+      </w:r>
+      <w:r>
+        <w:t>atua por conta</w:t>
+      </w:r>
+      <w:r>
+        <w:t xml:space="preserve"> e </w:t>
+      </w:r>
+      <w:r>
+        <w:t xml:space="preserve">é altamente </w:t>
+      </w:r>
+      <w:r>
+        <w:t>experiente</w:t>
+      </w:r>
+      <w:r>
+        <w:t>, ele</w:t>
+      </w:r>
+      <w:r>
+        <w:t xml:space="preserve"> gerencia </w:t>
+      </w:r>
+      <w:r>
+        <w:t xml:space="preserve">todos </w:t>
+      </w:r>
+      <w:r>
+        <w:t xml:space="preserve">os auxiliares </w:t>
+      </w:r>
+      <w:r>
+        <w:t>de</w:t>
+      </w:r>
+      <w:r>
+        <w:t xml:space="preserve"> cinema. Uma pessoa por sala cuida da segurança do cinema, para manter a ordem geral.</w:t>
+      </w:r>
+    </w:p>
+    <w:p>
+      <w:pPr>
+        <w:spacing w:line="276" w:lineRule="auto"/>
+        <w:jc w:val="left"/>
+      </w:pPr>
+      <w:r>
+        <w:br w:type="page"/>
+      </w:r>
+    </w:p>
+    <w:p>
+      <w:pPr>
+        <w:pStyle w:val="Ttulo3"/>
+      </w:pPr>
+      <w:r>
+        <w:lastRenderedPageBreak/>
+        <w:t>4.2.2 ESTRATÉGIAS DE MARKETING E PÚBLICO ALVO</w:t>
+      </w:r>
+    </w:p>
+    <w:p/>
+    <w:p>
+      <w:r>
+        <w:t>O cinema adota as principais estratégias de marketing para atrair seus clientes á assistir seus filmes.</w:t>
+      </w:r>
+    </w:p>
+    <w:p>
+      <w:r>
+        <w:t xml:space="preserve">Investe principalmente no marketing via web. Utiliza o </w:t>
+      </w:r>
+      <w:proofErr w:type="spellStart"/>
+      <w:r>
+        <w:t>adwords</w:t>
+      </w:r>
+      <w:proofErr w:type="spellEnd"/>
+      <w:r>
+        <w:t xml:space="preserve"> da Google para alcançar mais facilmente seus clientes ao utilizar a ferramenta de busca.</w:t>
+      </w:r>
+    </w:p>
+    <w:p>
+      <w:r>
+        <w:t>Tem um profissional próprio para atuar nas redes sociais que acompanha reclamações e sugestões ao cinema.</w:t>
+      </w:r>
+    </w:p>
+    <w:p>
+      <w:r>
+        <w:t>Mantém sua página atualizada com os principais filmes da atualidade.</w:t>
+      </w:r>
+    </w:p>
+    <w:p>
+      <w:r>
+        <w:t>Tenta atingir todo o tipo de público com os mais diferenciados filmes, tanto as animações para as crianças, quanto filmes ação de heróis para jovens e grandes produções para os adultos.</w:t>
+      </w:r>
+    </w:p>
+    <w:p>
+      <w:pPr>
+        <w:spacing w:line="276" w:lineRule="auto"/>
+        <w:jc w:val="left"/>
+      </w:pPr>
+      <w:r>
+        <w:br w:type="page"/>
+      </w:r>
+    </w:p>
+    <w:p>
+      <w:pPr>
+        <w:pStyle w:val="Ttulo3"/>
+      </w:pPr>
+      <w:r>
+        <w:lastRenderedPageBreak/>
+        <w:t>4.2.3 POLÍTICAS DE PRIVACIDADE E SEGURANÇA</w:t>
+      </w:r>
+    </w:p>
+    <w:p/>
+    <w:p>
+      <w:r>
+        <w:t>Todas as informações recolhidas serão usadas para tornar a visita ao site mais agradável.</w:t>
+      </w:r>
+    </w:p>
+    <w:p>
+      <w:r>
+        <w:t>Todas as informações dos clientes serão tratadas em concordância com a lei da Proteção de Dados Pessoais de 26 de outubro de 1998 (Lei nº 67/98)</w:t>
+      </w:r>
+      <w:r>
+        <w:t>.</w:t>
+      </w:r>
+    </w:p>
+    <w:p>
+      <w:r>
+        <w:t>A informação pessoal pode ser o número de telefone, data de nascimento e e-mail.</w:t>
+      </w:r>
+    </w:p>
+    <w:p>
+      <w:r>
+        <w:t>Utilizamos cookies para armazenar informações, como suas preferências pessoais. Você pode desligar seus cookies nas opções do seu navegador, ou efetuando alterações no seu antivírus. Porém o site pode não funcionar da maneira esperada.</w:t>
+      </w:r>
+    </w:p>
+    <w:p>
+      <w:r>
+        <w:t>O cinema possui ligações com outros sites, porém a nossa política não é aplicada a sites terceiros.</w:t>
+      </w:r>
+    </w:p>
+    <w:p>
+      <w:pPr>
+        <w:spacing w:line="276" w:lineRule="auto"/>
+        <w:jc w:val="left"/>
+      </w:pPr>
+      <w:r>
+        <w:br w:type="page"/>
+      </w:r>
+    </w:p>
+    <w:p>
+      <w:pPr>
+        <w:pStyle w:val="Ttulo3"/>
+      </w:pPr>
+      <w:r>
+        <w:lastRenderedPageBreak/>
+        <w:t>4.2.4 PONTOS FORTES / VULNERÁVEIS / FRACOS (SWOT / FOFA)</w:t>
+      </w:r>
+    </w:p>
+    <w:p/>
+    <w:p>
+      <w:pPr>
+        <w:rPr>
+          <w:b/>
+        </w:rPr>
+      </w:pPr>
+      <w:r>
+        <w:rPr>
+          <w:b/>
+        </w:rPr>
+        <w:t>Pontos fortes</w:t>
+      </w:r>
+    </w:p>
+    <w:p>
+      <w:pPr>
+        <w:pStyle w:val="PargrafodaLista"/>
+        <w:numPr>
+          <w:ilvl w:val="0"/>
+          <w:numId w:val="5"/>
+        </w:numPr>
+      </w:pPr>
+      <w:r>
+        <w:t>Telões de última geração.</w:t>
+      </w:r>
+    </w:p>
+    <w:p>
+      <w:pPr>
+        <w:pStyle w:val="PargrafodaLista"/>
+        <w:numPr>
+          <w:ilvl w:val="0"/>
+          <w:numId w:val="5"/>
+        </w:numPr>
+      </w:pPr>
+      <w:r>
+        <w:t>Salas com capacidade para até 120 pessoas.</w:t>
+      </w:r>
+    </w:p>
+    <w:p>
+      <w:pPr>
+        <w:pStyle w:val="PargrafodaLista"/>
+        <w:numPr>
+          <w:ilvl w:val="0"/>
+          <w:numId w:val="5"/>
+        </w:numPr>
+      </w:pPr>
+      <w:proofErr w:type="gramStart"/>
+      <w:r>
+        <w:t>1</w:t>
+      </w:r>
+      <w:proofErr w:type="gramEnd"/>
+      <w:r>
+        <w:t xml:space="preserve"> Sala IMAX.</w:t>
+      </w:r>
+    </w:p>
+    <w:p>
+      <w:pPr>
+        <w:pStyle w:val="PargrafodaLista"/>
+        <w:numPr>
+          <w:ilvl w:val="0"/>
+          <w:numId w:val="5"/>
+        </w:numPr>
+      </w:pPr>
+      <w:r>
+        <w:t>Funcionários capacitados.</w:t>
+      </w:r>
+    </w:p>
+    <w:p>
+      <w:pPr>
+        <w:pStyle w:val="PargrafodaLista"/>
+        <w:numPr>
+          <w:ilvl w:val="0"/>
+          <w:numId w:val="5"/>
+        </w:numPr>
+      </w:pPr>
+      <w:r>
+        <w:t xml:space="preserve">Suporte a reclamações em </w:t>
+      </w:r>
+      <w:proofErr w:type="gramStart"/>
+      <w:r>
+        <w:t>todas</w:t>
+      </w:r>
+      <w:proofErr w:type="gramEnd"/>
+      <w:r>
+        <w:t xml:space="preserve"> redes sociais.</w:t>
+      </w:r>
+    </w:p>
+    <w:p>
+      <w:pPr>
+        <w:rPr>
+          <w:b/>
+        </w:rPr>
+      </w:pPr>
+      <w:r>
+        <w:rPr>
+          <w:b/>
+        </w:rPr>
+        <w:t>Pontos fracos</w:t>
+      </w:r>
+    </w:p>
+    <w:p>
+      <w:pPr>
+        <w:pStyle w:val="PargrafodaLista"/>
+        <w:numPr>
+          <w:ilvl w:val="0"/>
+          <w:numId w:val="6"/>
+        </w:numPr>
+      </w:pPr>
+      <w:r>
+        <w:t>Falta de um sistema para venda.</w:t>
+      </w:r>
+    </w:p>
+    <w:p>
+      <w:pPr>
+        <w:pStyle w:val="PargrafodaLista"/>
+        <w:numPr>
+          <w:ilvl w:val="0"/>
+          <w:numId w:val="6"/>
+        </w:numPr>
+      </w:pPr>
+      <w:r>
+        <w:t>Dependência do shopping.</w:t>
+      </w:r>
+    </w:p>
+    <w:p>
+      <w:pPr>
+        <w:pStyle w:val="PargrafodaLista"/>
+        <w:numPr>
+          <w:ilvl w:val="0"/>
+          <w:numId w:val="6"/>
+        </w:numPr>
+      </w:pPr>
+      <w:r>
+        <w:t>Não aceita cartão de crédito</w:t>
+      </w:r>
+    </w:p>
+    <w:p>
+      <w:pPr>
+        <w:spacing w:line="276" w:lineRule="auto"/>
+        <w:jc w:val="left"/>
+      </w:pPr>
+      <w:r>
+        <w:br w:type="page"/>
+      </w:r>
+    </w:p>
+    <w:p>
+      <w:pPr>
+        <w:pStyle w:val="Ttulo3"/>
+      </w:pPr>
+      <w:r>
+        <w:lastRenderedPageBreak/>
+        <w:t>4.2.5 IDENTIFICAÇÃO DAS REGRAS DE NEGÓCIO</w:t>
+      </w:r>
+    </w:p>
+    <w:p/>
+    <w:p>
+      <w:pPr>
+        <w:pStyle w:val="PargrafodaLista"/>
+        <w:numPr>
+          <w:ilvl w:val="0"/>
+          <w:numId w:val="7"/>
+        </w:numPr>
+      </w:pPr>
+      <w:r>
+        <w:t>O cinema pode conter no máximo 120 assentos nas salas IMAX e 100 nas salas normais.</w:t>
+      </w:r>
+    </w:p>
+    <w:p>
+      <w:pPr>
+        <w:pStyle w:val="PargrafodaLista"/>
+        <w:numPr>
+          <w:ilvl w:val="0"/>
+          <w:numId w:val="7"/>
+        </w:numPr>
+      </w:pPr>
+      <w:r>
+        <w:t xml:space="preserve">Cada sala pode ter </w:t>
+      </w:r>
+      <w:proofErr w:type="gramStart"/>
+      <w:r>
+        <w:t>5</w:t>
+      </w:r>
+      <w:proofErr w:type="gramEnd"/>
+      <w:r>
+        <w:t xml:space="preserve"> seções por dia.</w:t>
+      </w:r>
+    </w:p>
+    <w:p>
+      <w:pPr>
+        <w:pStyle w:val="PargrafodaLista"/>
+        <w:numPr>
+          <w:ilvl w:val="0"/>
+          <w:numId w:val="7"/>
+        </w:numPr>
+      </w:pPr>
+      <w:r>
+        <w:t>Só é aceito débito ou dinheiro para o pagamento do ingresso.</w:t>
+      </w:r>
+    </w:p>
+    <w:p>
+      <w:pPr>
+        <w:pStyle w:val="PargrafodaLista"/>
+        <w:numPr>
+          <w:ilvl w:val="0"/>
+          <w:numId w:val="7"/>
+        </w:numPr>
+      </w:pPr>
+      <w:r>
+        <w:t xml:space="preserve">Estudantes, idosos e crianças abaixo de </w:t>
+      </w:r>
+      <w:proofErr w:type="gramStart"/>
+      <w:r>
+        <w:t>8</w:t>
+      </w:r>
+      <w:proofErr w:type="gramEnd"/>
+      <w:r>
+        <w:t xml:space="preserve"> anos pagam meio ingresso.</w:t>
+      </w:r>
+    </w:p>
+    <w:p>
+      <w:pPr>
+        <w:pStyle w:val="PargrafodaLista"/>
+        <w:numPr>
+          <w:ilvl w:val="0"/>
+          <w:numId w:val="7"/>
+        </w:numPr>
+      </w:pPr>
+      <w:r>
+        <w:t>Há uma taxa de 10% para as compras pelo sistema.</w:t>
+      </w:r>
+    </w:p>
+    <w:p>
+      <w:pPr>
+        <w:spacing w:line="276" w:lineRule="auto"/>
+        <w:jc w:val="left"/>
+      </w:pPr>
+      <w:r>
+        <w:br w:type="page"/>
+      </w:r>
+    </w:p>
+    <w:p>
+      <w:pPr>
+        <w:pStyle w:val="Ttulo2"/>
+      </w:pPr>
+      <w:r>
+        <w:lastRenderedPageBreak/>
+        <w:t>4.3 INFORMAÇÕES INICIAIS DO PROJETO E DO SISTEMA</w:t>
+      </w:r>
+    </w:p>
+    <w:p/>
+    <w:p>
+      <w:r>
+        <w:t xml:space="preserve">Todo fluxo do projeto será descrito, os requisitos funcionais, não funcionais e suplementares, os casos de uso e os casos de uso expandidos, o DER, o diagrama de classe, a estrutura de dados, o diagrama de </w:t>
+      </w:r>
+      <w:proofErr w:type="gramStart"/>
+      <w:r>
+        <w:t xml:space="preserve">sequência </w:t>
+      </w:r>
+      <w:r>
+        <w:t>,</w:t>
+      </w:r>
+      <w:proofErr w:type="gramEnd"/>
+      <w:r>
+        <w:t xml:space="preserve"> assim como o protótipo do sistema.</w:t>
+      </w:r>
+    </w:p>
+    <w:p>
+      <w:pPr>
+        <w:spacing w:line="276" w:lineRule="auto"/>
+        <w:jc w:val="left"/>
+      </w:pPr>
+      <w:r>
+        <w:br w:type="page"/>
+      </w:r>
+    </w:p>
+    <w:p>
+      <w:pPr>
+        <w:pStyle w:val="Ttulo3"/>
+      </w:pPr>
+      <w:r>
+        <w:lastRenderedPageBreak/>
+        <w:t>4.3.1 FLUXOS DO PROCESSO</w:t>
+      </w:r>
+    </w:p>
+    <w:p/>
+    <w:p>
+      <w:pPr>
+        <w:rPr>
+          <w:b/>
+        </w:rPr>
+      </w:pPr>
+      <w:r>
+        <w:rPr>
+          <w:b/>
+        </w:rPr>
+        <w:t>a)</w:t>
+      </w:r>
+      <w:r>
+        <w:rPr>
+          <w:b/>
+        </w:rPr>
+        <w:t xml:space="preserve"> </w:t>
+      </w:r>
+      <w:proofErr w:type="spellStart"/>
+      <w:r>
+        <w:rPr>
+          <w:b/>
+        </w:rPr>
+        <w:t>Macrofluxo</w:t>
+      </w:r>
+      <w:proofErr w:type="spellEnd"/>
+      <w:r>
+        <w:rPr>
+          <w:b/>
+        </w:rPr>
+        <w:t xml:space="preserve"> da Arquitetura do Sistema </w:t>
+      </w:r>
+      <w:r>
+        <w:rPr>
+          <w:b/>
+        </w:rPr>
+        <w:t>–</w:t>
+      </w:r>
+      <w:r>
+        <w:rPr>
+          <w:b/>
+        </w:rPr>
+        <w:t xml:space="preserve"> </w:t>
+      </w:r>
+      <w:r>
+        <w:rPr>
+          <w:b/>
+        </w:rPr>
+        <w:t>EPAS</w:t>
+      </w:r>
+    </w:p>
+    <w:p>
+      <w:pPr>
+        <w:rPr>
+          <w:b/>
+        </w:rPr>
+      </w:pPr>
+    </w:p>
+    <w:tbl>
+      <w:tblPr>
+        <w:tblStyle w:val="Tabelacomgrade"/>
+        <w:tblW w:w="0" w:type="auto"/>
+        <w:tblLook w:val="04A0" w:firstRow="1" w:lastRow="0" w:firstColumn="1" w:lastColumn="0" w:noHBand="0" w:noVBand="1"/>
+      </w:tblPr>
+      <w:tblGrid>
+        <w:gridCol w:w="1949"/>
+        <w:gridCol w:w="2246"/>
+        <w:gridCol w:w="2270"/>
+        <w:gridCol w:w="1971"/>
+      </w:tblGrid>
+      <w:tr>
+        <w:tc>
+          <w:tcPr>
+            <w:tcW w:w="1949" w:type="dxa"/>
+          </w:tcPr>
+          <w:p>
+            <w:pPr>
+              <w:jc w:val="center"/>
+              <w:rPr>
+                <w:b/>
+              </w:rPr>
+            </w:pPr>
+            <w:r>
+              <w:rPr>
+                <w:b/>
+              </w:rPr>
+              <w:t>ENTRADA</w:t>
+            </w:r>
+          </w:p>
+        </w:tc>
+        <w:tc>
+          <w:tcPr>
+            <w:tcW w:w="2246" w:type="dxa"/>
+          </w:tcPr>
+          <w:p>
+            <w:pPr>
+              <w:jc w:val="center"/>
+              <w:rPr>
+                <w:b/>
+              </w:rPr>
+            </w:pPr>
+            <w:r>
+              <w:rPr>
+                <w:b/>
+              </w:rPr>
+              <w:t>PROCESSAMENTO</w:t>
+            </w:r>
+          </w:p>
+        </w:tc>
+        <w:tc>
+          <w:tcPr>
+            <w:tcW w:w="2270" w:type="dxa"/>
+          </w:tcPr>
+          <w:p>
+            <w:pPr>
+              <w:jc w:val="center"/>
+              <w:rPr>
+                <w:b/>
+              </w:rPr>
+            </w:pPr>
+            <w:r>
+              <w:rPr>
+                <w:b/>
+              </w:rPr>
+              <w:t>ARMAZENAMENTO</w:t>
+            </w:r>
+          </w:p>
+        </w:tc>
+        <w:tc>
+          <w:tcPr>
+            <w:tcW w:w="1971" w:type="dxa"/>
+          </w:tcPr>
+          <w:p>
+            <w:pPr>
+              <w:jc w:val="center"/>
+              <w:rPr>
+                <w:b/>
+              </w:rPr>
+            </w:pPr>
+            <w:r>
+              <w:rPr>
+                <w:b/>
+              </w:rPr>
+              <w:t>SAÍDA</w:t>
+            </w:r>
+          </w:p>
+        </w:tc>
+      </w:tr>
+      <w:tr>
+        <w:tc>
+          <w:tcPr>
+            <w:tcW w:w="1949" w:type="dxa"/>
+          </w:tcPr>
+          <w:p>
+            <w:r>
+              <w:t>Dados do usuário</w:t>
+            </w:r>
+          </w:p>
+        </w:tc>
+        <w:tc>
+          <w:tcPr>
+            <w:tcW w:w="2246" w:type="dxa"/>
+          </w:tcPr>
+          <w:p>
+            <w:r>
+              <w:t>Grava o usuário</w:t>
+            </w:r>
+          </w:p>
+        </w:tc>
+        <w:tc>
+          <w:tcPr>
+            <w:tcW w:w="2270" w:type="dxa"/>
+          </w:tcPr>
+          <w:p>
+            <w:r>
+              <w:t>Banco de dados</w:t>
+            </w:r>
+          </w:p>
+        </w:tc>
+        <w:tc>
+          <w:tcPr>
+            <w:tcW w:w="1971" w:type="dxa"/>
+          </w:tcPr>
+          <w:p>
+            <w:r>
+              <w:t>Id de identificação</w:t>
+            </w:r>
+          </w:p>
+        </w:tc>
+      </w:tr>
+      <w:tr>
+        <w:tc>
+          <w:tcPr>
+            <w:tcW w:w="1949" w:type="dxa"/>
+          </w:tcPr>
+          <w:p>
+            <w:r>
+              <w:t>Assento escolhido</w:t>
+            </w:r>
+          </w:p>
+        </w:tc>
+        <w:tc>
+          <w:tcPr>
+            <w:tcW w:w="2246" w:type="dxa"/>
+          </w:tcPr>
+          <w:p>
+            <w:r>
+              <w:t>Atualizar lista de assentos</w:t>
+            </w:r>
+          </w:p>
+        </w:tc>
+        <w:tc>
+          <w:tcPr>
+            <w:tcW w:w="2270" w:type="dxa"/>
+          </w:tcPr>
+          <w:p>
+            <w:r>
+              <w:t>Banco de dados</w:t>
+            </w:r>
+          </w:p>
+        </w:tc>
+        <w:tc>
+          <w:tcPr>
+            <w:tcW w:w="1971" w:type="dxa"/>
+          </w:tcPr>
+          <w:p>
+            <w:r>
+              <w:t>Tela atualizada</w:t>
+            </w:r>
+          </w:p>
+        </w:tc>
+      </w:tr>
+      <w:tr>
+        <w:tc>
+          <w:tcPr>
+            <w:tcW w:w="1949" w:type="dxa"/>
+          </w:tcPr>
+          <w:p>
+            <w:r>
+              <w:t xml:space="preserve">Filme, horário, </w:t>
+            </w:r>
+            <w:proofErr w:type="gramStart"/>
+            <w:r>
+              <w:t>sala</w:t>
+            </w:r>
+            <w:proofErr w:type="gramEnd"/>
+          </w:p>
+        </w:tc>
+        <w:tc>
+          <w:tcPr>
+            <w:tcW w:w="2246" w:type="dxa"/>
+          </w:tcPr>
+          <w:p>
+            <w:r>
+              <w:t>Atualizar filmes do usuário</w:t>
+            </w:r>
+          </w:p>
+        </w:tc>
+        <w:tc>
+          <w:tcPr>
+            <w:tcW w:w="2270" w:type="dxa"/>
+          </w:tcPr>
+          <w:p>
+            <w:r>
+              <w:t>Banco de dados</w:t>
+            </w:r>
+          </w:p>
+        </w:tc>
+        <w:tc>
+          <w:tcPr>
+            <w:tcW w:w="1971" w:type="dxa"/>
+          </w:tcPr>
+          <w:p>
+            <w:r>
+              <w:t>Ingresso para impressão</w:t>
+            </w:r>
+          </w:p>
+        </w:tc>
+      </w:tr>
+      <w:tr>
+        <w:tc>
+          <w:tcPr>
+            <w:tcW w:w="1949" w:type="dxa"/>
+          </w:tcPr>
+          <w:p>
+            <w:r>
+              <w:t>Método de pagamento</w:t>
+            </w:r>
+          </w:p>
+        </w:tc>
+        <w:tc>
+          <w:tcPr>
+            <w:tcW w:w="2246" w:type="dxa"/>
+          </w:tcPr>
+          <w:p>
+            <w:r>
+              <w:t>Atualizar pagamento</w:t>
+            </w:r>
+          </w:p>
+        </w:tc>
+        <w:tc>
+          <w:tcPr>
+            <w:tcW w:w="2270" w:type="dxa"/>
+          </w:tcPr>
+          <w:p>
+            <w:r>
+              <w:t>Banco de dados</w:t>
+            </w:r>
+          </w:p>
+        </w:tc>
+        <w:tc>
+          <w:tcPr>
+            <w:tcW w:w="1971" w:type="dxa"/>
+          </w:tcPr>
+          <w:p>
+            <w:r>
+              <w:t>Recibo</w:t>
+            </w:r>
+          </w:p>
+        </w:tc>
+      </w:tr>
+    </w:tbl>
+    <w:p/>
+    <w:p>
+      <w:pPr>
+        <w:spacing w:line="276" w:lineRule="auto"/>
+        <w:jc w:val="left"/>
+        <w:rPr>
+          <w:b/>
+        </w:rPr>
+      </w:pPr>
+    </w:p>
+    <w:p>
+      <w:pPr>
+        <w:spacing w:line="276" w:lineRule="auto"/>
+        <w:jc w:val="left"/>
+        <w:rPr>
+          <w:b/>
+        </w:rPr>
+      </w:pPr>
+      <w:r>
+        <w:rPr>
+          <w:b/>
+        </w:rPr>
+        <w:t xml:space="preserve">b) </w:t>
+      </w:r>
+      <w:proofErr w:type="spellStart"/>
+      <w:r>
+        <w:rPr>
+          <w:b/>
+        </w:rPr>
+        <w:t>Macrofluxo</w:t>
+      </w:r>
+      <w:proofErr w:type="spellEnd"/>
+      <w:r>
+        <w:rPr>
+          <w:b/>
+        </w:rPr>
+        <w:t xml:space="preserve"> Estrutural do Sistema (BPMN – “Piscina” – com </w:t>
+      </w:r>
+      <w:proofErr w:type="spellStart"/>
+      <w:r>
+        <w:rPr>
+          <w:b/>
+        </w:rPr>
+        <w:t>Bizagi</w:t>
+      </w:r>
+      <w:proofErr w:type="spellEnd"/>
+      <w:r>
+        <w:rPr>
+          <w:b/>
+        </w:rPr>
+        <w:t>)</w:t>
+      </w:r>
+    </w:p>
+    <w:p>
+      <w:pPr>
+        <w:spacing w:line="276" w:lineRule="auto"/>
+        <w:jc w:val="left"/>
+        <w:rPr>
+          <w:b/>
+        </w:rPr>
+      </w:pPr>
+    </w:p>
+    <w:p>
+      <w:pPr>
+        <w:spacing w:line="276" w:lineRule="auto"/>
+        <w:jc w:val="left"/>
+      </w:pPr>
       <w:bookmarkStart w:id="19" w:name="_GoBack"/>
       <w:bookmarkEnd w:id="19"/>
     </w:p>
@@ -2048,7 +2990,7 @@
           <w:rPr>
             <w:noProof/>
           </w:rPr>
-          <w:t>13</w:t>
+          <w:t>20</w:t>
         </w:r>
         <w:r>
           <w:rPr>
@@ -2242,6 +3184,434 @@
     </w:lvl>
   </w:abstractNum>
   <w:abstractNum w:abstractNumId="2">
+    <w:nsid w:val="130A2552"/>
+    <w:multiLevelType w:val="hybridMultilevel"/>
+    <w:tmpl w:val="7E88A794"/>
+    <w:lvl w:ilvl="0" w:tplc="04160017">
+      <w:start w:val="1"/>
+      <w:numFmt w:val="lowerLetter"/>
+      <w:lvlText w:val="%1)"/>
+      <w:lvlJc w:val="left"/>
+      <w:pPr>
+        <w:ind w:left="720" w:hanging="360"/>
+      </w:pPr>
+      <w:rPr>
+        <w:rFonts w:hint="default"/>
+      </w:rPr>
+    </w:lvl>
+    <w:lvl w:ilvl="1" w:tplc="04160019" w:tentative="1">
+      <w:start w:val="1"/>
+      <w:numFmt w:val="lowerLetter"/>
+      <w:lvlText w:val="%2."/>
+      <w:lvlJc w:val="left"/>
+      <w:pPr>
+        <w:ind w:left="1440" w:hanging="360"/>
+      </w:pPr>
+    </w:lvl>
+    <w:lvl w:ilvl="2" w:tplc="0416001B" w:tentative="1">
+      <w:start w:val="1"/>
+      <w:numFmt w:val="lowerRoman"/>
+      <w:lvlText w:val="%3."/>
+      <w:lvlJc w:val="right"/>
+      <w:pPr>
+        <w:ind w:left="2160" w:hanging="180"/>
+      </w:pPr>
+    </w:lvl>
+    <w:lvl w:ilvl="3" w:tplc="0416000F" w:tentative="1">
+      <w:start w:val="1"/>
+      <w:numFmt w:val="decimal"/>
+      <w:lvlText w:val="%4."/>
+      <w:lvlJc w:val="left"/>
+      <w:pPr>
+        <w:ind w:left="2880" w:hanging="360"/>
+      </w:pPr>
+    </w:lvl>
+    <w:lvl w:ilvl="4" w:tplc="04160019" w:tentative="1">
+      <w:start w:val="1"/>
+      <w:numFmt w:val="lowerLetter"/>
+      <w:lvlText w:val="%5."/>
+      <w:lvlJc w:val="left"/>
+      <w:pPr>
+        <w:ind w:left="3600" w:hanging="360"/>
+      </w:pPr>
+    </w:lvl>
+    <w:lvl w:ilvl="5" w:tplc="0416001B" w:tentative="1">
+      <w:start w:val="1"/>
+      <w:numFmt w:val="lowerRoman"/>
+      <w:lvlText w:val="%6."/>
+      <w:lvlJc w:val="right"/>
+      <w:pPr>
+        <w:ind w:left="4320" w:hanging="180"/>
+      </w:pPr>
+    </w:lvl>
+    <w:lvl w:ilvl="6" w:tplc="0416000F" w:tentative="1">
+      <w:start w:val="1"/>
+      <w:numFmt w:val="decimal"/>
+      <w:lvlText w:val="%7."/>
+      <w:lvlJc w:val="left"/>
+      <w:pPr>
+        <w:ind w:left="5040" w:hanging="360"/>
+      </w:pPr>
+    </w:lvl>
+    <w:lvl w:ilvl="7" w:tplc="04160019" w:tentative="1">
+      <w:start w:val="1"/>
+      <w:numFmt w:val="lowerLetter"/>
+      <w:lvlText w:val="%8."/>
+      <w:lvlJc w:val="left"/>
+      <w:pPr>
+        <w:ind w:left="5760" w:hanging="360"/>
+      </w:pPr>
+    </w:lvl>
+    <w:lvl w:ilvl="8" w:tplc="0416001B" w:tentative="1">
+      <w:start w:val="1"/>
+      <w:numFmt w:val="lowerRoman"/>
+      <w:lvlText w:val="%9."/>
+      <w:lvlJc w:val="right"/>
+      <w:pPr>
+        <w:ind w:left="6480" w:hanging="180"/>
+      </w:pPr>
+    </w:lvl>
+  </w:abstractNum>
+  <w:abstractNum w:abstractNumId="3">
+    <w:nsid w:val="35A41241"/>
+    <w:multiLevelType w:val="hybridMultilevel"/>
+    <w:tmpl w:val="D334F11C"/>
+    <w:lvl w:ilvl="0" w:tplc="04160001">
+      <w:start w:val="1"/>
+      <w:numFmt w:val="bullet"/>
+      <w:lvlText w:val=""/>
+      <w:lvlJc w:val="left"/>
+      <w:pPr>
+        <w:ind w:left="720" w:hanging="360"/>
+      </w:pPr>
+      <w:rPr>
+        <w:rFonts w:ascii="Symbol" w:hAnsi="Symbol" w:hint="default"/>
+      </w:rPr>
+    </w:lvl>
+    <w:lvl w:ilvl="1" w:tplc="04160003" w:tentative="1">
+      <w:start w:val="1"/>
+      <w:numFmt w:val="bullet"/>
+      <w:lvlText w:val="o"/>
+      <w:lvlJc w:val="left"/>
+      <w:pPr>
+        <w:ind w:left="1440" w:hanging="360"/>
+      </w:pPr>
+      <w:rPr>
+        <w:rFonts w:ascii="Courier New" w:hAnsi="Courier New" w:cs="Courier New" w:hint="default"/>
+      </w:rPr>
+    </w:lvl>
+    <w:lvl w:ilvl="2" w:tplc="04160005" w:tentative="1">
+      <w:start w:val="1"/>
+      <w:numFmt w:val="bullet"/>
+      <w:lvlText w:val=""/>
+      <w:lvlJc w:val="left"/>
+      <w:pPr>
+        <w:ind w:left="2160" w:hanging="360"/>
+      </w:pPr>
+      <w:rPr>
+        <w:rFonts w:ascii="Wingdings" w:hAnsi="Wingdings" w:hint="default"/>
+      </w:rPr>
+    </w:lvl>
+    <w:lvl w:ilvl="3" w:tplc="04160001" w:tentative="1">
+      <w:start w:val="1"/>
+      <w:numFmt w:val="bullet"/>
+      <w:lvlText w:val=""/>
+      <w:lvlJc w:val="left"/>
+      <w:pPr>
+        <w:ind w:left="2880" w:hanging="360"/>
+      </w:pPr>
+      <w:rPr>
+        <w:rFonts w:ascii="Symbol" w:hAnsi="Symbol" w:hint="default"/>
+      </w:rPr>
+    </w:lvl>
+    <w:lvl w:ilvl="4" w:tplc="04160003" w:tentative="1">
+      <w:start w:val="1"/>
+      <w:numFmt w:val="bullet"/>
+      <w:lvlText w:val="o"/>
+      <w:lvlJc w:val="left"/>
+      <w:pPr>
+        <w:ind w:left="3600" w:hanging="360"/>
+      </w:pPr>
+      <w:rPr>
+        <w:rFonts w:ascii="Courier New" w:hAnsi="Courier New" w:cs="Courier New" w:hint="default"/>
+      </w:rPr>
+    </w:lvl>
+    <w:lvl w:ilvl="5" w:tplc="04160005" w:tentative="1">
+      <w:start w:val="1"/>
+      <w:numFmt w:val="bullet"/>
+      <w:lvlText w:val=""/>
+      <w:lvlJc w:val="left"/>
+      <w:pPr>
+        <w:ind w:left="4320" w:hanging="360"/>
+      </w:pPr>
+      <w:rPr>
+        <w:rFonts w:ascii="Wingdings" w:hAnsi="Wingdings" w:hint="default"/>
+      </w:rPr>
+    </w:lvl>
+    <w:lvl w:ilvl="6" w:tplc="04160001" w:tentative="1">
+      <w:start w:val="1"/>
+      <w:numFmt w:val="bullet"/>
+      <w:lvlText w:val=""/>
+      <w:lvlJc w:val="left"/>
+      <w:pPr>
+        <w:ind w:left="5040" w:hanging="360"/>
+      </w:pPr>
+      <w:rPr>
+        <w:rFonts w:ascii="Symbol" w:hAnsi="Symbol" w:hint="default"/>
+      </w:rPr>
+    </w:lvl>
+    <w:lvl w:ilvl="7" w:tplc="04160003" w:tentative="1">
+      <w:start w:val="1"/>
+      <w:numFmt w:val="bullet"/>
+      <w:lvlText w:val="o"/>
+      <w:lvlJc w:val="left"/>
+      <w:pPr>
+        <w:ind w:left="5760" w:hanging="360"/>
+      </w:pPr>
+      <w:rPr>
+        <w:rFonts w:ascii="Courier New" w:hAnsi="Courier New" w:cs="Courier New" w:hint="default"/>
+      </w:rPr>
+    </w:lvl>
+    <w:lvl w:ilvl="8" w:tplc="04160005" w:tentative="1">
+      <w:start w:val="1"/>
+      <w:numFmt w:val="bullet"/>
+      <w:lvlText w:val=""/>
+      <w:lvlJc w:val="left"/>
+      <w:pPr>
+        <w:ind w:left="6480" w:hanging="360"/>
+      </w:pPr>
+      <w:rPr>
+        <w:rFonts w:ascii="Wingdings" w:hAnsi="Wingdings" w:hint="default"/>
+      </w:rPr>
+    </w:lvl>
+  </w:abstractNum>
+  <w:abstractNum w:abstractNumId="4">
+    <w:nsid w:val="396E624E"/>
+    <w:multiLevelType w:val="hybridMultilevel"/>
+    <w:tmpl w:val="4CB67316"/>
+    <w:lvl w:ilvl="0" w:tplc="04160001">
+      <w:start w:val="1"/>
+      <w:numFmt w:val="bullet"/>
+      <w:lvlText w:val=""/>
+      <w:lvlJc w:val="left"/>
+      <w:pPr>
+        <w:ind w:left="720" w:hanging="360"/>
+      </w:pPr>
+      <w:rPr>
+        <w:rFonts w:ascii="Symbol" w:hAnsi="Symbol" w:hint="default"/>
+      </w:rPr>
+    </w:lvl>
+    <w:lvl w:ilvl="1" w:tplc="04160003" w:tentative="1">
+      <w:start w:val="1"/>
+      <w:numFmt w:val="bullet"/>
+      <w:lvlText w:val="o"/>
+      <w:lvlJc w:val="left"/>
+      <w:pPr>
+        <w:ind w:left="1440" w:hanging="360"/>
+      </w:pPr>
+      <w:rPr>
+        <w:rFonts w:ascii="Courier New" w:hAnsi="Courier New" w:cs="Courier New" w:hint="default"/>
+      </w:rPr>
+    </w:lvl>
+    <w:lvl w:ilvl="2" w:tplc="04160005" w:tentative="1">
+      <w:start w:val="1"/>
+      <w:numFmt w:val="bullet"/>
+      <w:lvlText w:val=""/>
+      <w:lvlJc w:val="left"/>
+      <w:pPr>
+        <w:ind w:left="2160" w:hanging="360"/>
+      </w:pPr>
+      <w:rPr>
+        <w:rFonts w:ascii="Wingdings" w:hAnsi="Wingdings" w:hint="default"/>
+      </w:rPr>
+    </w:lvl>
+    <w:lvl w:ilvl="3" w:tplc="04160001" w:tentative="1">
+      <w:start w:val="1"/>
+      <w:numFmt w:val="bullet"/>
+      <w:lvlText w:val=""/>
+      <w:lvlJc w:val="left"/>
+      <w:pPr>
+        <w:ind w:left="2880" w:hanging="360"/>
+      </w:pPr>
+      <w:rPr>
+        <w:rFonts w:ascii="Symbol" w:hAnsi="Symbol" w:hint="default"/>
+      </w:rPr>
+    </w:lvl>
+    <w:lvl w:ilvl="4" w:tplc="04160003" w:tentative="1">
+      <w:start w:val="1"/>
+      <w:numFmt w:val="bullet"/>
+      <w:lvlText w:val="o"/>
+      <w:lvlJc w:val="left"/>
+      <w:pPr>
+        <w:ind w:left="3600" w:hanging="360"/>
+      </w:pPr>
+      <w:rPr>
+        <w:rFonts w:ascii="Courier New" w:hAnsi="Courier New" w:cs="Courier New" w:hint="default"/>
+      </w:rPr>
+    </w:lvl>
+    <w:lvl w:ilvl="5" w:tplc="04160005" w:tentative="1">
+      <w:start w:val="1"/>
+      <w:numFmt w:val="bullet"/>
+      <w:lvlText w:val=""/>
+      <w:lvlJc w:val="left"/>
+      <w:pPr>
+        <w:ind w:left="4320" w:hanging="360"/>
+      </w:pPr>
+      <w:rPr>
+        <w:rFonts w:ascii="Wingdings" w:hAnsi="Wingdings" w:hint="default"/>
+      </w:rPr>
+    </w:lvl>
+    <w:lvl w:ilvl="6" w:tplc="04160001" w:tentative="1">
+      <w:start w:val="1"/>
+      <w:numFmt w:val="bullet"/>
+      <w:lvlText w:val=""/>
+      <w:lvlJc w:val="left"/>
+      <w:pPr>
+        <w:ind w:left="5040" w:hanging="360"/>
+      </w:pPr>
+      <w:rPr>
+        <w:rFonts w:ascii="Symbol" w:hAnsi="Symbol" w:hint="default"/>
+      </w:rPr>
+    </w:lvl>
+    <w:lvl w:ilvl="7" w:tplc="04160003" w:tentative="1">
+      <w:start w:val="1"/>
+      <w:numFmt w:val="bullet"/>
+      <w:lvlText w:val="o"/>
+      <w:lvlJc w:val="left"/>
+      <w:pPr>
+        <w:ind w:left="5760" w:hanging="360"/>
+      </w:pPr>
+      <w:rPr>
+        <w:rFonts w:ascii="Courier New" w:hAnsi="Courier New" w:cs="Courier New" w:hint="default"/>
+      </w:rPr>
+    </w:lvl>
+    <w:lvl w:ilvl="8" w:tplc="04160005" w:tentative="1">
+      <w:start w:val="1"/>
+      <w:numFmt w:val="bullet"/>
+      <w:lvlText w:val=""/>
+      <w:lvlJc w:val="left"/>
+      <w:pPr>
+        <w:ind w:left="6480" w:hanging="360"/>
+      </w:pPr>
+      <w:rPr>
+        <w:rFonts w:ascii="Wingdings" w:hAnsi="Wingdings" w:hint="default"/>
+      </w:rPr>
+    </w:lvl>
+  </w:abstractNum>
+  <w:abstractNum w:abstractNumId="5">
+    <w:nsid w:val="4BE26A42"/>
+    <w:multiLevelType w:val="hybridMultilevel"/>
+    <w:tmpl w:val="6C22E17E"/>
+    <w:lvl w:ilvl="0" w:tplc="04160001">
+      <w:start w:val="1"/>
+      <w:numFmt w:val="bullet"/>
+      <w:lvlText w:val=""/>
+      <w:lvlJc w:val="left"/>
+      <w:pPr>
+        <w:ind w:left="720" w:hanging="360"/>
+      </w:pPr>
+      <w:rPr>
+        <w:rFonts w:ascii="Symbol" w:hAnsi="Symbol" w:hint="default"/>
+      </w:rPr>
+    </w:lvl>
+    <w:lvl w:ilvl="1" w:tplc="04160003" w:tentative="1">
+      <w:start w:val="1"/>
+      <w:numFmt w:val="bullet"/>
+      <w:lvlText w:val="o"/>
+      <w:lvlJc w:val="left"/>
+      <w:pPr>
+        <w:ind w:left="1440" w:hanging="360"/>
+      </w:pPr>
+      <w:rPr>
+        <w:rFonts w:ascii="Courier New" w:hAnsi="Courier New" w:cs="Courier New" w:hint="default"/>
+      </w:rPr>
+    </w:lvl>
+    <w:lvl w:ilvl="2" w:tplc="04160005" w:tentative="1">
+      <w:start w:val="1"/>
+      <w:numFmt w:val="bullet"/>
+      <w:lvlText w:val=""/>
+      <w:lvlJc w:val="left"/>
+      <w:pPr>
+        <w:ind w:left="2160" w:hanging="360"/>
+      </w:pPr>
+      <w:rPr>
+        <w:rFonts w:ascii="Wingdings" w:hAnsi="Wingdings" w:hint="default"/>
+      </w:rPr>
+    </w:lvl>
+    <w:lvl w:ilvl="3" w:tplc="04160001" w:tentative="1">
+      <w:start w:val="1"/>
+      <w:numFmt w:val="bullet"/>
+      <w:lvlText w:val=""/>
+      <w:lvlJc w:val="left"/>
+      <w:pPr>
+        <w:ind w:left="2880" w:hanging="360"/>
+      </w:pPr>
+      <w:rPr>
+        <w:rFonts w:ascii="Symbol" w:hAnsi="Symbol" w:hint="default"/>
+      </w:rPr>
+    </w:lvl>
+    <w:lvl w:ilvl="4" w:tplc="04160003" w:tentative="1">
+      <w:start w:val="1"/>
+      <w:numFmt w:val="bullet"/>
+      <w:lvlText w:val="o"/>
+      <w:lvlJc w:val="left"/>
+      <w:pPr>
+        <w:ind w:left="3600" w:hanging="360"/>
+      </w:pPr>
+      <w:rPr>
+        <w:rFonts w:ascii="Courier New" w:hAnsi="Courier New" w:cs="Courier New" w:hint="default"/>
+      </w:rPr>
+    </w:lvl>
+    <w:lvl w:ilvl="5" w:tplc="04160005" w:tentative="1">
+      <w:start w:val="1"/>
+      <w:numFmt w:val="bullet"/>
+      <w:lvlText w:val=""/>
+      <w:lvlJc w:val="left"/>
+      <w:pPr>
+        <w:ind w:left="4320" w:hanging="360"/>
+      </w:pPr>
+      <w:rPr>
+        <w:rFonts w:ascii="Wingdings" w:hAnsi="Wingdings" w:hint="default"/>
+      </w:rPr>
+    </w:lvl>
+    <w:lvl w:ilvl="6" w:tplc="04160001" w:tentative="1">
+      <w:start w:val="1"/>
+      <w:numFmt w:val="bullet"/>
+      <w:lvlText w:val=""/>
+      <w:lvlJc w:val="left"/>
+      <w:pPr>
+        <w:ind w:left="5040" w:hanging="360"/>
+      </w:pPr>
+      <w:rPr>
+        <w:rFonts w:ascii="Symbol" w:hAnsi="Symbol" w:hint="default"/>
+      </w:rPr>
+    </w:lvl>
+    <w:lvl w:ilvl="7" w:tplc="04160003" w:tentative="1">
+      <w:start w:val="1"/>
+      <w:numFmt w:val="bullet"/>
+      <w:lvlText w:val="o"/>
+      <w:lvlJc w:val="left"/>
+      <w:pPr>
+        <w:ind w:left="5760" w:hanging="360"/>
+      </w:pPr>
+      <w:rPr>
+        <w:rFonts w:ascii="Courier New" w:hAnsi="Courier New" w:cs="Courier New" w:hint="default"/>
+      </w:rPr>
+    </w:lvl>
+    <w:lvl w:ilvl="8" w:tplc="04160005" w:tentative="1">
+      <w:start w:val="1"/>
+      <w:numFmt w:val="bullet"/>
+      <w:lvlText w:val=""/>
+      <w:lvlJc w:val="left"/>
+      <w:pPr>
+        <w:ind w:left="6480" w:hanging="360"/>
+      </w:pPr>
+      <w:rPr>
+        <w:rFonts w:ascii="Wingdings" w:hAnsi="Wingdings" w:hint="default"/>
+      </w:rPr>
+    </w:lvl>
+  </w:abstractNum>
+  <w:abstractNum w:abstractNumId="6">
     <w:nsid w:val="4D51692D"/>
     <w:multiLevelType w:val="multilevel"/>
     <w:tmpl w:val="0416001F"/>
@@ -2327,7 +3697,7 @@
       </w:pPr>
     </w:lvl>
   </w:abstractNum>
-  <w:abstractNum w:abstractNumId="3">
+  <w:abstractNum w:abstractNumId="7">
     <w:nsid w:val="75F45DE7"/>
     <w:multiLevelType w:val="multilevel"/>
     <w:tmpl w:val="0416001F"/>
@@ -2417,13 +3787,25 @@
     <w:abstractNumId w:val="0"/>
   </w:num>
   <w:num w:numId="2">
-    <w:abstractNumId w:val="3"/>
+    <w:abstractNumId w:val="7"/>
   </w:num>
   <w:num w:numId="3">
-    <w:abstractNumId w:val="2"/>
+    <w:abstractNumId w:val="6"/>
   </w:num>
   <w:num w:numId="4">
     <w:abstractNumId w:val="1"/>
+  </w:num>
+  <w:num w:numId="5">
+    <w:abstractNumId w:val="4"/>
+  </w:num>
+  <w:num w:numId="6">
+    <w:abstractNumId w:val="5"/>
+  </w:num>
+  <w:num w:numId="7">
+    <w:abstractNumId w:val="3"/>
+  </w:num>
+  <w:num w:numId="8">
+    <w:abstractNumId w:val="2"/>
   </w:num>
 </w:numbering>
 </file>
@@ -2893,6 +4275,25 @@
       <w:spacing w:after="100"/>
       <w:ind w:left="440"/>
     </w:pPr>
+  </w:style>
+  <w:style w:type="table" w:styleId="Tabelacomgrade">
+    <w:name w:val="Table Grid"/>
+    <w:basedOn w:val="Tabelanormal"/>
+    <w:uiPriority w:val="59"/>
+    <w:rsid w:val="00EF220E"/>
+    <w:pPr>
+      <w:spacing w:after="0" w:line="240" w:lineRule="auto"/>
+    </w:pPr>
+    <w:tblPr>
+      <w:tblBorders>
+        <w:top w:val="single" w:sz="4" w:space="0" w:color="auto"/>
+        <w:left w:val="single" w:sz="4" w:space="0" w:color="auto"/>
+        <w:bottom w:val="single" w:sz="4" w:space="0" w:color="auto"/>
+        <w:right w:val="single" w:sz="4" w:space="0" w:color="auto"/>
+        <w:insideH w:val="single" w:sz="4" w:space="0" w:color="auto"/>
+        <w:insideV w:val="single" w:sz="4" w:space="0" w:color="auto"/>
+      </w:tblBorders>
+    </w:tblPr>
   </w:style>
 </w:styles>
 </file>
@@ -3375,7 +4776,7 @@
 </file>
 
 <file path=customXml/itemProps1.xml><?xml version="1.0" encoding="utf-8"?>
-<ds:datastoreItem xmlns:ds="http://schemas.openxmlformats.org/officeDocument/2006/customXml" ds:itemID="{FF570BC7-17A0-4732-BDBC-5FC8791BF16D}">
+<ds:datastoreItem xmlns:ds="http://schemas.openxmlformats.org/officeDocument/2006/customXml" ds:itemID="{20DB0FED-3B43-4B04-85DD-7BAB29F1C490}">
   <ds:schemaRefs>
     <ds:schemaRef ds:uri="http://schemas.openxmlformats.org/officeDocument/2006/bibliography"/>
   </ds:schemaRefs>

</xml_diff>

<commit_message>
Terminando a parte técnica
</commit_message>
<xml_diff>
--- a/PROJETOINTEGRADO.docx
+++ b/PROJETOINTEGRADO.docx
@@ -589,7 +589,7 @@
         </w:rPr>
         <w:fldChar w:fldCharType="separate"/>
       </w:r>
-      <w:hyperlink w:anchor="_Toc468561691" w:history="1">
+      <w:hyperlink w:anchor="_Toc468651112" w:history="1">
         <w:r>
           <w:rPr>
             <w:rStyle w:val="Hyperlink"/>
@@ -617,7 +617,7 @@
             <w:noProof/>
             <w:webHidden/>
           </w:rPr>
-          <w:instrText xml:space="preserve"> PAGEREF _Toc468561691 \h </w:instrText>
+          <w:instrText xml:space="preserve"> PAGEREF _Toc468651112 \h </w:instrText>
         </w:r>
         <w:r>
           <w:rPr>
@@ -660,7 +660,7 @@
           <w:lang w:eastAsia="pt-BR"/>
         </w:rPr>
       </w:pPr>
-      <w:hyperlink w:anchor="_Toc468561692" w:history="1">
+      <w:hyperlink w:anchor="_Toc468651113" w:history="1">
         <w:r>
           <w:rPr>
             <w:rStyle w:val="Hyperlink"/>
@@ -688,7 +688,7 @@
             <w:noProof/>
             <w:webHidden/>
           </w:rPr>
-          <w:instrText xml:space="preserve"> PAGEREF _Toc468561692 \h </w:instrText>
+          <w:instrText xml:space="preserve"> PAGEREF _Toc468651113 \h </w:instrText>
         </w:r>
         <w:r>
           <w:rPr>
@@ -731,7 +731,7 @@
           <w:lang w:eastAsia="pt-BR"/>
         </w:rPr>
       </w:pPr>
-      <w:hyperlink w:anchor="_Toc468561693" w:history="1">
+      <w:hyperlink w:anchor="_Toc468651114" w:history="1">
         <w:r>
           <w:rPr>
             <w:rStyle w:val="Hyperlink"/>
@@ -758,7 +758,7 @@
             <w:noProof/>
             <w:webHidden/>
           </w:rPr>
-          <w:instrText xml:space="preserve"> PAGEREF _Toc468561693 \h </w:instrText>
+          <w:instrText xml:space="preserve"> PAGEREF _Toc468651114 \h </w:instrText>
         </w:r>
         <w:r>
           <w:rPr>
@@ -801,7 +801,7 @@
           <w:lang w:eastAsia="pt-BR"/>
         </w:rPr>
       </w:pPr>
-      <w:hyperlink w:anchor="_Toc468561694" w:history="1">
+      <w:hyperlink w:anchor="_Toc468651115" w:history="1">
         <w:r>
           <w:rPr>
             <w:rStyle w:val="Hyperlink"/>
@@ -828,7 +828,7 @@
             <w:noProof/>
             <w:webHidden/>
           </w:rPr>
-          <w:instrText xml:space="preserve"> PAGEREF _Toc468561694 \h </w:instrText>
+          <w:instrText xml:space="preserve"> PAGEREF _Toc468651115 \h </w:instrText>
         </w:r>
         <w:r>
           <w:rPr>
@@ -871,7 +871,7 @@
           <w:lang w:eastAsia="pt-BR"/>
         </w:rPr>
       </w:pPr>
-      <w:hyperlink w:anchor="_Toc468561695" w:history="1">
+      <w:hyperlink w:anchor="_Toc468651116" w:history="1">
         <w:r>
           <w:rPr>
             <w:rStyle w:val="Hyperlink"/>
@@ -898,7 +898,7 @@
             <w:noProof/>
             <w:webHidden/>
           </w:rPr>
-          <w:instrText xml:space="preserve"> PAGEREF _Toc468561695 \h </w:instrText>
+          <w:instrText xml:space="preserve"> PAGEREF _Toc468651116 \h </w:instrText>
         </w:r>
         <w:r>
           <w:rPr>
@@ -936,10 +936,12 @@
           <w:tab w:val="right" w:leader="dot" w:pos="8210"/>
         </w:tabs>
         <w:rPr>
-          <w:noProof/>
-        </w:rPr>
-      </w:pPr>
-      <w:hyperlink w:anchor="_Toc468561696" w:history="1">
+          <w:rFonts w:asciiTheme="minorHAnsi" w:eastAsiaTheme="minorEastAsia" w:hAnsiTheme="minorHAnsi"/>
+          <w:noProof/>
+          <w:lang w:eastAsia="pt-BR"/>
+        </w:rPr>
+      </w:pPr>
+      <w:hyperlink w:anchor="_Toc468651117" w:history="1">
         <w:r>
           <w:rPr>
             <w:rStyle w:val="Hyperlink"/>
@@ -966,7 +968,7 @@
             <w:noProof/>
             <w:webHidden/>
           </w:rPr>
-          <w:instrText xml:space="preserve"> PAGEREF _Toc468561696 \h </w:instrText>
+          <w:instrText xml:space="preserve"> PAGEREF _Toc468651117 \h </w:instrText>
         </w:r>
         <w:r>
           <w:rPr>
@@ -1009,7 +1011,7 @@
           <w:lang w:eastAsia="pt-BR"/>
         </w:rPr>
       </w:pPr>
-      <w:hyperlink w:anchor="_Toc468561697" w:history="1">
+      <w:hyperlink w:anchor="_Toc468651118" w:history="1">
         <w:r>
           <w:rPr>
             <w:rStyle w:val="Hyperlink"/>
@@ -1036,7 +1038,7 @@
             <w:noProof/>
             <w:webHidden/>
           </w:rPr>
-          <w:instrText xml:space="preserve"> PAGEREF _Toc468561697 \h </w:instrText>
+          <w:instrText xml:space="preserve"> PAGEREF _Toc468651118 \h </w:instrText>
         </w:r>
         <w:r>
           <w:rPr>
@@ -1057,6 +1059,916 @@
             <w:webHidden/>
           </w:rPr>
           <w:t>13</w:t>
+        </w:r>
+        <w:r>
+          <w:rPr>
+            <w:noProof/>
+            <w:webHidden/>
+          </w:rPr>
+          <w:fldChar w:fldCharType="end"/>
+        </w:r>
+      </w:hyperlink>
+    </w:p>
+    <w:p>
+      <w:pPr>
+        <w:pStyle w:val="Sumrio3"/>
+        <w:tabs>
+          <w:tab w:val="right" w:leader="dot" w:pos="8210"/>
+        </w:tabs>
+        <w:rPr>
+          <w:rFonts w:asciiTheme="minorHAnsi" w:eastAsiaTheme="minorEastAsia" w:hAnsiTheme="minorHAnsi"/>
+          <w:noProof/>
+          <w:lang w:eastAsia="pt-BR"/>
+        </w:rPr>
+      </w:pPr>
+      <w:hyperlink w:anchor="_Toc468651119" w:history="1">
+        <w:r>
+          <w:rPr>
+            <w:rStyle w:val="Hyperlink"/>
+            <w:noProof/>
+          </w:rPr>
+          <w:t>4.2.1 ORGANOGRAMA ATUAL DA EMPRESA E INFORMAÇÕES SOBRE AS ATIVIDADES POR DEPARTAMENTO</w:t>
+        </w:r>
+        <w:r>
+          <w:rPr>
+            <w:noProof/>
+            <w:webHidden/>
+          </w:rPr>
+          <w:tab/>
+        </w:r>
+        <w:r>
+          <w:rPr>
+            <w:noProof/>
+            <w:webHidden/>
+          </w:rPr>
+          <w:fldChar w:fldCharType="begin"/>
+        </w:r>
+        <w:r>
+          <w:rPr>
+            <w:noProof/>
+            <w:webHidden/>
+          </w:rPr>
+          <w:instrText xml:space="preserve"> PAGEREF _Toc468651119 \h </w:instrText>
+        </w:r>
+        <w:r>
+          <w:rPr>
+            <w:noProof/>
+            <w:webHidden/>
+          </w:rPr>
+        </w:r>
+        <w:r>
+          <w:rPr>
+            <w:noProof/>
+            <w:webHidden/>
+          </w:rPr>
+          <w:fldChar w:fldCharType="separate"/>
+        </w:r>
+        <w:r>
+          <w:rPr>
+            <w:noProof/>
+            <w:webHidden/>
+          </w:rPr>
+          <w:t>14</w:t>
+        </w:r>
+        <w:r>
+          <w:rPr>
+            <w:noProof/>
+            <w:webHidden/>
+          </w:rPr>
+          <w:fldChar w:fldCharType="end"/>
+        </w:r>
+      </w:hyperlink>
+    </w:p>
+    <w:p>
+      <w:pPr>
+        <w:pStyle w:val="Sumrio3"/>
+        <w:tabs>
+          <w:tab w:val="right" w:leader="dot" w:pos="8210"/>
+        </w:tabs>
+        <w:rPr>
+          <w:rFonts w:asciiTheme="minorHAnsi" w:eastAsiaTheme="minorEastAsia" w:hAnsiTheme="minorHAnsi"/>
+          <w:noProof/>
+          <w:lang w:eastAsia="pt-BR"/>
+        </w:rPr>
+      </w:pPr>
+      <w:hyperlink w:anchor="_Toc468651120" w:history="1">
+        <w:r>
+          <w:rPr>
+            <w:rStyle w:val="Hyperlink"/>
+            <w:noProof/>
+          </w:rPr>
+          <w:t>4.2.2 ESTRATÉGIAS DE MARKETING E PÚBLICO ALVO</w:t>
+        </w:r>
+        <w:r>
+          <w:rPr>
+            <w:noProof/>
+            <w:webHidden/>
+          </w:rPr>
+          <w:tab/>
+        </w:r>
+        <w:r>
+          <w:rPr>
+            <w:noProof/>
+            <w:webHidden/>
+          </w:rPr>
+          <w:fldChar w:fldCharType="begin"/>
+        </w:r>
+        <w:r>
+          <w:rPr>
+            <w:noProof/>
+            <w:webHidden/>
+          </w:rPr>
+          <w:instrText xml:space="preserve"> PAGEREF _Toc468651120 \h </w:instrText>
+        </w:r>
+        <w:r>
+          <w:rPr>
+            <w:noProof/>
+            <w:webHidden/>
+          </w:rPr>
+        </w:r>
+        <w:r>
+          <w:rPr>
+            <w:noProof/>
+            <w:webHidden/>
+          </w:rPr>
+          <w:fldChar w:fldCharType="separate"/>
+        </w:r>
+        <w:r>
+          <w:rPr>
+            <w:noProof/>
+            <w:webHidden/>
+          </w:rPr>
+          <w:t>15</w:t>
+        </w:r>
+        <w:r>
+          <w:rPr>
+            <w:noProof/>
+            <w:webHidden/>
+          </w:rPr>
+          <w:fldChar w:fldCharType="end"/>
+        </w:r>
+      </w:hyperlink>
+    </w:p>
+    <w:p>
+      <w:pPr>
+        <w:pStyle w:val="Sumrio3"/>
+        <w:tabs>
+          <w:tab w:val="right" w:leader="dot" w:pos="8210"/>
+        </w:tabs>
+        <w:rPr>
+          <w:rFonts w:asciiTheme="minorHAnsi" w:eastAsiaTheme="minorEastAsia" w:hAnsiTheme="minorHAnsi"/>
+          <w:noProof/>
+          <w:lang w:eastAsia="pt-BR"/>
+        </w:rPr>
+      </w:pPr>
+      <w:hyperlink w:anchor="_Toc468651121" w:history="1">
+        <w:r>
+          <w:rPr>
+            <w:rStyle w:val="Hyperlink"/>
+            <w:noProof/>
+          </w:rPr>
+          <w:t>4.2.3 POLÍTICAS DE PRIVACIDADE E SEGURANÇA</w:t>
+        </w:r>
+        <w:r>
+          <w:rPr>
+            <w:noProof/>
+            <w:webHidden/>
+          </w:rPr>
+          <w:tab/>
+        </w:r>
+        <w:r>
+          <w:rPr>
+            <w:noProof/>
+            <w:webHidden/>
+          </w:rPr>
+          <w:fldChar w:fldCharType="begin"/>
+        </w:r>
+        <w:r>
+          <w:rPr>
+            <w:noProof/>
+            <w:webHidden/>
+          </w:rPr>
+          <w:instrText xml:space="preserve"> PAGEREF _Toc468651121 \h </w:instrText>
+        </w:r>
+        <w:r>
+          <w:rPr>
+            <w:noProof/>
+            <w:webHidden/>
+          </w:rPr>
+        </w:r>
+        <w:r>
+          <w:rPr>
+            <w:noProof/>
+            <w:webHidden/>
+          </w:rPr>
+          <w:fldChar w:fldCharType="separate"/>
+        </w:r>
+        <w:r>
+          <w:rPr>
+            <w:noProof/>
+            <w:webHidden/>
+          </w:rPr>
+          <w:t>16</w:t>
+        </w:r>
+        <w:r>
+          <w:rPr>
+            <w:noProof/>
+            <w:webHidden/>
+          </w:rPr>
+          <w:fldChar w:fldCharType="end"/>
+        </w:r>
+      </w:hyperlink>
+    </w:p>
+    <w:p>
+      <w:pPr>
+        <w:pStyle w:val="Sumrio3"/>
+        <w:tabs>
+          <w:tab w:val="right" w:leader="dot" w:pos="8210"/>
+        </w:tabs>
+        <w:rPr>
+          <w:rFonts w:asciiTheme="minorHAnsi" w:eastAsiaTheme="minorEastAsia" w:hAnsiTheme="minorHAnsi"/>
+          <w:noProof/>
+          <w:lang w:eastAsia="pt-BR"/>
+        </w:rPr>
+      </w:pPr>
+      <w:hyperlink w:anchor="_Toc468651122" w:history="1">
+        <w:r>
+          <w:rPr>
+            <w:rStyle w:val="Hyperlink"/>
+            <w:noProof/>
+          </w:rPr>
+          <w:t>4.2.4 PONTOS FORTES / VULNERÁVEIS / FRACOS (SWOT / FOFA)</w:t>
+        </w:r>
+        <w:r>
+          <w:rPr>
+            <w:noProof/>
+            <w:webHidden/>
+          </w:rPr>
+          <w:tab/>
+        </w:r>
+        <w:r>
+          <w:rPr>
+            <w:noProof/>
+            <w:webHidden/>
+          </w:rPr>
+          <w:fldChar w:fldCharType="begin"/>
+        </w:r>
+        <w:r>
+          <w:rPr>
+            <w:noProof/>
+            <w:webHidden/>
+          </w:rPr>
+          <w:instrText xml:space="preserve"> PAGEREF _Toc468651122 \h </w:instrText>
+        </w:r>
+        <w:r>
+          <w:rPr>
+            <w:noProof/>
+            <w:webHidden/>
+          </w:rPr>
+        </w:r>
+        <w:r>
+          <w:rPr>
+            <w:noProof/>
+            <w:webHidden/>
+          </w:rPr>
+          <w:fldChar w:fldCharType="separate"/>
+        </w:r>
+        <w:r>
+          <w:rPr>
+            <w:noProof/>
+            <w:webHidden/>
+          </w:rPr>
+          <w:t>17</w:t>
+        </w:r>
+        <w:r>
+          <w:rPr>
+            <w:noProof/>
+            <w:webHidden/>
+          </w:rPr>
+          <w:fldChar w:fldCharType="end"/>
+        </w:r>
+      </w:hyperlink>
+    </w:p>
+    <w:p>
+      <w:pPr>
+        <w:pStyle w:val="Sumrio3"/>
+        <w:tabs>
+          <w:tab w:val="right" w:leader="dot" w:pos="8210"/>
+        </w:tabs>
+        <w:rPr>
+          <w:rFonts w:asciiTheme="minorHAnsi" w:eastAsiaTheme="minorEastAsia" w:hAnsiTheme="minorHAnsi"/>
+          <w:noProof/>
+          <w:lang w:eastAsia="pt-BR"/>
+        </w:rPr>
+      </w:pPr>
+      <w:hyperlink w:anchor="_Toc468651123" w:history="1">
+        <w:r>
+          <w:rPr>
+            <w:rStyle w:val="Hyperlink"/>
+            <w:noProof/>
+          </w:rPr>
+          <w:t>4.2.5 IDENTIFICAÇÃO DAS REGRAS DE NEGÓCIO</w:t>
+        </w:r>
+        <w:r>
+          <w:rPr>
+            <w:noProof/>
+            <w:webHidden/>
+          </w:rPr>
+          <w:tab/>
+        </w:r>
+        <w:r>
+          <w:rPr>
+            <w:noProof/>
+            <w:webHidden/>
+          </w:rPr>
+          <w:fldChar w:fldCharType="begin"/>
+        </w:r>
+        <w:r>
+          <w:rPr>
+            <w:noProof/>
+            <w:webHidden/>
+          </w:rPr>
+          <w:instrText xml:space="preserve"> PAGEREF _Toc468651123 \h </w:instrText>
+        </w:r>
+        <w:r>
+          <w:rPr>
+            <w:noProof/>
+            <w:webHidden/>
+          </w:rPr>
+        </w:r>
+        <w:r>
+          <w:rPr>
+            <w:noProof/>
+            <w:webHidden/>
+          </w:rPr>
+          <w:fldChar w:fldCharType="separate"/>
+        </w:r>
+        <w:r>
+          <w:rPr>
+            <w:noProof/>
+            <w:webHidden/>
+          </w:rPr>
+          <w:t>18</w:t>
+        </w:r>
+        <w:r>
+          <w:rPr>
+            <w:noProof/>
+            <w:webHidden/>
+          </w:rPr>
+          <w:fldChar w:fldCharType="end"/>
+        </w:r>
+      </w:hyperlink>
+    </w:p>
+    <w:p>
+      <w:pPr>
+        <w:pStyle w:val="Sumrio2"/>
+        <w:tabs>
+          <w:tab w:val="right" w:leader="dot" w:pos="8210"/>
+        </w:tabs>
+        <w:rPr>
+          <w:rFonts w:asciiTheme="minorHAnsi" w:eastAsiaTheme="minorEastAsia" w:hAnsiTheme="minorHAnsi"/>
+          <w:noProof/>
+          <w:lang w:eastAsia="pt-BR"/>
+        </w:rPr>
+      </w:pPr>
+      <w:hyperlink w:anchor="_Toc468651124" w:history="1">
+        <w:r>
+          <w:rPr>
+            <w:rStyle w:val="Hyperlink"/>
+            <w:noProof/>
+          </w:rPr>
+          <w:t>4.3 INFORMAÇÕES INICIAIS DO PROJETO E DO SISTEMA</w:t>
+        </w:r>
+        <w:r>
+          <w:rPr>
+            <w:noProof/>
+            <w:webHidden/>
+          </w:rPr>
+          <w:tab/>
+        </w:r>
+        <w:r>
+          <w:rPr>
+            <w:noProof/>
+            <w:webHidden/>
+          </w:rPr>
+          <w:fldChar w:fldCharType="begin"/>
+        </w:r>
+        <w:r>
+          <w:rPr>
+            <w:noProof/>
+            <w:webHidden/>
+          </w:rPr>
+          <w:instrText xml:space="preserve"> PAGEREF _Toc468651124 \h </w:instrText>
+        </w:r>
+        <w:r>
+          <w:rPr>
+            <w:noProof/>
+            <w:webHidden/>
+          </w:rPr>
+        </w:r>
+        <w:r>
+          <w:rPr>
+            <w:noProof/>
+            <w:webHidden/>
+          </w:rPr>
+          <w:fldChar w:fldCharType="separate"/>
+        </w:r>
+        <w:r>
+          <w:rPr>
+            <w:noProof/>
+            <w:webHidden/>
+          </w:rPr>
+          <w:t>19</w:t>
+        </w:r>
+        <w:r>
+          <w:rPr>
+            <w:noProof/>
+            <w:webHidden/>
+          </w:rPr>
+          <w:fldChar w:fldCharType="end"/>
+        </w:r>
+      </w:hyperlink>
+    </w:p>
+    <w:p>
+      <w:pPr>
+        <w:pStyle w:val="Sumrio3"/>
+        <w:tabs>
+          <w:tab w:val="right" w:leader="dot" w:pos="8210"/>
+        </w:tabs>
+        <w:rPr>
+          <w:rFonts w:asciiTheme="minorHAnsi" w:eastAsiaTheme="minorEastAsia" w:hAnsiTheme="minorHAnsi"/>
+          <w:noProof/>
+          <w:lang w:eastAsia="pt-BR"/>
+        </w:rPr>
+      </w:pPr>
+      <w:hyperlink w:anchor="_Toc468651125" w:history="1">
+        <w:r>
+          <w:rPr>
+            <w:rStyle w:val="Hyperlink"/>
+            <w:noProof/>
+          </w:rPr>
+          <w:t>4.3.1 FLUXOS DO PROCESSO</w:t>
+        </w:r>
+        <w:r>
+          <w:rPr>
+            <w:noProof/>
+            <w:webHidden/>
+          </w:rPr>
+          <w:tab/>
+        </w:r>
+        <w:r>
+          <w:rPr>
+            <w:noProof/>
+            <w:webHidden/>
+          </w:rPr>
+          <w:fldChar w:fldCharType="begin"/>
+        </w:r>
+        <w:r>
+          <w:rPr>
+            <w:noProof/>
+            <w:webHidden/>
+          </w:rPr>
+          <w:instrText xml:space="preserve"> PAGEREF _Toc468651125 \h </w:instrText>
+        </w:r>
+        <w:r>
+          <w:rPr>
+            <w:noProof/>
+            <w:webHidden/>
+          </w:rPr>
+        </w:r>
+        <w:r>
+          <w:rPr>
+            <w:noProof/>
+            <w:webHidden/>
+          </w:rPr>
+          <w:fldChar w:fldCharType="separate"/>
+        </w:r>
+        <w:r>
+          <w:rPr>
+            <w:noProof/>
+            <w:webHidden/>
+          </w:rPr>
+          <w:t>20</w:t>
+        </w:r>
+        <w:r>
+          <w:rPr>
+            <w:noProof/>
+            <w:webHidden/>
+          </w:rPr>
+          <w:fldChar w:fldCharType="end"/>
+        </w:r>
+      </w:hyperlink>
+    </w:p>
+    <w:p>
+      <w:pPr>
+        <w:pStyle w:val="Sumrio3"/>
+        <w:tabs>
+          <w:tab w:val="right" w:leader="dot" w:pos="8210"/>
+        </w:tabs>
+        <w:rPr>
+          <w:rFonts w:asciiTheme="minorHAnsi" w:eastAsiaTheme="minorEastAsia" w:hAnsiTheme="minorHAnsi"/>
+          <w:noProof/>
+          <w:lang w:eastAsia="pt-BR"/>
+        </w:rPr>
+      </w:pPr>
+      <w:hyperlink w:anchor="_Toc468651126" w:history="1">
+        <w:r>
+          <w:rPr>
+            <w:rStyle w:val="Hyperlink"/>
+            <w:noProof/>
+          </w:rPr>
+          <w:t>4.3.2 REQUISITOS FUNCIONAIS, NÃO FUNCIONAIS E SUPLEMENTARES</w:t>
+        </w:r>
+        <w:r>
+          <w:rPr>
+            <w:noProof/>
+            <w:webHidden/>
+          </w:rPr>
+          <w:tab/>
+        </w:r>
+        <w:r>
+          <w:rPr>
+            <w:noProof/>
+            <w:webHidden/>
+          </w:rPr>
+          <w:fldChar w:fldCharType="begin"/>
+        </w:r>
+        <w:r>
+          <w:rPr>
+            <w:noProof/>
+            <w:webHidden/>
+          </w:rPr>
+          <w:instrText xml:space="preserve"> PAGEREF _Toc468651126 \h </w:instrText>
+        </w:r>
+        <w:r>
+          <w:rPr>
+            <w:noProof/>
+            <w:webHidden/>
+          </w:rPr>
+        </w:r>
+        <w:r>
+          <w:rPr>
+            <w:noProof/>
+            <w:webHidden/>
+          </w:rPr>
+          <w:fldChar w:fldCharType="separate"/>
+        </w:r>
+        <w:r>
+          <w:rPr>
+            <w:noProof/>
+            <w:webHidden/>
+          </w:rPr>
+          <w:t>24</w:t>
+        </w:r>
+        <w:r>
+          <w:rPr>
+            <w:noProof/>
+            <w:webHidden/>
+          </w:rPr>
+          <w:fldChar w:fldCharType="end"/>
+        </w:r>
+      </w:hyperlink>
+    </w:p>
+    <w:p>
+      <w:pPr>
+        <w:pStyle w:val="Sumrio3"/>
+        <w:tabs>
+          <w:tab w:val="right" w:leader="dot" w:pos="8210"/>
+        </w:tabs>
+        <w:rPr>
+          <w:rFonts w:asciiTheme="minorHAnsi" w:eastAsiaTheme="minorEastAsia" w:hAnsiTheme="minorHAnsi"/>
+          <w:noProof/>
+          <w:lang w:eastAsia="pt-BR"/>
+        </w:rPr>
+      </w:pPr>
+      <w:hyperlink w:anchor="_Toc468651127" w:history="1">
+        <w:r>
+          <w:rPr>
+            <w:rStyle w:val="Hyperlink"/>
+            <w:noProof/>
+          </w:rPr>
+          <w:t>4.3.3 CASOS DE USO</w:t>
+        </w:r>
+        <w:r>
+          <w:rPr>
+            <w:noProof/>
+            <w:webHidden/>
+          </w:rPr>
+          <w:tab/>
+        </w:r>
+        <w:r>
+          <w:rPr>
+            <w:noProof/>
+            <w:webHidden/>
+          </w:rPr>
+          <w:fldChar w:fldCharType="begin"/>
+        </w:r>
+        <w:r>
+          <w:rPr>
+            <w:noProof/>
+            <w:webHidden/>
+          </w:rPr>
+          <w:instrText xml:space="preserve"> PAGEREF _Toc468651127 \h </w:instrText>
+        </w:r>
+        <w:r>
+          <w:rPr>
+            <w:noProof/>
+            <w:webHidden/>
+          </w:rPr>
+        </w:r>
+        <w:r>
+          <w:rPr>
+            <w:noProof/>
+            <w:webHidden/>
+          </w:rPr>
+          <w:fldChar w:fldCharType="separate"/>
+        </w:r>
+        <w:r>
+          <w:rPr>
+            <w:noProof/>
+            <w:webHidden/>
+          </w:rPr>
+          <w:t>25</w:t>
+        </w:r>
+        <w:r>
+          <w:rPr>
+            <w:noProof/>
+            <w:webHidden/>
+          </w:rPr>
+          <w:fldChar w:fldCharType="end"/>
+        </w:r>
+      </w:hyperlink>
+    </w:p>
+    <w:p>
+      <w:pPr>
+        <w:pStyle w:val="Sumrio3"/>
+        <w:tabs>
+          <w:tab w:val="right" w:leader="dot" w:pos="8210"/>
+        </w:tabs>
+        <w:rPr>
+          <w:rFonts w:asciiTheme="minorHAnsi" w:eastAsiaTheme="minorEastAsia" w:hAnsiTheme="minorHAnsi"/>
+          <w:noProof/>
+          <w:lang w:eastAsia="pt-BR"/>
+        </w:rPr>
+      </w:pPr>
+      <w:hyperlink w:anchor="_Toc468651128" w:history="1">
+        <w:r>
+          <w:rPr>
+            <w:rStyle w:val="Hyperlink"/>
+            <w:noProof/>
+          </w:rPr>
+          <w:t>4.3.4 CASOS DE USO EXPANDIDOS</w:t>
+        </w:r>
+        <w:r>
+          <w:rPr>
+            <w:noProof/>
+            <w:webHidden/>
+          </w:rPr>
+          <w:tab/>
+        </w:r>
+        <w:r>
+          <w:rPr>
+            <w:noProof/>
+            <w:webHidden/>
+          </w:rPr>
+          <w:fldChar w:fldCharType="begin"/>
+        </w:r>
+        <w:r>
+          <w:rPr>
+            <w:noProof/>
+            <w:webHidden/>
+          </w:rPr>
+          <w:instrText xml:space="preserve"> PAGEREF _Toc468651128 \h </w:instrText>
+        </w:r>
+        <w:r>
+          <w:rPr>
+            <w:noProof/>
+            <w:webHidden/>
+          </w:rPr>
+        </w:r>
+        <w:r>
+          <w:rPr>
+            <w:noProof/>
+            <w:webHidden/>
+          </w:rPr>
+          <w:fldChar w:fldCharType="separate"/>
+        </w:r>
+        <w:r>
+          <w:rPr>
+            <w:noProof/>
+            <w:webHidden/>
+          </w:rPr>
+          <w:t>26</w:t>
+        </w:r>
+        <w:r>
+          <w:rPr>
+            <w:noProof/>
+            <w:webHidden/>
+          </w:rPr>
+          <w:fldChar w:fldCharType="end"/>
+        </w:r>
+      </w:hyperlink>
+    </w:p>
+    <w:p>
+      <w:pPr>
+        <w:pStyle w:val="Sumrio3"/>
+        <w:tabs>
+          <w:tab w:val="right" w:leader="dot" w:pos="8210"/>
+        </w:tabs>
+        <w:rPr>
+          <w:rFonts w:asciiTheme="minorHAnsi" w:eastAsiaTheme="minorEastAsia" w:hAnsiTheme="minorHAnsi"/>
+          <w:noProof/>
+          <w:lang w:eastAsia="pt-BR"/>
+        </w:rPr>
+      </w:pPr>
+      <w:hyperlink w:anchor="_Toc468651129" w:history="1">
+        <w:r>
+          <w:rPr>
+            <w:rStyle w:val="Hyperlink"/>
+            <w:noProof/>
+          </w:rPr>
+          <w:t>4.3.5 DIAGRAMA ENTIDADE RELACIONAMENTO</w:t>
+        </w:r>
+        <w:r>
+          <w:rPr>
+            <w:noProof/>
+            <w:webHidden/>
+          </w:rPr>
+          <w:tab/>
+        </w:r>
+        <w:r>
+          <w:rPr>
+            <w:noProof/>
+            <w:webHidden/>
+          </w:rPr>
+          <w:fldChar w:fldCharType="begin"/>
+        </w:r>
+        <w:r>
+          <w:rPr>
+            <w:noProof/>
+            <w:webHidden/>
+          </w:rPr>
+          <w:instrText xml:space="preserve"> PAGEREF _Toc468651129 \h </w:instrText>
+        </w:r>
+        <w:r>
+          <w:rPr>
+            <w:noProof/>
+            <w:webHidden/>
+          </w:rPr>
+        </w:r>
+        <w:r>
+          <w:rPr>
+            <w:noProof/>
+            <w:webHidden/>
+          </w:rPr>
+          <w:fldChar w:fldCharType="separate"/>
+        </w:r>
+        <w:r>
+          <w:rPr>
+            <w:noProof/>
+            <w:webHidden/>
+          </w:rPr>
+          <w:t>27</w:t>
+        </w:r>
+        <w:r>
+          <w:rPr>
+            <w:noProof/>
+            <w:webHidden/>
+          </w:rPr>
+          <w:fldChar w:fldCharType="end"/>
+        </w:r>
+      </w:hyperlink>
+    </w:p>
+    <w:p>
+      <w:pPr>
+        <w:pStyle w:val="Sumrio3"/>
+        <w:tabs>
+          <w:tab w:val="right" w:leader="dot" w:pos="8210"/>
+        </w:tabs>
+        <w:rPr>
+          <w:rFonts w:asciiTheme="minorHAnsi" w:eastAsiaTheme="minorEastAsia" w:hAnsiTheme="minorHAnsi"/>
+          <w:noProof/>
+          <w:lang w:eastAsia="pt-BR"/>
+        </w:rPr>
+      </w:pPr>
+      <w:hyperlink w:anchor="_Toc468651130" w:history="1">
+        <w:r>
+          <w:rPr>
+            <w:rStyle w:val="Hyperlink"/>
+            <w:noProof/>
+          </w:rPr>
+          <w:t>4.3.6 DIAGRAMA DE CLASSE</w:t>
+        </w:r>
+        <w:r>
+          <w:rPr>
+            <w:noProof/>
+            <w:webHidden/>
+          </w:rPr>
+          <w:tab/>
+        </w:r>
+        <w:r>
+          <w:rPr>
+            <w:noProof/>
+            <w:webHidden/>
+          </w:rPr>
+          <w:fldChar w:fldCharType="begin"/>
+        </w:r>
+        <w:r>
+          <w:rPr>
+            <w:noProof/>
+            <w:webHidden/>
+          </w:rPr>
+          <w:instrText xml:space="preserve"> PAGEREF _Toc468651130 \h </w:instrText>
+        </w:r>
+        <w:r>
+          <w:rPr>
+            <w:noProof/>
+            <w:webHidden/>
+          </w:rPr>
+        </w:r>
+        <w:r>
+          <w:rPr>
+            <w:noProof/>
+            <w:webHidden/>
+          </w:rPr>
+          <w:fldChar w:fldCharType="separate"/>
+        </w:r>
+        <w:r>
+          <w:rPr>
+            <w:noProof/>
+            <w:webHidden/>
+          </w:rPr>
+          <w:t>28</w:t>
+        </w:r>
+        <w:r>
+          <w:rPr>
+            <w:noProof/>
+            <w:webHidden/>
+          </w:rPr>
+          <w:fldChar w:fldCharType="end"/>
+        </w:r>
+      </w:hyperlink>
+    </w:p>
+    <w:p>
+      <w:pPr>
+        <w:pStyle w:val="Sumrio3"/>
+        <w:tabs>
+          <w:tab w:val="right" w:leader="dot" w:pos="8210"/>
+        </w:tabs>
+        <w:rPr>
+          <w:rFonts w:asciiTheme="minorHAnsi" w:eastAsiaTheme="minorEastAsia" w:hAnsiTheme="minorHAnsi"/>
+          <w:noProof/>
+          <w:lang w:eastAsia="pt-BR"/>
+        </w:rPr>
+      </w:pPr>
+      <w:hyperlink w:anchor="_Toc468651131" w:history="1">
+        <w:r>
+          <w:rPr>
+            <w:rStyle w:val="Hyperlink"/>
+            <w:noProof/>
+          </w:rPr>
+          <w:t>4.3.7 ESTRUTURA DE DADOS E ESPECIFICAÇÕES</w:t>
+        </w:r>
+        <w:r>
+          <w:rPr>
+            <w:noProof/>
+            <w:webHidden/>
+          </w:rPr>
+          <w:tab/>
+        </w:r>
+        <w:r>
+          <w:rPr>
+            <w:noProof/>
+            <w:webHidden/>
+          </w:rPr>
+          <w:fldChar w:fldCharType="begin"/>
+        </w:r>
+        <w:r>
+          <w:rPr>
+            <w:noProof/>
+            <w:webHidden/>
+          </w:rPr>
+          <w:instrText xml:space="preserve"> PAGEREF _Toc468651131 \h </w:instrText>
+        </w:r>
+        <w:r>
+          <w:rPr>
+            <w:noProof/>
+            <w:webHidden/>
+          </w:rPr>
+        </w:r>
+        <w:r>
+          <w:rPr>
+            <w:noProof/>
+            <w:webHidden/>
+          </w:rPr>
+          <w:fldChar w:fldCharType="separate"/>
+        </w:r>
+        <w:r>
+          <w:rPr>
+            <w:noProof/>
+            <w:webHidden/>
+          </w:rPr>
+          <w:t>29</w:t>
         </w:r>
         <w:r>
           <w:rPr>
@@ -1368,6 +2280,7 @@
       <w:bookmarkStart w:id="1" w:name="_Toc468460241"/>
       <w:bookmarkStart w:id="2" w:name="_Toc468559005"/>
       <w:bookmarkStart w:id="3" w:name="_Toc468561691"/>
+      <w:bookmarkStart w:id="4" w:name="_Toc468651112"/>
       <w:r>
         <w:rPr>
           <w:rFonts w:cs="Arial"/>
@@ -1408,6 +2321,7 @@
       <w:bookmarkEnd w:id="1"/>
       <w:bookmarkEnd w:id="2"/>
       <w:bookmarkEnd w:id="3"/>
+      <w:bookmarkEnd w:id="4"/>
     </w:p>
     <w:p/>
     <w:p>
@@ -1531,10 +2445,11 @@
           <w:szCs w:val="22"/>
         </w:rPr>
       </w:pPr>
-      <w:bookmarkStart w:id="4" w:name="_Toc468375438"/>
-      <w:bookmarkStart w:id="5" w:name="_Toc468460242"/>
-      <w:bookmarkStart w:id="6" w:name="_Toc468559006"/>
-      <w:bookmarkStart w:id="7" w:name="_Toc468561692"/>
+      <w:bookmarkStart w:id="5" w:name="_Toc468375438"/>
+      <w:bookmarkStart w:id="6" w:name="_Toc468460242"/>
+      <w:bookmarkStart w:id="7" w:name="_Toc468559006"/>
+      <w:bookmarkStart w:id="8" w:name="_Toc468561692"/>
+      <w:bookmarkStart w:id="9" w:name="_Toc468651113"/>
       <w:r>
         <w:rPr>
           <w:rFonts w:cs="Arial"/>
@@ -1543,10 +2458,11 @@
         <w:lastRenderedPageBreak/>
         <w:t>2. JUSTIFICATIVA DO TRABALHO</w:t>
       </w:r>
-      <w:bookmarkEnd w:id="4"/>
       <w:bookmarkEnd w:id="5"/>
       <w:bookmarkEnd w:id="6"/>
       <w:bookmarkEnd w:id="7"/>
+      <w:bookmarkEnd w:id="8"/>
+      <w:bookmarkEnd w:id="9"/>
     </w:p>
     <w:p/>
     <w:p>
@@ -1607,18 +2523,20 @@
       <w:pPr>
         <w:pStyle w:val="Ttulo1"/>
       </w:pPr>
-      <w:bookmarkStart w:id="8" w:name="_Toc468375439"/>
-      <w:bookmarkStart w:id="9" w:name="_Toc468460243"/>
-      <w:bookmarkStart w:id="10" w:name="_Toc468559007"/>
-      <w:bookmarkStart w:id="11" w:name="_Toc468561693"/>
+      <w:bookmarkStart w:id="10" w:name="_Toc468375439"/>
+      <w:bookmarkStart w:id="11" w:name="_Toc468460243"/>
+      <w:bookmarkStart w:id="12" w:name="_Toc468559007"/>
+      <w:bookmarkStart w:id="13" w:name="_Toc468561693"/>
+      <w:bookmarkStart w:id="14" w:name="_Toc468651114"/>
       <w:r>
         <w:lastRenderedPageBreak/>
         <w:t>3. OBJETIVO DO TRABALHO</w:t>
       </w:r>
-      <w:bookmarkEnd w:id="8"/>
-      <w:bookmarkEnd w:id="9"/>
       <w:bookmarkEnd w:id="10"/>
       <w:bookmarkEnd w:id="11"/>
+      <w:bookmarkEnd w:id="12"/>
+      <w:bookmarkEnd w:id="13"/>
+      <w:bookmarkEnd w:id="14"/>
     </w:p>
     <w:p/>
     <w:p>
@@ -1734,14 +2652,16 @@
       <w:pPr>
         <w:pStyle w:val="Ttulo1"/>
       </w:pPr>
-      <w:bookmarkStart w:id="12" w:name="_Toc468559008"/>
-      <w:bookmarkStart w:id="13" w:name="_Toc468561694"/>
+      <w:bookmarkStart w:id="15" w:name="_Toc468559008"/>
+      <w:bookmarkStart w:id="16" w:name="_Toc468561694"/>
+      <w:bookmarkStart w:id="17" w:name="_Toc468651115"/>
       <w:r>
         <w:lastRenderedPageBreak/>
         <w:t>4. DESENVOLVIMENTO</w:t>
       </w:r>
-      <w:bookmarkEnd w:id="12"/>
-      <w:bookmarkEnd w:id="13"/>
+      <w:bookmarkEnd w:id="15"/>
+      <w:bookmarkEnd w:id="16"/>
+      <w:bookmarkEnd w:id="17"/>
     </w:p>
     <w:p/>
     <w:p>
@@ -1797,14 +2717,16 @@
       <w:pPr>
         <w:pStyle w:val="Ttulo2"/>
       </w:pPr>
-      <w:bookmarkStart w:id="14" w:name="_Toc468559009"/>
-      <w:bookmarkStart w:id="15" w:name="_Toc468561695"/>
+      <w:bookmarkStart w:id="18" w:name="_Toc468559009"/>
+      <w:bookmarkStart w:id="19" w:name="_Toc468561695"/>
+      <w:bookmarkStart w:id="20" w:name="_Toc468651116"/>
       <w:r>
         <w:lastRenderedPageBreak/>
         <w:t>4.1 INTRODUÇÃO</w:t>
       </w:r>
-      <w:bookmarkEnd w:id="14"/>
-      <w:bookmarkEnd w:id="15"/>
+      <w:bookmarkEnd w:id="18"/>
+      <w:bookmarkEnd w:id="19"/>
+      <w:bookmarkEnd w:id="20"/>
     </w:p>
     <w:p/>
     <w:p>
@@ -1836,14 +2758,16 @@
       <w:pPr>
         <w:pStyle w:val="Ttulo3"/>
       </w:pPr>
-      <w:bookmarkStart w:id="16" w:name="_Toc468559010"/>
-      <w:bookmarkStart w:id="17" w:name="_Toc468561696"/>
+      <w:bookmarkStart w:id="21" w:name="_Toc468559010"/>
+      <w:bookmarkStart w:id="22" w:name="_Toc468561696"/>
+      <w:bookmarkStart w:id="23" w:name="_Toc468651117"/>
       <w:r>
         <w:lastRenderedPageBreak/>
         <w:t>4.1.1 TERMO DE ABERTURA DO PROJETO DE SOFTWARE</w:t>
       </w:r>
-      <w:bookmarkEnd w:id="16"/>
-      <w:bookmarkEnd w:id="17"/>
+      <w:bookmarkEnd w:id="21"/>
+      <w:bookmarkEnd w:id="22"/>
+      <w:bookmarkEnd w:id="23"/>
     </w:p>
     <w:p/>
     <w:p>
@@ -1928,12 +2852,14 @@
       <w:pPr>
         <w:pStyle w:val="Ttulo2"/>
       </w:pPr>
-      <w:bookmarkStart w:id="18" w:name="_Toc468561697"/>
+      <w:bookmarkStart w:id="24" w:name="_Toc468561697"/>
+      <w:bookmarkStart w:id="25" w:name="_Toc468651118"/>
       <w:r>
         <w:lastRenderedPageBreak/>
         <w:t>4.2 INFORMAÇÕES GERAIS</w:t>
       </w:r>
-      <w:bookmarkEnd w:id="18"/>
+      <w:bookmarkEnd w:id="24"/>
+      <w:bookmarkEnd w:id="25"/>
     </w:p>
     <w:p/>
     <w:p>
@@ -2008,10 +2934,12 @@
       <w:pPr>
         <w:pStyle w:val="Ttulo3"/>
       </w:pPr>
+      <w:bookmarkStart w:id="26" w:name="_Toc468651119"/>
       <w:r>
         <w:lastRenderedPageBreak/>
         <w:t>4.2.1 ORGANOGRAMA ATUAL DA EMPRESA E INFORMAÇÕES SOBRE AS ATIVIDADES POR DEPARTAMENTO</w:t>
       </w:r>
+      <w:bookmarkEnd w:id="26"/>
     </w:p>
     <w:p/>
     <w:p>
@@ -2101,10 +3029,12 @@
       <w:pPr>
         <w:pStyle w:val="Ttulo3"/>
       </w:pPr>
+      <w:bookmarkStart w:id="27" w:name="_Toc468651120"/>
       <w:r>
         <w:lastRenderedPageBreak/>
         <w:t>4.2.2 ESTRATÉGIAS DE MARKETING E PÚBLICO ALVO</w:t>
       </w:r>
+      <w:bookmarkEnd w:id="27"/>
     </w:p>
     <w:p/>
     <w:p>
@@ -2153,10 +3083,12 @@
       <w:pPr>
         <w:pStyle w:val="Ttulo3"/>
       </w:pPr>
+      <w:bookmarkStart w:id="28" w:name="_Toc468651121"/>
       <w:r>
         <w:lastRenderedPageBreak/>
         <w:t>4.2.3 POLÍTICAS DE PRIVACIDADE E SEGURANÇA</w:t>
       </w:r>
+      <w:bookmarkEnd w:id="28"/>
     </w:p>
     <w:p/>
     <w:p>
@@ -2200,10 +3132,12 @@
       <w:pPr>
         <w:pStyle w:val="Ttulo3"/>
       </w:pPr>
+      <w:bookmarkStart w:id="29" w:name="_Toc468651122"/>
       <w:r>
         <w:lastRenderedPageBreak/>
         <w:t>4.2.4 PONTOS FORTES / VULNERÁVEIS / FRACOS (SWOT / FOFA)</w:t>
       </w:r>
+      <w:bookmarkEnd w:id="29"/>
     </w:p>
     <w:p/>
     <w:p>
@@ -2354,10 +3288,12 @@
       <w:pPr>
         <w:pStyle w:val="Ttulo3"/>
       </w:pPr>
+      <w:bookmarkStart w:id="30" w:name="_Toc468651123"/>
       <w:r>
         <w:lastRenderedPageBreak/>
         <w:t>4.2.5 IDENTIFICAÇÃO DAS REGRAS DE NEGÓCIO</w:t>
       </w:r>
+      <w:bookmarkEnd w:id="30"/>
     </w:p>
     <w:p/>
     <w:p>
@@ -2449,10 +3385,12 @@
       <w:pPr>
         <w:pStyle w:val="Ttulo2"/>
       </w:pPr>
+      <w:bookmarkStart w:id="31" w:name="_Toc468651124"/>
       <w:r>
         <w:lastRenderedPageBreak/>
         <w:t>4.3 INFORMAÇÕES INICIAIS DO PROJETO E DO SISTEMA</w:t>
       </w:r>
+      <w:bookmarkEnd w:id="31"/>
     </w:p>
     <w:p/>
     <w:p>
@@ -2484,10 +3422,12 @@
       <w:pPr>
         <w:pStyle w:val="Ttulo3"/>
       </w:pPr>
+      <w:bookmarkStart w:id="32" w:name="_Toc468651125"/>
       <w:r>
         <w:lastRenderedPageBreak/>
         <w:t>4.3.1 FLUXOS DO PROCESSO</w:t>
       </w:r>
+      <w:bookmarkEnd w:id="32"/>
     </w:p>
     <w:p/>
     <w:p>
@@ -2522,31 +3462,6 @@
         </w:rPr>
         <w:t xml:space="preserve"> da Arquitetura do Sistema </w:t>
       </w:r>
-      <w:r>
-        <w:rPr>
-          <w:b/>
-        </w:rPr>
-        <w:t>–</w:t>
-      </w:r>
-      <w:r>
-        <w:rPr>
-          <w:b/>
-        </w:rPr>
-        <w:t xml:space="preserve"> </w:t>
-      </w:r>
-      <w:r>
-        <w:rPr>
-          <w:b/>
-        </w:rPr>
-        <w:t>EPAS</w:t>
-      </w:r>
-    </w:p>
-    <w:p>
-      <w:pPr>
-        <w:rPr>
-          <w:b/>
-        </w:rPr>
-      </w:pPr>
     </w:p>
     <w:tbl>
       <w:tblPr>
@@ -2848,21 +3763,7 @@
         <w:rPr>
           <w:b/>
         </w:rPr>
-        <w:t xml:space="preserve"> Estrutural do Sistema (BPMN – “Piscina” – com </w:t>
-      </w:r>
-      <w:proofErr w:type="spellStart"/>
-      <w:r>
-        <w:rPr>
-          <w:b/>
-        </w:rPr>
-        <w:t>Bizagi</w:t>
-      </w:r>
-      <w:proofErr w:type="spellEnd"/>
-      <w:r>
-        <w:rPr>
-          <w:b/>
-        </w:rPr>
-        <w:t>)</w:t>
+        <w:t xml:space="preserve"> Estrutural do Sistema </w:t>
       </w:r>
     </w:p>
     <w:p>
@@ -2878,12 +3779,2726 @@
       <w:pPr>
         <w:spacing w:line="276" w:lineRule="auto"/>
         <w:jc w:val="left"/>
-      </w:pPr>
-      <w:bookmarkStart w:id="19" w:name="_GoBack"/>
-      <w:bookmarkEnd w:id="19"/>
+        <w:rPr>
+          <w:b/>
+        </w:rPr>
+      </w:pPr>
+      <w:r>
+        <w:rPr>
+          <w:noProof/>
+          <w:lang w:eastAsia="pt-BR"/>
+        </w:rPr>
+        <w:pict>
+          <v:rect id="_x0000_s1056" style="position:absolute;margin-left:201.5pt;margin-top:76.45pt;width:57pt;height:30pt;z-index:251673600">
+            <v:textbox style="mso-next-textbox:#_x0000_s1056">
+              <w:txbxContent>
+                <w:p>
+                  <w:r>
+                    <w:t>Venda</w:t>
+                  </w:r>
+                </w:p>
+              </w:txbxContent>
+            </v:textbox>
+          </v:rect>
+        </w:pict>
+      </w:r>
+      <w:r>
+        <w:rPr>
+          <w:noProof/>
+          <w:lang w:eastAsia="pt-BR"/>
+        </w:rPr>
+        <w:pict>
+          <v:shapetype id="_x0000_t32" coordsize="21600,21600" o:spt="32" o:oned="t" path="m,l21600,21600e" filled="f">
+            <v:path arrowok="t" fillok="f" o:connecttype="none"/>
+            <o:lock v:ext="edit" shapetype="t"/>
+          </v:shapetype>
+          <v:shape id="_x0000_s1055" type="#_x0000_t32" style="position:absolute;margin-left:263pt;margin-top:88.45pt;width:47.25pt;height:0;flip:x;z-index:251672576" o:connectortype="straight">
+            <v:stroke endarrow="block"/>
+          </v:shape>
+        </w:pict>
+      </w:r>
+      <w:r>
+        <w:rPr>
+          <w:noProof/>
+          <w:lang w:eastAsia="pt-BR"/>
+        </w:rPr>
+        <w:pict>
+          <v:shapetype id="_x0000_t202" coordsize="21600,21600" o:spt="202" path="m,l,21600r21600,l21600,xe">
+            <v:stroke joinstyle="miter"/>
+            <v:path gradientshapeok="t" o:connecttype="rect"/>
+          </v:shapetype>
+          <v:shape id="_x0000_s1054" type="#_x0000_t202" style="position:absolute;margin-left:344.75pt;margin-top:149.95pt;width:107.25pt;height:33.75pt;z-index:251671552;visibility:visible;mso-wrap-distance-left:9pt;mso-wrap-distance-top:0;mso-wrap-distance-right:9pt;mso-wrap-distance-bottom:0;mso-position-horizontal-relative:text;mso-position-vertical-relative:text;mso-width-relative:margin;mso-height-relative:margin;v-text-anchor:top" stroked="f">
+            <v:textbox style="mso-next-textbox:#_x0000_s1054">
+              <w:txbxContent>
+                <w:p>
+                  <w:r>
+                    <w:t>Não há assentos</w:t>
+                  </w:r>
+                </w:p>
+                <w:p/>
+                <w:p/>
+                <w:p/>
+                <w:p/>
+              </w:txbxContent>
+            </v:textbox>
+          </v:shape>
+        </w:pict>
+      </w:r>
+      <w:r>
+        <w:rPr>
+          <w:noProof/>
+          <w:lang w:eastAsia="pt-BR"/>
+        </w:rPr>
+        <w:pict>
+          <v:oval id="_x0000_s1053" style="position:absolute;margin-left:314.75pt;margin-top:149.95pt;width:19.5pt;height:16.5pt;z-index:251670528" fillcolor="#c0504d [3205]" strokecolor="#f2f2f2 [3041]" strokeweight="3pt">
+            <v:shadow on="t" type="perspective" color="#622423 [1605]" opacity=".5" offset="1pt" offset2="-1pt"/>
+          </v:oval>
+        </w:pict>
+      </w:r>
+      <w:r>
+        <w:rPr>
+          <w:noProof/>
+          <w:lang w:eastAsia="pt-BR"/>
+        </w:rPr>
+        <w:pict>
+          <v:shape id="_x0000_s1051" type="#_x0000_t32" style="position:absolute;margin-left:324.5pt;margin-top:103.45pt;width:0;height:40.5pt;z-index:251669504" o:connectortype="straight">
+            <v:stroke endarrow="block"/>
+          </v:shape>
+        </w:pict>
+      </w:r>
+      <w:r>
+        <w:rPr>
+          <w:noProof/>
+        </w:rPr>
+        <w:pict>
+          <v:shape id="Caixa de Texto 2" o:spid="_x0000_s1050" type="#_x0000_t202" style="position:absolute;margin-left:344.75pt;margin-top:63.7pt;width:78.75pt;height:61.5pt;z-index:251668480;visibility:visible;mso-wrap-distance-left:9pt;mso-wrap-distance-top:0;mso-wrap-distance-right:9pt;mso-wrap-distance-bottom:0;mso-position-horizontal-relative:text;mso-position-vertical-relative:text;mso-width-relative:margin;mso-height-relative:margin;v-text-anchor:top" stroked="f">
+            <v:textbox style="mso-next-textbox:#Caixa de Texto 2">
+              <w:txbxContent>
+                <w:p>
+                  <w:r>
+                    <w:t>Verifica se há assentos disponíveis.</w:t>
+                  </w:r>
+                </w:p>
+              </w:txbxContent>
+            </v:textbox>
+          </v:shape>
+        </w:pict>
+      </w:r>
+      <w:r>
+        <w:rPr>
+          <w:b/>
+          <w:noProof/>
+          <w:lang w:eastAsia="pt-BR"/>
+        </w:rPr>
+        <w:pict>
+          <v:shapetype id="_x0000_t4" coordsize="21600,21600" o:spt="4" path="m10800,l,10800,10800,21600,21600,10800xe">
+            <v:stroke joinstyle="miter"/>
+            <v:path gradientshapeok="t" o:connecttype="rect" textboxrect="5400,5400,16200,16200"/>
+          </v:shapetype>
+          <v:shape id="_x0000_s1048" type="#_x0000_t4" style="position:absolute;margin-left:310.25pt;margin-top:76.45pt;width:27.75pt;height:27pt;z-index:251666432"/>
+        </w:pict>
+      </w:r>
+      <w:r>
+        <w:rPr>
+          <w:b/>
+          <w:noProof/>
+          <w:lang w:eastAsia="pt-BR"/>
+        </w:rPr>
+        <w:pict>
+          <v:shape id="_x0000_s1047" type="#_x0000_t32" style="position:absolute;margin-left:324.5pt;margin-top:31.45pt;width:0;height:39pt;z-index:251665408" o:connectortype="straight">
+            <v:stroke endarrow="block"/>
+          </v:shape>
+        </w:pict>
+      </w:r>
+      <w:r>
+        <w:rPr>
+          <w:b/>
+          <w:noProof/>
+          <w:lang w:eastAsia="pt-BR"/>
+        </w:rPr>
+        <w:pict>
+          <v:rect id="_x0000_s1046" style="position:absolute;margin-left:296pt;margin-top:1.45pt;width:59.25pt;height:30pt;z-index:251664384">
+            <v:textbox style="mso-next-textbox:#_x0000_s1046">
+              <w:txbxContent>
+                <w:p>
+                  <w:r>
+                    <w:t>Assento</w:t>
+                  </w:r>
+                </w:p>
+              </w:txbxContent>
+            </v:textbox>
+          </v:rect>
+        </w:pict>
+      </w:r>
+      <w:r>
+        <w:rPr>
+          <w:b/>
+          <w:noProof/>
+          <w:lang w:eastAsia="pt-BR"/>
+        </w:rPr>
+        <w:pict>
+          <v:shape id="_x0000_s1045" type="#_x0000_t32" style="position:absolute;margin-left:242.75pt;margin-top:17.2pt;width:43.5pt;height:0;z-index:251663360" o:connectortype="straight">
+            <v:stroke endarrow="block"/>
+          </v:shape>
+        </w:pict>
+      </w:r>
+      <w:r>
+        <w:rPr>
+          <w:b/>
+          <w:noProof/>
+          <w:lang w:eastAsia="pt-BR"/>
+        </w:rPr>
+        <w:pict>
+          <v:rect id="_x0000_s1044" style="position:absolute;margin-left:185pt;margin-top:1.45pt;width:57.75pt;height:30pt;z-index:251662336">
+            <v:textbox style="mso-next-textbox:#_x0000_s1044">
+              <w:txbxContent>
+                <w:p>
+                  <w:r>
+                    <w:t>Filme</w:t>
+                  </w:r>
+                </w:p>
+              </w:txbxContent>
+            </v:textbox>
+          </v:rect>
+        </w:pict>
+      </w:r>
+      <w:r>
+        <w:rPr>
+          <w:b/>
+          <w:noProof/>
+          <w:lang w:eastAsia="pt-BR"/>
+        </w:rPr>
+        <w:pict>
+          <v:shape id="_x0000_s1042" type="#_x0000_t32" style="position:absolute;margin-left:134.75pt;margin-top:17.2pt;width:43.5pt;height:0;z-index:251661312" o:connectortype="straight">
+            <v:stroke endarrow="block"/>
+          </v:shape>
+        </w:pict>
+      </w:r>
+      <w:r>
+        <w:rPr>
+          <w:b/>
+          <w:noProof/>
+          <w:lang w:eastAsia="pt-BR"/>
+        </w:rPr>
+        <w:pict>
+          <v:shape id="_x0000_s1041" type="#_x0000_t32" style="position:absolute;margin-left:22.25pt;margin-top:13.45pt;width:43.5pt;height:0;z-index:251660288" o:connectortype="straight">
+            <v:stroke endarrow="block"/>
+          </v:shape>
+        </w:pict>
+      </w:r>
+      <w:r>
+        <w:rPr>
+          <w:b/>
+          <w:noProof/>
+          <w:lang w:eastAsia="pt-BR"/>
+        </w:rPr>
+        <w:pict>
+          <v:rect id="_x0000_s1040" style="position:absolute;margin-left:65.75pt;margin-top:1.45pt;width:69pt;height:30pt;z-index:251659264">
+            <v:textbox style="mso-next-textbox:#_x0000_s1040">
+              <w:txbxContent>
+                <w:p>
+                  <w:r>
+                    <w:t>Cadastro</w:t>
+                  </w:r>
+                </w:p>
+              </w:txbxContent>
+            </v:textbox>
+          </v:rect>
+        </w:pict>
+      </w:r>
+      <w:r>
+        <w:rPr>
+          <w:noProof/>
+          <w:lang w:eastAsia="pt-BR"/>
+        </w:rPr>
+        <w:pict>
+          <v:oval id="_x0000_s1031" style="position:absolute;margin-left:2.75pt;margin-top:5.2pt;width:19.5pt;height:16.5pt;z-index:251658240"/>
+        </w:pict>
+      </w:r>
+    </w:p>
+    <w:p>
+      <w:pPr>
+        <w:spacing w:line="276" w:lineRule="auto"/>
+        <w:jc w:val="left"/>
+      </w:pPr>
+      <w:r>
+        <w:br w:type="page"/>
+      </w:r>
+    </w:p>
+    <w:p>
+      <w:pPr>
+        <w:spacing w:line="276" w:lineRule="auto"/>
+        <w:jc w:val="left"/>
+        <w:rPr>
+          <w:b/>
+        </w:rPr>
+      </w:pPr>
+      <w:r>
+        <w:rPr>
+          <w:b/>
+        </w:rPr>
+        <w:lastRenderedPageBreak/>
+        <w:t xml:space="preserve">c) </w:t>
+      </w:r>
+      <w:proofErr w:type="spellStart"/>
+      <w:r>
+        <w:rPr>
+          <w:b/>
+        </w:rPr>
+        <w:t>Macrofluxo</w:t>
+      </w:r>
+      <w:proofErr w:type="spellEnd"/>
+      <w:r>
+        <w:rPr>
+          <w:b/>
+        </w:rPr>
+        <w:t xml:space="preserve"> detalhado do Sistema com suas relações </w:t>
+      </w:r>
+      <w:r>
+        <w:rPr>
+          <w:b/>
+          <w:noProof/>
+          <w:lang w:eastAsia="pt-BR"/>
+        </w:rPr>
+        <w:pict>
+          <v:rect id="_x0000_s1094" style="position:absolute;margin-left:320.75pt;margin-top:13.85pt;width:84pt;height:42.15pt;z-index:251681792;mso-position-horizontal-relative:text;mso-position-vertical-relative:text">
+            <v:textbox style="mso-next-textbox:#_x0000_s1094">
+              <w:txbxContent>
+                <w:p>
+                  <w:r>
+                    <w:t xml:space="preserve">Escolha do </w:t>
+                  </w:r>
+                  <w:r>
+                    <w:t>Assento</w:t>
+                  </w:r>
+                </w:p>
+              </w:txbxContent>
+            </v:textbox>
+          </v:rect>
+        </w:pict>
+      </w:r>
+      <w:r>
+        <w:rPr>
+          <w:b/>
+          <w:noProof/>
+          <w:lang w:eastAsia="pt-BR"/>
+        </w:rPr>
+        <w:pict>
+          <v:rect id="_x0000_s1092" style="position:absolute;margin-left:185pt;margin-top:20pt;width:84.75pt;height:42pt;z-index:251679744;mso-position-horizontal-relative:text;mso-position-vertical-relative:text">
+            <v:textbox style="mso-next-textbox:#_x0000_s1092">
+              <w:txbxContent>
+                <w:p>
+                  <w:r>
+                    <w:t xml:space="preserve">Escolha do filme, </w:t>
+                  </w:r>
+                  <w:proofErr w:type="gramStart"/>
+                  <w:r>
+                    <w:t>horário</w:t>
+                  </w:r>
+                  <w:proofErr w:type="gramEnd"/>
+                </w:p>
+              </w:txbxContent>
+            </v:textbox>
+          </v:rect>
+        </w:pict>
+      </w:r>
+      <w:r>
+        <w:rPr>
+          <w:b/>
+          <w:noProof/>
+          <w:lang w:eastAsia="pt-BR"/>
+        </w:rPr>
+        <w:pict>
+          <v:rect id="_x0000_s1089" style="position:absolute;margin-left:67.25pt;margin-top:20pt;width:72.75pt;height:42pt;z-index:251676672;mso-position-horizontal-relative:text;mso-position-vertical-relative:text">
+            <v:textbox style="mso-next-textbox:#_x0000_s1089">
+              <w:txbxContent>
+                <w:p>
+                  <w:r>
+                    <w:t>Cadastro</w:t>
+                  </w:r>
+                  <w:r>
+                    <w:t xml:space="preserve"> de usuários</w:t>
+                  </w:r>
+                </w:p>
+              </w:txbxContent>
+            </v:textbox>
+          </v:rect>
+        </w:pict>
+      </w:r>
+    </w:p>
+    <w:p>
+      <w:pPr>
+        <w:spacing w:line="276" w:lineRule="auto"/>
+        <w:jc w:val="left"/>
+        <w:rPr>
+          <w:b/>
+        </w:rPr>
+      </w:pPr>
+      <w:r>
+        <w:rPr>
+          <w:b/>
+          <w:noProof/>
+          <w:lang w:eastAsia="pt-BR"/>
+        </w:rPr>
+        <w:pict>
+          <v:shape id="_x0000_s1093" type="#_x0000_t32" style="position:absolute;margin-left:272pt;margin-top:17.2pt;width:43.5pt;height:0;z-index:251680768" o:connectortype="straight">
+            <v:stroke endarrow="block"/>
+          </v:shape>
+        </w:pict>
+      </w:r>
+      <w:r>
+        <w:rPr>
+          <w:b/>
+          <w:noProof/>
+          <w:lang w:eastAsia="pt-BR"/>
+        </w:rPr>
+        <w:pict>
+          <v:shape id="_x0000_s1091" type="#_x0000_t32" style="position:absolute;margin-left:140pt;margin-top:17.2pt;width:43.5pt;height:0;z-index:251678720" o:connectortype="straight">
+            <v:stroke endarrow="block"/>
+          </v:shape>
+        </w:pict>
+      </w:r>
+      <w:r>
+        <w:rPr>
+          <w:b/>
+          <w:noProof/>
+          <w:lang w:eastAsia="pt-BR"/>
+        </w:rPr>
+        <w:pict>
+          <v:shape id="_x0000_s1090" type="#_x0000_t32" style="position:absolute;margin-left:22.25pt;margin-top:13.45pt;width:43.5pt;height:0;z-index:251677696" o:connectortype="straight">
+            <v:stroke endarrow="block"/>
+          </v:shape>
+        </w:pict>
+      </w:r>
+      <w:r>
+        <w:rPr>
+          <w:noProof/>
+          <w:lang w:eastAsia="pt-BR"/>
+        </w:rPr>
+        <w:pict>
+          <v:oval id="_x0000_s1088" style="position:absolute;margin-left:2.75pt;margin-top:5.2pt;width:19.5pt;height:16.5pt;z-index:251675648"/>
+        </w:pict>
+      </w:r>
+    </w:p>
+    <w:p>
+      <w:pPr>
+        <w:spacing w:line="276" w:lineRule="auto"/>
+        <w:jc w:val="left"/>
+        <w:rPr>
+          <w:b/>
+        </w:rPr>
+      </w:pPr>
+      <w:r>
+        <w:rPr>
+          <w:b/>
+          <w:noProof/>
+          <w:lang w:eastAsia="pt-BR"/>
+        </w:rPr>
+        <w:pict>
+          <v:shape id="_x0000_s1095" type="#_x0000_t32" style="position:absolute;margin-left:344.75pt;margin-top:6.9pt;width:0;height:39pt;z-index:251682816" o:connectortype="straight">
+            <v:stroke endarrow="block"/>
+          </v:shape>
+        </w:pict>
+      </w:r>
+    </w:p>
+    <w:p>
+      <w:pPr>
+        <w:spacing w:line="276" w:lineRule="auto"/>
+        <w:jc w:val="left"/>
+        <w:rPr>
+          <w:b/>
+        </w:rPr>
+      </w:pPr>
+      <w:r>
+        <w:rPr>
+          <w:b/>
+          <w:noProof/>
+          <w:lang w:eastAsia="pt-BR"/>
+        </w:rPr>
+        <w:pict>
+          <v:rect id="_x0000_s1105" style="position:absolute;margin-left:59.75pt;margin-top:21.35pt;width:71.25pt;height:54pt;z-index:251693056">
+            <v:textbox style="mso-next-textbox:#_x0000_s1105">
+              <w:txbxContent>
+                <w:p>
+                  <w:r>
+                    <w:t>Cartão de</w:t>
+                  </w:r>
+                </w:p>
+                <w:p>
+                  <w:r>
+                    <w:t>Débito</w:t>
+                  </w:r>
+                </w:p>
+              </w:txbxContent>
+            </v:textbox>
+          </v:rect>
+        </w:pict>
+      </w:r>
+      <w:r>
+        <w:rPr>
+          <w:noProof/>
+          <w:lang w:eastAsia="pt-BR"/>
+        </w:rPr>
+        <w:pict>
+          <v:rect id="_x0000_s1102" style="position:absolute;margin-left:185pt;margin-top:21.35pt;width:93pt;height:43.35pt;z-index:251689984">
+            <v:textbox style="mso-next-textbox:#_x0000_s1102">
+              <w:txbxContent>
+                <w:p>
+                  <w:r>
+                    <w:t>Método de pagamento</w:t>
+                  </w:r>
+                </w:p>
+              </w:txbxContent>
+            </v:textbox>
+          </v:rect>
+        </w:pict>
+      </w:r>
+      <w:r>
+        <w:rPr>
+          <w:noProof/>
+        </w:rPr>
+        <w:pict>
+          <v:shape id="_x0000_s1097" type="#_x0000_t202" style="position:absolute;margin-left:361.25pt;margin-top:13.85pt;width:78.75pt;height:61.5pt;z-index:251684864;visibility:visible;mso-wrap-distance-left:9pt;mso-wrap-distance-top:0;mso-wrap-distance-right:9pt;mso-wrap-distance-bottom:0;mso-position-horizontal-relative:text;mso-position-vertical-relative:text;mso-width-relative:margin;mso-height-relative:margin;v-text-anchor:top" stroked="f">
+            <v:textbox style="mso-next-textbox:#_x0000_s1097">
+              <w:txbxContent>
+                <w:p>
+                  <w:r>
+                    <w:t>Verifica se há assentos disponíveis.</w:t>
+                  </w:r>
+                </w:p>
+              </w:txbxContent>
+            </v:textbox>
+          </v:shape>
+        </w:pict>
+      </w:r>
+    </w:p>
+    <w:p>
+      <w:pPr>
+        <w:spacing w:line="276" w:lineRule="auto"/>
+        <w:jc w:val="left"/>
+        <w:rPr>
+          <w:b/>
+        </w:rPr>
+      </w:pPr>
+      <w:r>
+        <w:rPr>
+          <w:b/>
+          <w:noProof/>
+          <w:lang w:eastAsia="pt-BR"/>
+        </w:rPr>
+        <w:pict>
+          <v:rect id="_x0000_s1106" style="position:absolute;margin-left:190.25pt;margin-top:82.9pt;width:71.25pt;height:54pt;z-index:251694080">
+            <v:textbox style="mso-next-textbox:#_x0000_s1106">
+              <w:txbxContent>
+                <w:p>
+                  <w:r>
+                    <w:t>Cartão de</w:t>
+                  </w:r>
+                </w:p>
+                <w:p>
+                  <w:r>
+                    <w:t>Crédito</w:t>
+                  </w:r>
+                </w:p>
+              </w:txbxContent>
+            </v:textbox>
+          </v:rect>
+        </w:pict>
+      </w:r>
+      <w:r>
+        <w:rPr>
+          <w:b/>
+          <w:noProof/>
+          <w:lang w:eastAsia="pt-BR"/>
+        </w:rPr>
+        <w:pict>
+          <v:shape id="_x0000_s1104" type="#_x0000_t32" style="position:absolute;margin-left:224.75pt;margin-top:40.15pt;width:0;height:39pt;z-index:251692032" o:connectortype="straight">
+            <v:stroke endarrow="block"/>
+          </v:shape>
+        </w:pict>
+      </w:r>
+      <w:r>
+        <w:rPr>
+          <w:noProof/>
+          <w:lang w:eastAsia="pt-BR"/>
+        </w:rPr>
+        <w:pict>
+          <v:shape id="_x0000_s1103" type="#_x0000_t32" style="position:absolute;margin-left:137.75pt;margin-top:20.65pt;width:47.25pt;height:0;flip:x;z-index:251691008" o:connectortype="straight">
+            <v:stroke endarrow="block"/>
+          </v:shape>
+        </w:pict>
+      </w:r>
+      <w:r>
+        <w:rPr>
+          <w:noProof/>
+          <w:lang w:eastAsia="pt-BR"/>
+        </w:rPr>
+        <w:pict>
+          <v:shape id="_x0000_s1100" type="#_x0000_t202" style="position:absolute;margin-left:357.5pt;margin-top:75.55pt;width:107.25pt;height:33.75pt;z-index:251687936;visibility:visible;mso-wrap-distance-left:9pt;mso-wrap-distance-top:0;mso-wrap-distance-right:9pt;mso-wrap-distance-bottom:0;mso-position-horizontal-relative:text;mso-position-vertical-relative:text;mso-width-relative:margin;mso-height-relative:margin;v-text-anchor:top" stroked="f">
+            <v:textbox style="mso-next-textbox:#_x0000_s1100">
+              <w:txbxContent>
+                <w:p>
+                  <w:r>
+                    <w:t>Não há assentos</w:t>
+                  </w:r>
+                </w:p>
+                <w:p/>
+                <w:p/>
+                <w:p/>
+                <w:p/>
+              </w:txbxContent>
+            </v:textbox>
+          </v:shape>
+        </w:pict>
+      </w:r>
+      <w:r>
+        <w:rPr>
+          <w:noProof/>
+          <w:lang w:eastAsia="pt-BR"/>
+        </w:rPr>
+        <w:pict>
+          <v:oval id="_x0000_s1099" style="position:absolute;margin-left:332.75pt;margin-top:76.3pt;width:19.5pt;height:16.5pt;z-index:251686912" fillcolor="#c0504d [3205]" strokecolor="#f2f2f2 [3041]" strokeweight="3pt">
+            <v:shadow on="t" type="perspective" color="#622423 [1605]" opacity=".5" offset="1pt" offset2="-1pt"/>
+          </v:oval>
+        </w:pict>
+      </w:r>
+      <w:r>
+        <w:rPr>
+          <w:noProof/>
+          <w:lang w:eastAsia="pt-BR"/>
+        </w:rPr>
+        <w:pict>
+          <v:shape id="_x0000_s1101" type="#_x0000_t32" style="position:absolute;margin-left:284pt;margin-top:14.8pt;width:47.25pt;height:0;flip:x;z-index:251688960" o:connectortype="straight">
+            <v:stroke endarrow="block"/>
+          </v:shape>
+        </w:pict>
+      </w:r>
+      <w:r>
+        <w:rPr>
+          <w:noProof/>
+          <w:lang w:eastAsia="pt-BR"/>
+        </w:rPr>
+        <w:pict>
+          <v:shape id="_x0000_s1098" type="#_x0000_t32" style="position:absolute;margin-left:344.75pt;margin-top:29.8pt;width:0;height:40.5pt;z-index:251685888" o:connectortype="straight">
+            <v:stroke endarrow="block"/>
+          </v:shape>
+        </w:pict>
+      </w:r>
+      <w:r>
+        <w:rPr>
+          <w:b/>
+          <w:noProof/>
+          <w:lang w:eastAsia="pt-BR"/>
+        </w:rPr>
+        <w:pict>
+          <v:shape id="_x0000_s1096" type="#_x0000_t4" style="position:absolute;margin-left:331.25pt;margin-top:2.8pt;width:27.75pt;height:27pt;z-index:251683840"/>
+        </w:pict>
+      </w:r>
+      <w:r>
+        <w:rPr>
+          <w:b/>
+        </w:rPr>
+        <w:t xml:space="preserve">   </w:t>
+      </w:r>
+    </w:p>
+    <w:p>
+      <w:pPr>
+        <w:spacing w:line="276" w:lineRule="auto"/>
+        <w:jc w:val="left"/>
+        <w:rPr>
+          <w:b/>
+        </w:rPr>
+      </w:pPr>
+      <w:r>
+        <w:rPr>
+          <w:b/>
+        </w:rPr>
+        <w:br w:type="page"/>
+      </w:r>
+    </w:p>
+    <w:p>
+      <w:pPr>
+        <w:spacing w:line="276" w:lineRule="auto"/>
+        <w:jc w:val="left"/>
+        <w:rPr>
+          <w:b/>
+          <w:noProof/>
+          <w:lang w:eastAsia="pt-BR"/>
+        </w:rPr>
+      </w:pPr>
+      <w:r>
+        <w:rPr>
+          <w:b/>
+        </w:rPr>
+        <w:lastRenderedPageBreak/>
+        <w:t>d</w:t>
+      </w:r>
+      <w:r>
+        <w:rPr>
+          <w:b/>
+        </w:rPr>
+        <w:t>) Mapa mental do projeto</w:t>
+      </w:r>
+      <w:r>
+        <w:rPr>
+          <w:b/>
+        </w:rPr>
+        <w:t>.</w:t>
+      </w:r>
+      <w:r>
+        <w:rPr>
+          <w:b/>
+          <w:noProof/>
+          <w:lang w:eastAsia="pt-BR"/>
+        </w:rPr>
+        <w:t xml:space="preserve"> </w:t>
+      </w:r>
+      <w:r>
+        <w:drawing>
+          <wp:inline distT="0" distB="0" distL="0" distR="0" wp14:anchorId="74B86DC7" wp14:editId="62586127">
+            <wp:extent cx="4000500" cy="7924800"/>
+            <wp:effectExtent l="0" t="0" r="0" b="0"/>
+            <wp:docPr id="4" name="Imagem 4" descr="C:\Users\Leandro\Documents\Sistema de controle de venda de ingressos.jpg"/>
+            <wp:cNvGraphicFramePr>
+              <a:graphicFrameLocks xmlns:a="http://schemas.openxmlformats.org/drawingml/2006/main" noChangeAspect="1"/>
+            </wp:cNvGraphicFramePr>
+            <a:graphic xmlns:a="http://schemas.openxmlformats.org/drawingml/2006/main">
+              <a:graphicData uri="http://schemas.openxmlformats.org/drawingml/2006/picture">
+                <pic:pic xmlns:pic="http://schemas.openxmlformats.org/drawingml/2006/picture">
+                  <pic:nvPicPr>
+                    <pic:cNvPr id="0" name="Picture 2" descr="C:\Users\Leandro\Documents\Sistema de controle de venda de ingressos.jpg"/>
+                    <pic:cNvPicPr>
+                      <a:picLocks noChangeAspect="1" noChangeArrowheads="1"/>
+                    </pic:cNvPicPr>
+                  </pic:nvPicPr>
+                  <pic:blipFill>
+                    <a:blip r:embed="rId10">
+                      <a:extLst>
+                        <a:ext uri="{28A0092B-C50C-407E-A947-70E740481C1C}">
+                          <a14:useLocalDpi xmlns:a14="http://schemas.microsoft.com/office/drawing/2010/main" val="0"/>
+                        </a:ext>
+                      </a:extLst>
+                    </a:blip>
+                    <a:srcRect/>
+                    <a:stretch>
+                      <a:fillRect/>
+                    </a:stretch>
+                  </pic:blipFill>
+                  <pic:spPr bwMode="auto">
+                    <a:xfrm>
+                      <a:off x="0" y="0"/>
+                      <a:ext cx="4000500" cy="7924800"/>
+                    </a:xfrm>
+                    <a:prstGeom prst="rect">
+                      <a:avLst/>
+                    </a:prstGeom>
+                    <a:noFill/>
+                    <a:ln>
+                      <a:noFill/>
+                    </a:ln>
+                  </pic:spPr>
+                </pic:pic>
+              </a:graphicData>
+            </a:graphic>
+          </wp:inline>
+        </w:drawing>
+      </w:r>
+    </w:p>
+    <w:p>
+      <w:pPr>
+        <w:spacing w:line="276" w:lineRule="auto"/>
+        <w:jc w:val="left"/>
+        <w:rPr>
+          <w:b/>
+          <w:noProof/>
+          <w:lang w:eastAsia="pt-BR"/>
+        </w:rPr>
+      </w:pPr>
+      <w:r>
+        <w:rPr>
+          <w:b/>
+          <w:noProof/>
+          <w:lang w:eastAsia="pt-BR"/>
+        </w:rPr>
+        <w:br w:type="page"/>
+      </w:r>
+    </w:p>
+    <w:p>
+      <w:pPr>
+        <w:spacing w:line="276" w:lineRule="auto"/>
+        <w:jc w:val="left"/>
+        <w:rPr>
+          <w:b/>
+        </w:rPr>
+      </w:pPr>
+      <w:r>
+        <w:rPr>
+          <w:b/>
+        </w:rPr>
+        <w:lastRenderedPageBreak/>
+        <w:t>e)</w:t>
+      </w:r>
+      <w:r>
+        <w:rPr>
+          <w:b/>
+        </w:rPr>
+        <w:t xml:space="preserve"> Planejamento do Projeto</w:t>
+      </w:r>
+    </w:p>
+    <w:p>
+      <w:pPr>
+        <w:spacing w:line="276" w:lineRule="auto"/>
+        <w:jc w:val="left"/>
+        <w:rPr>
+          <w:b/>
+        </w:rPr>
+      </w:pPr>
+    </w:p>
+    <w:p>
+      <w:pPr>
+        <w:spacing w:line="276" w:lineRule="auto"/>
+        <w:jc w:val="left"/>
+        <w:rPr>
+          <w:b/>
+        </w:rPr>
+      </w:pPr>
+      <w:r>
+        <w:rPr>
+          <w:b/>
+        </w:rPr>
+        <w:object w:dxaOrig="12630" w:dyaOrig="8925">
+          <v:shapetype id="_x0000_t75" coordsize="21600,21600" o:spt="75" o:preferrelative="t" path="m@4@5l@4@11@9@11@9@5xe" filled="f" stroked="f">
+            <v:stroke joinstyle="miter"/>
+            <v:formulas>
+              <v:f eqn="if lineDrawn pixelLineWidth 0"/>
+              <v:f eqn="sum @0 1 0"/>
+              <v:f eqn="sum 0 0 @1"/>
+              <v:f eqn="prod @2 1 2"/>
+              <v:f eqn="prod @3 21600 pixelWidth"/>
+              <v:f eqn="prod @3 21600 pixelHeight"/>
+              <v:f eqn="sum @0 0 1"/>
+              <v:f eqn="prod @6 1 2"/>
+              <v:f eqn="prod @7 21600 pixelWidth"/>
+              <v:f eqn="sum @8 21600 0"/>
+              <v:f eqn="prod @7 21600 pixelHeight"/>
+              <v:f eqn="sum @10 21600 0"/>
+            </v:formulas>
+            <v:path o:extrusionok="f" gradientshapeok="t" o:connecttype="rect"/>
+            <o:lock v:ext="edit" aspectratio="t"/>
+          </v:shapetype>
+          <v:shape id="_x0000_i1025" type="#_x0000_t75" style="width:416.25pt;height:446.25pt" o:ole="">
+            <v:imagedata r:id="rId11" o:title=""/>
+          </v:shape>
+          <o:OLEObject Type="Embed" ProgID="AcroExch.Document.7" ShapeID="_x0000_i1025" DrawAspect="Content" ObjectID="_1542397330" r:id="rId12"/>
+        </w:object>
+      </w:r>
+    </w:p>
+    <w:p>
+      <w:pPr>
+        <w:spacing w:line="276" w:lineRule="auto"/>
+        <w:jc w:val="left"/>
+        <w:rPr>
+          <w:b/>
+        </w:rPr>
+      </w:pPr>
+      <w:r>
+        <w:rPr>
+          <w:b/>
+        </w:rPr>
+        <w:br w:type="page"/>
+      </w:r>
+    </w:p>
+    <w:p>
+      <w:pPr>
+        <w:pStyle w:val="Ttulo3"/>
+      </w:pPr>
+      <w:bookmarkStart w:id="33" w:name="_Toc468651126"/>
+      <w:r>
+        <w:lastRenderedPageBreak/>
+        <w:t xml:space="preserve">4.3.2 </w:t>
+      </w:r>
+      <w:r>
+        <w:t xml:space="preserve">REQUISITOS FUNCIONAIS, NÃO FUNCIONAIS E </w:t>
+      </w:r>
+      <w:proofErr w:type="gramStart"/>
+      <w:r>
+        <w:t>SUPLEMENTARES</w:t>
+      </w:r>
+      <w:bookmarkEnd w:id="33"/>
+      <w:proofErr w:type="gramEnd"/>
+    </w:p>
+    <w:p/>
+    <w:p>
+      <w:pPr>
+        <w:rPr>
+          <w:b/>
+        </w:rPr>
+      </w:pPr>
+      <w:r>
+        <w:rPr>
+          <w:b/>
+        </w:rPr>
+        <w:t>Requisitos Funcionais</w:t>
+      </w:r>
+    </w:p>
+    <w:p>
+      <w:pPr>
+        <w:pStyle w:val="PargrafodaLista"/>
+        <w:numPr>
+          <w:ilvl w:val="0"/>
+          <w:numId w:val="9"/>
+        </w:numPr>
+      </w:pPr>
+      <w:r>
+        <w:t>Cadastro de usuários.</w:t>
+      </w:r>
+    </w:p>
+    <w:p>
+      <w:pPr>
+        <w:pStyle w:val="PargrafodaLista"/>
+        <w:numPr>
+          <w:ilvl w:val="0"/>
+          <w:numId w:val="9"/>
+        </w:numPr>
+      </w:pPr>
+      <w:r>
+        <w:t>Consultar dados</w:t>
+      </w:r>
+    </w:p>
+    <w:p>
+      <w:pPr>
+        <w:pStyle w:val="PargrafodaLista"/>
+        <w:numPr>
+          <w:ilvl w:val="0"/>
+          <w:numId w:val="9"/>
+        </w:numPr>
+      </w:pPr>
+      <w:r>
+        <w:t>Escolher assentos</w:t>
+      </w:r>
+    </w:p>
+    <w:p>
+      <w:pPr>
+        <w:pStyle w:val="PargrafodaLista"/>
+        <w:numPr>
+          <w:ilvl w:val="0"/>
+          <w:numId w:val="9"/>
+        </w:numPr>
+      </w:pPr>
+      <w:r>
+        <w:t>Escolher método de pagamento</w:t>
+      </w:r>
+    </w:p>
+    <w:p>
+      <w:pPr>
+        <w:pStyle w:val="PargrafodaLista"/>
+        <w:numPr>
+          <w:ilvl w:val="0"/>
+          <w:numId w:val="9"/>
+        </w:numPr>
+      </w:pPr>
+      <w:r>
+        <w:t>Escolher filme e horário</w:t>
+      </w:r>
+    </w:p>
+    <w:p>
+      <w:pPr>
+        <w:pStyle w:val="PargrafodaLista"/>
+        <w:numPr>
+          <w:ilvl w:val="0"/>
+          <w:numId w:val="9"/>
+        </w:numPr>
+      </w:pPr>
+      <w:r>
+        <w:t>Emitir relatórios</w:t>
+      </w:r>
+    </w:p>
+    <w:p>
+      <w:pPr>
+        <w:rPr>
+          <w:b/>
+        </w:rPr>
+      </w:pPr>
+      <w:r>
+        <w:rPr>
+          <w:b/>
+        </w:rPr>
+        <w:t>Requisitos Não Funcionais</w:t>
+      </w:r>
+    </w:p>
+    <w:p>
+      <w:pPr>
+        <w:pStyle w:val="PargrafodaLista"/>
+        <w:numPr>
+          <w:ilvl w:val="0"/>
+          <w:numId w:val="10"/>
+        </w:numPr>
+      </w:pPr>
+      <w:r>
+        <w:t>Desenvolvido em C#</w:t>
+      </w:r>
+    </w:p>
+    <w:p>
+      <w:pPr>
+        <w:pStyle w:val="PargrafodaLista"/>
+        <w:numPr>
+          <w:ilvl w:val="0"/>
+          <w:numId w:val="10"/>
+        </w:numPr>
+      </w:pPr>
+      <w:r>
+        <w:t>Funcionar em mobile e desktop</w:t>
+      </w:r>
+    </w:p>
+    <w:p>
+      <w:pPr>
+        <w:pStyle w:val="PargrafodaLista"/>
+        <w:numPr>
+          <w:ilvl w:val="0"/>
+          <w:numId w:val="10"/>
+        </w:numPr>
+      </w:pPr>
+      <w:r>
+        <w:t>Telas de ajuda</w:t>
+      </w:r>
+    </w:p>
+    <w:p>
+      <w:pPr>
+        <w:spacing w:line="276" w:lineRule="auto"/>
+        <w:jc w:val="left"/>
+      </w:pPr>
+      <w:r>
+        <w:br w:type="page"/>
+      </w:r>
+    </w:p>
+    <w:p>
+      <w:pPr>
+        <w:pStyle w:val="Ttulo3"/>
+      </w:pPr>
+      <w:bookmarkStart w:id="34" w:name="_Toc468651127"/>
+      <w:r>
+        <w:lastRenderedPageBreak/>
+        <w:t>4.3.3 CASOS DE USO</w:t>
+      </w:r>
+      <w:bookmarkEnd w:id="34"/>
+    </w:p>
+    <w:p/>
+    <w:p>
+      <w:r>
+        <w:rPr>
+          <w:noProof/>
+          <w:lang w:eastAsia="pt-BR"/>
+        </w:rPr>
+        <w:drawing>
+          <wp:inline distT="0" distB="0" distL="0" distR="0">
+            <wp:extent cx="5219700" cy="3705225"/>
+            <wp:effectExtent l="0" t="0" r="0" b="0"/>
+            <wp:docPr id="5" name="Imagem 5" descr="C:\Users\Leandro\Documents\casos de uso.jpg"/>
+            <wp:cNvGraphicFramePr>
+              <a:graphicFrameLocks xmlns:a="http://schemas.openxmlformats.org/drawingml/2006/main" noChangeAspect="1"/>
+            </wp:cNvGraphicFramePr>
+            <a:graphic xmlns:a="http://schemas.openxmlformats.org/drawingml/2006/main">
+              <a:graphicData uri="http://schemas.openxmlformats.org/drawingml/2006/picture">
+                <pic:pic xmlns:pic="http://schemas.openxmlformats.org/drawingml/2006/picture">
+                  <pic:nvPicPr>
+                    <pic:cNvPr id="0" name="Picture 17" descr="C:\Users\Leandro\Documents\casos de uso.jpg"/>
+                    <pic:cNvPicPr>
+                      <a:picLocks noChangeAspect="1" noChangeArrowheads="1"/>
+                    </pic:cNvPicPr>
+                  </pic:nvPicPr>
+                  <pic:blipFill>
+                    <a:blip r:embed="rId13">
+                      <a:extLst>
+                        <a:ext uri="{28A0092B-C50C-407E-A947-70E740481C1C}">
+                          <a14:useLocalDpi xmlns:a14="http://schemas.microsoft.com/office/drawing/2010/main" val="0"/>
+                        </a:ext>
+                      </a:extLst>
+                    </a:blip>
+                    <a:srcRect/>
+                    <a:stretch>
+                      <a:fillRect/>
+                    </a:stretch>
+                  </pic:blipFill>
+                  <pic:spPr bwMode="auto">
+                    <a:xfrm>
+                      <a:off x="0" y="0"/>
+                      <a:ext cx="5219700" cy="3705225"/>
+                    </a:xfrm>
+                    <a:prstGeom prst="rect">
+                      <a:avLst/>
+                    </a:prstGeom>
+                    <a:noFill/>
+                    <a:ln>
+                      <a:noFill/>
+                    </a:ln>
+                  </pic:spPr>
+                </pic:pic>
+              </a:graphicData>
+            </a:graphic>
+          </wp:inline>
+        </w:drawing>
+      </w:r>
+    </w:p>
+    <w:p>
+      <w:pPr>
+        <w:spacing w:line="276" w:lineRule="auto"/>
+        <w:jc w:val="left"/>
+      </w:pPr>
+      <w:r>
+        <w:br w:type="page"/>
+      </w:r>
+    </w:p>
+    <w:p>
+      <w:pPr>
+        <w:pStyle w:val="Ttulo3"/>
+      </w:pPr>
+      <w:bookmarkStart w:id="35" w:name="_Toc468651128"/>
+      <w:r>
+        <w:lastRenderedPageBreak/>
+        <w:t>4.3.4 CASOS DE USO EXPANDIDOS</w:t>
+      </w:r>
+      <w:bookmarkEnd w:id="35"/>
+    </w:p>
+    <w:p/>
+    <w:p>
+      <w:r>
+        <w:rPr>
+          <w:noProof/>
+          <w:lang w:eastAsia="pt-BR"/>
+        </w:rPr>
+        <w:drawing>
+          <wp:inline distT="0" distB="0" distL="0" distR="0">
+            <wp:extent cx="5219700" cy="4438650"/>
+            <wp:effectExtent l="0" t="0" r="0" b="0"/>
+            <wp:docPr id="7" name="Imagem 7" descr="C:\Users\Leandro\Documents\casos de uso.jpg"/>
+            <wp:cNvGraphicFramePr>
+              <a:graphicFrameLocks xmlns:a="http://schemas.openxmlformats.org/drawingml/2006/main" noChangeAspect="1"/>
+            </wp:cNvGraphicFramePr>
+            <a:graphic xmlns:a="http://schemas.openxmlformats.org/drawingml/2006/main">
+              <a:graphicData uri="http://schemas.openxmlformats.org/drawingml/2006/picture">
+                <pic:pic xmlns:pic="http://schemas.openxmlformats.org/drawingml/2006/picture">
+                  <pic:nvPicPr>
+                    <pic:cNvPr id="0" name="Picture 19" descr="C:\Users\Leandro\Documents\casos de uso.jpg"/>
+                    <pic:cNvPicPr>
+                      <a:picLocks noChangeAspect="1" noChangeArrowheads="1"/>
+                    </pic:cNvPicPr>
+                  </pic:nvPicPr>
+                  <pic:blipFill>
+                    <a:blip r:embed="rId14">
+                      <a:extLst>
+                        <a:ext uri="{28A0092B-C50C-407E-A947-70E740481C1C}">
+                          <a14:useLocalDpi xmlns:a14="http://schemas.microsoft.com/office/drawing/2010/main" val="0"/>
+                        </a:ext>
+                      </a:extLst>
+                    </a:blip>
+                    <a:srcRect/>
+                    <a:stretch>
+                      <a:fillRect/>
+                    </a:stretch>
+                  </pic:blipFill>
+                  <pic:spPr bwMode="auto">
+                    <a:xfrm>
+                      <a:off x="0" y="0"/>
+                      <a:ext cx="5219700" cy="4438650"/>
+                    </a:xfrm>
+                    <a:prstGeom prst="rect">
+                      <a:avLst/>
+                    </a:prstGeom>
+                    <a:noFill/>
+                    <a:ln>
+                      <a:noFill/>
+                    </a:ln>
+                  </pic:spPr>
+                </pic:pic>
+              </a:graphicData>
+            </a:graphic>
+          </wp:inline>
+        </w:drawing>
+      </w:r>
+    </w:p>
+    <w:p>
+      <w:pPr>
+        <w:spacing w:line="276" w:lineRule="auto"/>
+        <w:jc w:val="left"/>
+      </w:pPr>
+      <w:r>
+        <w:br w:type="page"/>
+      </w:r>
+    </w:p>
+    <w:p>
+      <w:pPr>
+        <w:pStyle w:val="Ttulo3"/>
+      </w:pPr>
+      <w:bookmarkStart w:id="36" w:name="_Toc468651129"/>
+      <w:r>
+        <w:lastRenderedPageBreak/>
+        <w:t>4.3.5 DIAGRAMA ENTIDADE RELACIONAMENTO</w:t>
+      </w:r>
+      <w:bookmarkEnd w:id="36"/>
+    </w:p>
+    <w:p>
+      <w:pPr>
+        <w:rPr>
+          <w:b/>
+        </w:rPr>
+      </w:pPr>
+    </w:p>
+    <w:p/>
+    <w:p>
+      <w:r>
+        <w:rPr>
+          <w:noProof/>
+          <w:lang w:eastAsia="pt-BR"/>
+        </w:rPr>
+        <w:pict>
+          <v:rect id="_x0000_s1116" style="position:absolute;left:0;text-align:left;margin-left:252.5pt;margin-top:16.55pt;width:69.75pt;height:37.5pt;z-index:251703296">
+            <v:textbox>
+              <w:txbxContent>
+                <w:p>
+                  <w:r>
+                    <w:t>Filme</w:t>
+                  </w:r>
+                </w:p>
+              </w:txbxContent>
+            </v:textbox>
+          </v:rect>
+        </w:pict>
+      </w:r>
+      <w:r>
+        <w:rPr>
+          <w:noProof/>
+          <w:lang w:eastAsia="pt-BR"/>
+        </w:rPr>
+        <w:pict>
+          <v:shape id="_x0000_s1110" type="#_x0000_t4" style="position:absolute;left:0;text-align:left;margin-left:109.25pt;margin-top:16.55pt;width:96pt;height:37.5pt;z-index:251697152">
+            <v:textbox>
+              <w:txbxContent>
+                <w:p>
+                  <w:r>
+                    <w:t>Escolhe</w:t>
+                  </w:r>
+                </w:p>
+              </w:txbxContent>
+            </v:textbox>
+          </v:shape>
+        </w:pict>
+      </w:r>
+      <w:r>
+        <w:rPr>
+          <w:noProof/>
+          <w:lang w:eastAsia="pt-BR"/>
+        </w:rPr>
+        <w:pict>
+          <v:rect id="_x0000_s1108" style="position:absolute;left:0;text-align:left;margin-left:-15.25pt;margin-top:9.05pt;width:80.25pt;height:42.75pt;z-index:251695104">
+            <v:textbox>
+              <w:txbxContent>
+                <w:p>
+                  <w:r>
+                    <w:t>Cliente</w:t>
+                  </w:r>
+                </w:p>
+              </w:txbxContent>
+            </v:textbox>
+          </v:rect>
+        </w:pict>
+      </w:r>
+    </w:p>
+    <w:p>
+      <w:pPr>
+        <w:spacing w:line="276" w:lineRule="auto"/>
+        <w:jc w:val="left"/>
+      </w:pPr>
+      <w:r>
+        <w:rPr>
+          <w:noProof/>
+          <w:lang w:eastAsia="pt-BR"/>
+        </w:rPr>
+        <w:pict>
+          <v:rect id="_x0000_s1124" style="position:absolute;margin-left:269pt;margin-top:148.8pt;width:69.75pt;height:37.5pt;z-index:251711488">
+            <v:textbox>
+              <w:txbxContent>
+                <w:p>
+                  <w:r>
+                    <w:t>Ingresso</w:t>
+                  </w:r>
+                </w:p>
+              </w:txbxContent>
+            </v:textbox>
+          </v:rect>
+        </w:pict>
+      </w:r>
+      <w:r>
+        <w:rPr>
+          <w:noProof/>
+          <w:lang w:eastAsia="pt-BR"/>
+        </w:rPr>
+        <w:pict>
+          <v:shape id="_x0000_s1123" type="#_x0000_t32" style="position:absolute;margin-left:213.5pt;margin-top:166.8pt;width:48.75pt;height:.75pt;flip:y;z-index:251710464" o:connectortype="straight">
+            <v:stroke endarrow="block"/>
+          </v:shape>
+        </w:pict>
+      </w:r>
+      <w:r>
+        <w:rPr>
+          <w:noProof/>
+          <w:lang w:eastAsia="pt-BR"/>
+        </w:rPr>
+        <w:pict>
+          <v:shape id="_x0000_s1122" type="#_x0000_t4" style="position:absolute;margin-left:117.5pt;margin-top:148.8pt;width:96pt;height:37.5pt;z-index:251709440">
+            <v:textbox>
+              <w:txbxContent>
+                <w:p>
+                  <w:r>
+                    <w:t>Recebe</w:t>
+                  </w:r>
+                </w:p>
+              </w:txbxContent>
+            </v:textbox>
+          </v:shape>
+        </w:pict>
+      </w:r>
+      <w:r>
+        <w:rPr>
+          <w:noProof/>
+          <w:lang w:eastAsia="pt-BR"/>
+        </w:rPr>
+        <w:pict>
+          <v:shape id="_x0000_s1121" type="#_x0000_t32" style="position:absolute;margin-left:60.5pt;margin-top:166.05pt;width:48.75pt;height:.75pt;flip:y;z-index:251708416" o:connectortype="straight">
+            <v:stroke endarrow="block"/>
+          </v:shape>
+        </w:pict>
+      </w:r>
+      <w:r>
+        <w:rPr>
+          <w:noProof/>
+          <w:lang w:eastAsia="pt-BR"/>
+        </w:rPr>
+        <w:pict>
+          <v:shape id="_x0000_s1117" type="#_x0000_t32" style="position:absolute;margin-left:22.25pt;margin-top:106.8pt;width:3.75pt;height:32.25pt;z-index:251704320" o:connectortype="straight">
+            <v:stroke endarrow="block"/>
+          </v:shape>
+        </w:pict>
+      </w:r>
+      <w:r>
+        <w:rPr>
+          <w:noProof/>
+          <w:lang w:eastAsia="pt-BR"/>
+        </w:rPr>
+        <w:pict>
+          <v:rect id="_x0000_s1120" style="position:absolute;margin-left:-20.5pt;margin-top:148.8pt;width:81pt;height:37.5pt;z-index:251707392">
+            <v:textbox>
+              <w:txbxContent>
+                <w:p>
+                  <w:r>
+                    <w:t>Pagamento</w:t>
+                  </w:r>
+                </w:p>
+              </w:txbxContent>
+            </v:textbox>
+          </v:rect>
+        </w:pict>
+      </w:r>
+      <w:r>
+        <w:rPr>
+          <w:noProof/>
+          <w:lang w:eastAsia="pt-BR"/>
+        </w:rPr>
+        <w:pict>
+          <v:shape id="_x0000_s1118" type="#_x0000_t4" style="position:absolute;margin-left:-24.25pt;margin-top:73.8pt;width:96pt;height:37.5pt;z-index:251705344">
+            <v:textbox>
+              <w:txbxContent>
+                <w:p>
+                  <w:r>
+                    <w:t>Escolhe</w:t>
+                  </w:r>
+                </w:p>
+              </w:txbxContent>
+            </v:textbox>
+          </v:shape>
+        </w:pict>
+      </w:r>
+      <w:r>
+        <w:rPr>
+          <w:noProof/>
+          <w:lang w:eastAsia="pt-BR"/>
+        </w:rPr>
+        <w:pict>
+          <v:shape id="_x0000_s1119" type="#_x0000_t32" style="position:absolute;margin-left:83pt;margin-top:93.3pt;width:38.25pt;height:.75pt;flip:x;z-index:251706368" o:connectortype="straight">
+            <v:stroke endarrow="block"/>
+          </v:shape>
+        </w:pict>
+      </w:r>
+      <w:r>
+        <w:rPr>
+          <w:noProof/>
+          <w:lang w:eastAsia="pt-BR"/>
+        </w:rPr>
+        <w:pict>
+          <v:shape id="_x0000_s1115" type="#_x0000_t32" style="position:absolute;margin-left:196.25pt;margin-top:87.3pt;width:46.5pt;height:.75pt;flip:x;z-index:251702272" o:connectortype="straight">
+            <v:stroke endarrow="block"/>
+          </v:shape>
+        </w:pict>
+      </w:r>
+      <w:r>
+        <w:rPr>
+          <w:noProof/>
+          <w:lang w:eastAsia="pt-BR"/>
+        </w:rPr>
+        <w:pict>
+          <v:rect id="_x0000_s1111" style="position:absolute;margin-left:121.25pt;margin-top:73.8pt;width:69.75pt;height:37.5pt;z-index:251698176">
+            <v:textbox>
+              <w:txbxContent>
+                <w:p>
+                  <w:r>
+                    <w:t>Assento</w:t>
+                  </w:r>
+                </w:p>
+              </w:txbxContent>
+            </v:textbox>
+          </v:rect>
+        </w:pict>
+      </w:r>
+      <w:r>
+        <w:rPr>
+          <w:noProof/>
+          <w:lang w:eastAsia="pt-BR"/>
+        </w:rPr>
+        <w:pict>
+          <v:shape id="_x0000_s1114" type="#_x0000_t4" style="position:absolute;margin-left:242.75pt;margin-top:69.3pt;width:96pt;height:37.5pt;z-index:251701248">
+            <v:textbox>
+              <w:txbxContent>
+                <w:p>
+                  <w:r>
+                    <w:t>Escolhe</w:t>
+                  </w:r>
+                </w:p>
+              </w:txbxContent>
+            </v:textbox>
+          </v:shape>
+        </w:pict>
+      </w:r>
+      <w:r>
+        <w:rPr>
+          <w:noProof/>
+          <w:lang w:eastAsia="pt-BR"/>
+        </w:rPr>
+        <w:pict>
+          <v:shape id="_x0000_s1113" type="#_x0000_t32" style="position:absolute;margin-left:287pt;margin-top:25.05pt;width:0;height:37.5pt;z-index:251700224" o:connectortype="straight">
+            <v:stroke endarrow="block"/>
+          </v:shape>
+        </w:pict>
+      </w:r>
+      <w:r>
+        <w:rPr>
+          <w:noProof/>
+          <w:lang w:eastAsia="pt-BR"/>
+        </w:rPr>
+        <w:pict>
+          <v:shape id="_x0000_s1112" type="#_x0000_t32" style="position:absolute;margin-left:203pt;margin-top:7.05pt;width:39.75pt;height:.75pt;z-index:251699200" o:connectortype="straight">
+            <v:stroke endarrow="block"/>
+          </v:shape>
+        </w:pict>
+      </w:r>
+      <w:r>
+        <w:rPr>
+          <w:noProof/>
+          <w:lang w:eastAsia="pt-BR"/>
+        </w:rPr>
+        <w:pict>
+          <v:shape id="_x0000_s1109" type="#_x0000_t32" style="position:absolute;margin-left:65pt;margin-top:4.8pt;width:39.75pt;height:.75pt;z-index:251696128" o:connectortype="straight">
+            <v:stroke endarrow="block"/>
+          </v:shape>
+        </w:pict>
+      </w:r>
+      <w:r>
+        <w:br w:type="page"/>
+      </w:r>
+    </w:p>
+    <w:p>
+      <w:pPr>
+        <w:pStyle w:val="Ttulo3"/>
+      </w:pPr>
+      <w:bookmarkStart w:id="37" w:name="_Toc468651130"/>
+      <w:r>
+        <w:lastRenderedPageBreak/>
+        <w:t>4.3.6 DIAGRAMA DE CLASSE</w:t>
+      </w:r>
+      <w:bookmarkEnd w:id="37"/>
+    </w:p>
+    <w:p/>
+    <w:p>
+      <w:r>
+        <w:rPr>
+          <w:noProof/>
+          <w:lang w:eastAsia="pt-BR"/>
+        </w:rPr>
+        <w:pict>
+          <v:rect id="_x0000_s1127" style="position:absolute;left:0;text-align:left;margin-left:206.75pt;margin-top:17.75pt;width:149.25pt;height:65.25pt;z-index:251714560">
+            <v:textbox>
+              <w:txbxContent>
+                <w:p>
+                  <w:r>
+                    <w:t>INGRESSO</w:t>
+                  </w:r>
+                </w:p>
+                <w:p>
+                  <w:r>
+                    <w:t>-Id</w:t>
+                  </w:r>
+                </w:p>
+                <w:p/>
+              </w:txbxContent>
+            </v:textbox>
+          </v:rect>
+        </w:pict>
+      </w:r>
+      <w:r>
+        <w:rPr>
+          <w:noProof/>
+          <w:lang w:eastAsia="pt-BR"/>
+        </w:rPr>
+        <w:pict>
+          <v:shape id="_x0000_s1139" type="#_x0000_t202" style="position:absolute;left:0;text-align:left;margin-left:251pt;margin-top:95.75pt;width:42.75pt;height:19.5pt;z-index:251724800">
+            <v:textbox>
+              <w:txbxContent>
+                <w:p>
+                  <w:proofErr w:type="gramStart"/>
+                  <w:r>
+                    <w:t>1</w:t>
+                  </w:r>
+                  <w:proofErr w:type="gramEnd"/>
+                  <w:r>
+                    <w:t>...1</w:t>
+                  </w:r>
+                </w:p>
+              </w:txbxContent>
+            </v:textbox>
+          </v:shape>
+        </w:pict>
+      </w:r>
+      <w:r>
+        <w:rPr>
+          <w:noProof/>
+          <w:lang w:eastAsia="pt-BR"/>
+        </w:rPr>
+        <w:pict>
+          <v:shape id="_x0000_s1138" type="#_x0000_t202" style="position:absolute;left:0;text-align:left;margin-left:183.5pt;margin-top:173.75pt;width:42.75pt;height:19.5pt;z-index:251723776">
+            <v:textbox>
+              <w:txbxContent>
+                <w:p>
+                  <w:proofErr w:type="gramStart"/>
+                  <w:r>
+                    <w:t>1</w:t>
+                  </w:r>
+                  <w:proofErr w:type="gramEnd"/>
+                  <w:r>
+                    <w:t>...1</w:t>
+                  </w:r>
+                </w:p>
+              </w:txbxContent>
+            </v:textbox>
+          </v:shape>
+        </w:pict>
+      </w:r>
+      <w:r>
+        <w:rPr>
+          <w:noProof/>
+          <w:lang w:eastAsia="pt-BR"/>
+        </w:rPr>
+        <w:pict>
+          <v:rect id="_x0000_s1136" style="position:absolute;left:0;text-align:left;margin-left:183.5pt;margin-top:209pt;width:91.5pt;height:65.25pt;z-index:251721728">
+            <v:textbox>
+              <w:txbxContent>
+                <w:p>
+                  <w:r>
+                    <w:t>ASSENTO</w:t>
+                  </w:r>
+                </w:p>
+                <w:p>
+                  <w:r>
+                    <w:t>-</w:t>
+                  </w:r>
+                  <w:r>
+                    <w:t>Lugar</w:t>
+                  </w:r>
+                </w:p>
+              </w:txbxContent>
+            </v:textbox>
+          </v:rect>
+        </w:pict>
+      </w:r>
+      <w:r>
+        <w:rPr>
+          <w:noProof/>
+          <w:lang w:eastAsia="pt-BR"/>
+        </w:rPr>
+        <w:pict>
+          <v:shape id="_x0000_s1137" type="#_x0000_t32" style="position:absolute;left:0;text-align:left;margin-left:233.75pt;margin-top:83pt;width:17.25pt;height:110.25pt;flip:x;z-index:251722752" o:connectortype="straight">
+            <v:stroke endarrow="block"/>
+          </v:shape>
+        </w:pict>
+      </w:r>
+      <w:r>
+        <w:rPr>
+          <w:noProof/>
+          <w:lang w:eastAsia="pt-BR"/>
+        </w:rPr>
+        <w:pict>
+          <v:shape id="_x0000_s1133" type="#_x0000_t202" style="position:absolute;left:0;text-align:left;margin-left:183.5pt;margin-top:99.5pt;width:42.75pt;height:19.5pt;z-index:251719680">
+            <v:textbox>
+              <w:txbxContent>
+                <w:p>
+                  <w:proofErr w:type="gramStart"/>
+                  <w:r>
+                    <w:t>1</w:t>
+                  </w:r>
+                  <w:proofErr w:type="gramEnd"/>
+                  <w:r>
+                    <w:t>...1</w:t>
+                  </w:r>
+                </w:p>
+              </w:txbxContent>
+            </v:textbox>
+          </v:shape>
+        </w:pict>
+      </w:r>
+      <w:r>
+        <w:rPr>
+          <w:noProof/>
+          <w:lang w:eastAsia="pt-BR"/>
+        </w:rPr>
+        <w:pict>
+          <v:shape id="_x0000_s1134" type="#_x0000_t202" style="position:absolute;left:0;text-align:left;margin-left:25.25pt;margin-top:149pt;width:42.75pt;height:19.5pt;z-index:251720704">
+            <v:textbox>
+              <w:txbxContent>
+                <w:p>
+                  <w:proofErr w:type="gramStart"/>
+                  <w:r>
+                    <w:t>1</w:t>
+                  </w:r>
+                  <w:proofErr w:type="gramEnd"/>
+                  <w:r>
+                    <w:t>...1</w:t>
+                  </w:r>
+                </w:p>
+              </w:txbxContent>
+            </v:textbox>
+          </v:shape>
+        </w:pict>
+      </w:r>
+      <w:r>
+        <w:rPr>
+          <w:noProof/>
+          <w:lang w:eastAsia="pt-BR"/>
+        </w:rPr>
+        <w:pict>
+          <v:shape id="_x0000_s1131" type="#_x0000_t32" style="position:absolute;left:0;text-align:left;margin-left:52.25pt;margin-top:83pt;width:154.5pt;height:99.75pt;flip:x;z-index:251718656" o:connectortype="straight">
+            <v:stroke endarrow="block"/>
+          </v:shape>
+        </w:pict>
+      </w:r>
+      <w:r>
+        <w:rPr>
+          <w:noProof/>
+          <w:lang w:eastAsia="pt-BR"/>
+        </w:rPr>
+        <w:pict>
+          <v:rect id="_x0000_s1130" style="position:absolute;left:0;text-align:left;margin-left:11.75pt;margin-top:197pt;width:91.5pt;height:110.25pt;z-index:251717632">
+            <v:textbox>
+              <w:txbxContent>
+                <w:p>
+                  <w:r>
+                    <w:t>FILME</w:t>
+                  </w:r>
+                </w:p>
+                <w:p>
+                  <w:r>
+                    <w:t>-Sala</w:t>
+                  </w:r>
+                </w:p>
+                <w:p>
+                  <w:r>
+                    <w:t>-Data</w:t>
+                  </w:r>
+                </w:p>
+                <w:p>
+                  <w:r>
+                    <w:t>-Nome</w:t>
+                  </w:r>
+                </w:p>
+              </w:txbxContent>
+            </v:textbox>
+          </v:rect>
+        </w:pict>
+      </w:r>
+      <w:r>
+        <w:rPr>
+          <w:noProof/>
+          <w:lang w:eastAsia="pt-BR"/>
+        </w:rPr>
+        <w:pict>
+          <v:shape id="_x0000_s1129" type="#_x0000_t202" style="position:absolute;left:0;text-align:left;margin-left:103.25pt;margin-top:70.25pt;width:42.75pt;height:19.5pt;z-index:251716608">
+            <v:textbox>
+              <w:txbxContent>
+                <w:p>
+                  <w:proofErr w:type="gramStart"/>
+                  <w:r>
+                    <w:t>1</w:t>
+                  </w:r>
+                  <w:proofErr w:type="gramEnd"/>
+                  <w:r>
+                    <w:t>...1</w:t>
+                  </w:r>
+                </w:p>
+              </w:txbxContent>
+            </v:textbox>
+          </v:shape>
+        </w:pict>
+      </w:r>
+      <w:r>
+        <w:rPr>
+          <w:noProof/>
+          <w:lang w:eastAsia="pt-BR"/>
+        </w:rPr>
+        <w:pict>
+          <v:shape id="_x0000_s1128" type="#_x0000_t202" style="position:absolute;left:0;text-align:left;margin-left:155.75pt;margin-top:38.75pt;width:36pt;height:19.5pt;z-index:251715584">
+            <v:textbox>
+              <w:txbxContent>
+                <w:p>
+                  <w:proofErr w:type="gramStart"/>
+                  <w:r>
+                    <w:t>1</w:t>
+                  </w:r>
+                  <w:proofErr w:type="gramEnd"/>
+                  <w:r>
+                    <w:t>...*</w:t>
+                  </w:r>
+                </w:p>
+              </w:txbxContent>
+            </v:textbox>
+          </v:shape>
+        </w:pict>
+      </w:r>
+      <w:r>
+        <w:rPr>
+          <w:noProof/>
+          <w:lang w:eastAsia="pt-BR"/>
+        </w:rPr>
+        <w:pict>
+          <v:shape id="_x0000_s1126" type="#_x0000_t32" style="position:absolute;left:0;text-align:left;margin-left:93.5pt;margin-top:65pt;width:98.25pt;height:0;z-index:251713536" o:connectortype="straight">
+            <v:stroke endarrow="block"/>
+          </v:shape>
+        </w:pict>
+      </w:r>
+      <w:r>
+        <w:rPr>
+          <w:noProof/>
+          <w:lang w:eastAsia="pt-BR"/>
+        </w:rPr>
+        <w:pict>
+          <v:rect id="_x0000_s1125" style="position:absolute;left:0;text-align:left;margin-left:3.5pt;margin-top:9.5pt;width:90pt;height:109.5pt;z-index:251712512">
+            <v:textbox>
+              <w:txbxContent>
+                <w:p>
+                  <w:r>
+                    <w:t>USUARIO</w:t>
+                  </w:r>
+                </w:p>
+                <w:p>
+                  <w:r>
+                    <w:t>-</w:t>
+                  </w:r>
+                  <w:proofErr w:type="spellStart"/>
+                  <w:r>
+                    <w:t>Login</w:t>
+                  </w:r>
+                  <w:proofErr w:type="spellEnd"/>
+                </w:p>
+                <w:p>
+                  <w:r>
+                    <w:t>-Senha</w:t>
+                  </w:r>
+                </w:p>
+                <w:p>
+                  <w:r>
+                    <w:t>-</w:t>
+                  </w:r>
+                  <w:proofErr w:type="spellStart"/>
+                  <w:r>
+                    <w:t>Email</w:t>
+                  </w:r>
+                  <w:proofErr w:type="spellEnd"/>
+                </w:p>
+              </w:txbxContent>
+            </v:textbox>
+          </v:rect>
+        </w:pict>
+      </w:r>
+      <w:r>
+        <w:t xml:space="preserve">   </w:t>
+      </w:r>
+    </w:p>
+    <w:p>
+      <w:pPr>
+        <w:spacing w:line="276" w:lineRule="auto"/>
+        <w:jc w:val="left"/>
+      </w:pPr>
+      <w:r>
+        <w:br w:type="page"/>
+      </w:r>
+    </w:p>
+    <w:p>
+      <w:pPr>
+        <w:pStyle w:val="Ttulo3"/>
+      </w:pPr>
+      <w:bookmarkStart w:id="38" w:name="_Toc468651131"/>
+      <w:r>
+        <w:lastRenderedPageBreak/>
+        <w:t>4.3.7 ESTRUTURA DE DADOS E ESPECIFICAÇÕES</w:t>
+      </w:r>
+      <w:bookmarkEnd w:id="38"/>
+    </w:p>
+    <w:p/>
+    <w:p>
+      <w:r>
+        <w:t>Entidade: Usuário</w:t>
+      </w:r>
+    </w:p>
+    <w:tbl>
+      <w:tblPr>
+        <w:tblStyle w:val="Tabelacomgrade"/>
+        <w:tblW w:w="0" w:type="auto"/>
+        <w:tblLook w:val="04A0" w:firstRow="1" w:lastRow="0" w:firstColumn="1" w:lastColumn="0" w:noHBand="0" w:noVBand="1"/>
+      </w:tblPr>
+      <w:tblGrid>
+        <w:gridCol w:w="1672"/>
+        <w:gridCol w:w="1672"/>
+        <w:gridCol w:w="1672"/>
+        <w:gridCol w:w="1672"/>
+        <w:gridCol w:w="1672"/>
+      </w:tblGrid>
+      <w:tr>
+        <w:tc>
+          <w:tcPr>
+            <w:tcW w:w="1672" w:type="dxa"/>
+          </w:tcPr>
+          <w:p>
+            <w:pPr>
+              <w:rPr>
+                <w:b/>
+              </w:rPr>
+            </w:pPr>
+            <w:r>
+              <w:rPr>
+                <w:b/>
+              </w:rPr>
+              <w:t>Atributo</w:t>
+            </w:r>
+          </w:p>
+        </w:tc>
+        <w:tc>
+          <w:tcPr>
+            <w:tcW w:w="1672" w:type="dxa"/>
+          </w:tcPr>
+          <w:p>
+            <w:pPr>
+              <w:rPr>
+                <w:b/>
+              </w:rPr>
+            </w:pPr>
+            <w:r>
+              <w:rPr>
+                <w:b/>
+              </w:rPr>
+              <w:t>Classe</w:t>
+            </w:r>
+          </w:p>
+        </w:tc>
+        <w:tc>
+          <w:tcPr>
+            <w:tcW w:w="1672" w:type="dxa"/>
+          </w:tcPr>
+          <w:p>
+            <w:pPr>
+              <w:rPr>
+                <w:b/>
+              </w:rPr>
+            </w:pPr>
+            <w:r>
+              <w:rPr>
+                <w:b/>
+              </w:rPr>
+              <w:t>Domínio</w:t>
+            </w:r>
+          </w:p>
+        </w:tc>
+        <w:tc>
+          <w:tcPr>
+            <w:tcW w:w="1672" w:type="dxa"/>
+          </w:tcPr>
+          <w:p>
+            <w:pPr>
+              <w:rPr>
+                <w:b/>
+              </w:rPr>
+            </w:pPr>
+            <w:r>
+              <w:rPr>
+                <w:b/>
+              </w:rPr>
+              <w:t>Tamanho</w:t>
+            </w:r>
+          </w:p>
+        </w:tc>
+        <w:tc>
+          <w:tcPr>
+            <w:tcW w:w="1672" w:type="dxa"/>
+          </w:tcPr>
+          <w:p>
+            <w:pPr>
+              <w:rPr>
+                <w:b/>
+              </w:rPr>
+            </w:pPr>
+            <w:r>
+              <w:rPr>
+                <w:b/>
+              </w:rPr>
+              <w:t>Descrição</w:t>
+            </w:r>
+          </w:p>
+        </w:tc>
+      </w:tr>
+      <w:tr>
+        <w:tc>
+          <w:tcPr>
+            <w:tcW w:w="1672" w:type="dxa"/>
+          </w:tcPr>
+          <w:p>
+            <w:proofErr w:type="spellStart"/>
+            <w:r>
+              <w:t>Login</w:t>
+            </w:r>
+            <w:proofErr w:type="spellEnd"/>
+          </w:p>
+        </w:tc>
+        <w:tc>
+          <w:tcPr>
+            <w:tcW w:w="1672" w:type="dxa"/>
+          </w:tcPr>
+          <w:p>
+            <w:r>
+              <w:t>Determinante</w:t>
+            </w:r>
+          </w:p>
+        </w:tc>
+        <w:tc>
+          <w:tcPr>
+            <w:tcW w:w="1672" w:type="dxa"/>
+          </w:tcPr>
+          <w:p>
+            <w:r>
+              <w:t>Texto</w:t>
+            </w:r>
+          </w:p>
+        </w:tc>
+        <w:tc>
+          <w:tcPr>
+            <w:tcW w:w="1672" w:type="dxa"/>
+          </w:tcPr>
+          <w:p>
+            <w:r>
+              <w:t>50</w:t>
+            </w:r>
+          </w:p>
+        </w:tc>
+        <w:tc>
+          <w:tcPr>
+            <w:tcW w:w="1672" w:type="dxa"/>
+          </w:tcPr>
+          <w:p/>
+        </w:tc>
+      </w:tr>
+      <w:tr>
+        <w:tc>
+          <w:tcPr>
+            <w:tcW w:w="1672" w:type="dxa"/>
+          </w:tcPr>
+          <w:p>
+            <w:r>
+              <w:t>Senha</w:t>
+            </w:r>
+          </w:p>
+        </w:tc>
+        <w:tc>
+          <w:tcPr>
+            <w:tcW w:w="1672" w:type="dxa"/>
+          </w:tcPr>
+          <w:p>
+            <w:r>
+              <w:t>Simples</w:t>
+            </w:r>
+          </w:p>
+        </w:tc>
+        <w:tc>
+          <w:tcPr>
+            <w:tcW w:w="1672" w:type="dxa"/>
+          </w:tcPr>
+          <w:p>
+            <w:r>
+              <w:t>Texto</w:t>
+            </w:r>
+          </w:p>
+        </w:tc>
+        <w:tc>
+          <w:tcPr>
+            <w:tcW w:w="1672" w:type="dxa"/>
+          </w:tcPr>
+          <w:p>
+            <w:r>
+              <w:t>50</w:t>
+            </w:r>
+          </w:p>
+        </w:tc>
+        <w:tc>
+          <w:tcPr>
+            <w:tcW w:w="1672" w:type="dxa"/>
+          </w:tcPr>
+          <w:p>
+            <w:r>
+              <w:t>Letras de números</w:t>
+            </w:r>
+          </w:p>
+        </w:tc>
+      </w:tr>
+      <w:tr>
+        <w:tc>
+          <w:tcPr>
+            <w:tcW w:w="1672" w:type="dxa"/>
+          </w:tcPr>
+          <w:p>
+            <w:r>
+              <w:t>Nome</w:t>
+            </w:r>
+          </w:p>
+        </w:tc>
+        <w:tc>
+          <w:tcPr>
+            <w:tcW w:w="1672" w:type="dxa"/>
+          </w:tcPr>
+          <w:p>
+            <w:r>
+              <w:t>Simples</w:t>
+            </w:r>
+          </w:p>
+        </w:tc>
+        <w:tc>
+          <w:tcPr>
+            <w:tcW w:w="1672" w:type="dxa"/>
+          </w:tcPr>
+          <w:p>
+            <w:r>
+              <w:t>Texto</w:t>
+            </w:r>
+          </w:p>
+        </w:tc>
+        <w:tc>
+          <w:tcPr>
+            <w:tcW w:w="1672" w:type="dxa"/>
+          </w:tcPr>
+          <w:p>
+            <w:r>
+              <w:t>100</w:t>
+            </w:r>
+          </w:p>
+        </w:tc>
+        <w:tc>
+          <w:tcPr>
+            <w:tcW w:w="1672" w:type="dxa"/>
+          </w:tcPr>
+          <w:p/>
+        </w:tc>
+      </w:tr>
+    </w:tbl>
+    <w:p/>
+    <w:p>
+      <w:r>
+        <w:t>Entidade: Ingresso</w:t>
+      </w:r>
+    </w:p>
+    <w:tbl>
+      <w:tblPr>
+        <w:tblStyle w:val="Tabelacomgrade"/>
+        <w:tblW w:w="0" w:type="auto"/>
+        <w:tblLook w:val="04A0" w:firstRow="1" w:lastRow="0" w:firstColumn="1" w:lastColumn="0" w:noHBand="0" w:noVBand="1"/>
+      </w:tblPr>
+      <w:tblGrid>
+        <w:gridCol w:w="1672"/>
+        <w:gridCol w:w="1672"/>
+        <w:gridCol w:w="1672"/>
+        <w:gridCol w:w="1672"/>
+        <w:gridCol w:w="1672"/>
+      </w:tblGrid>
+      <w:tr>
+        <w:tc>
+          <w:tcPr>
+            <w:tcW w:w="1672" w:type="dxa"/>
+          </w:tcPr>
+          <w:p>
+            <w:pPr>
+              <w:rPr>
+                <w:b/>
+              </w:rPr>
+            </w:pPr>
+            <w:r>
+              <w:rPr>
+                <w:b/>
+              </w:rPr>
+              <w:t>Atributo</w:t>
+            </w:r>
+          </w:p>
+        </w:tc>
+        <w:tc>
+          <w:tcPr>
+            <w:tcW w:w="1672" w:type="dxa"/>
+          </w:tcPr>
+          <w:p>
+            <w:pPr>
+              <w:rPr>
+                <w:b/>
+              </w:rPr>
+            </w:pPr>
+            <w:r>
+              <w:rPr>
+                <w:b/>
+              </w:rPr>
+              <w:t>Classe</w:t>
+            </w:r>
+          </w:p>
+        </w:tc>
+        <w:tc>
+          <w:tcPr>
+            <w:tcW w:w="1672" w:type="dxa"/>
+          </w:tcPr>
+          <w:p>
+            <w:pPr>
+              <w:rPr>
+                <w:b/>
+              </w:rPr>
+            </w:pPr>
+            <w:r>
+              <w:rPr>
+                <w:b/>
+              </w:rPr>
+              <w:t>Domínio</w:t>
+            </w:r>
+          </w:p>
+        </w:tc>
+        <w:tc>
+          <w:tcPr>
+            <w:tcW w:w="1672" w:type="dxa"/>
+          </w:tcPr>
+          <w:p>
+            <w:pPr>
+              <w:rPr>
+                <w:b/>
+              </w:rPr>
+            </w:pPr>
+            <w:r>
+              <w:rPr>
+                <w:b/>
+              </w:rPr>
+              <w:t>Tamanho</w:t>
+            </w:r>
+          </w:p>
+        </w:tc>
+        <w:tc>
+          <w:tcPr>
+            <w:tcW w:w="1672" w:type="dxa"/>
+          </w:tcPr>
+          <w:p>
+            <w:pPr>
+              <w:rPr>
+                <w:b/>
+              </w:rPr>
+            </w:pPr>
+            <w:r>
+              <w:rPr>
+                <w:b/>
+              </w:rPr>
+              <w:t>Descrição</w:t>
+            </w:r>
+          </w:p>
+        </w:tc>
+      </w:tr>
+      <w:tr>
+        <w:tc>
+          <w:tcPr>
+            <w:tcW w:w="1672" w:type="dxa"/>
+          </w:tcPr>
+          <w:p>
+            <w:r>
+              <w:t>Id</w:t>
+            </w:r>
+          </w:p>
+        </w:tc>
+        <w:tc>
+          <w:tcPr>
+            <w:tcW w:w="1672" w:type="dxa"/>
+          </w:tcPr>
+          <w:p>
+            <w:r>
+              <w:t>Determinante</w:t>
+            </w:r>
+          </w:p>
+        </w:tc>
+        <w:tc>
+          <w:tcPr>
+            <w:tcW w:w="1672" w:type="dxa"/>
+          </w:tcPr>
+          <w:p>
+            <w:r>
+              <w:t>Texto</w:t>
+            </w:r>
+          </w:p>
+        </w:tc>
+        <w:tc>
+          <w:tcPr>
+            <w:tcW w:w="1672" w:type="dxa"/>
+          </w:tcPr>
+          <w:p>
+            <w:r>
+              <w:t>50</w:t>
+            </w:r>
+          </w:p>
+        </w:tc>
+        <w:tc>
+          <w:tcPr>
+            <w:tcW w:w="1672" w:type="dxa"/>
+          </w:tcPr>
+          <w:p/>
+        </w:tc>
+      </w:tr>
+    </w:tbl>
+    <w:p/>
+    <w:p>
+      <w:r>
+        <w:t>Entidade: Assento</w:t>
+      </w:r>
+    </w:p>
+    <w:tbl>
+      <w:tblPr>
+        <w:tblStyle w:val="Tabelacomgrade"/>
+        <w:tblW w:w="0" w:type="auto"/>
+        <w:tblLook w:val="04A0" w:firstRow="1" w:lastRow="0" w:firstColumn="1" w:lastColumn="0" w:noHBand="0" w:noVBand="1"/>
+      </w:tblPr>
+      <w:tblGrid>
+        <w:gridCol w:w="1672"/>
+        <w:gridCol w:w="1672"/>
+        <w:gridCol w:w="1672"/>
+        <w:gridCol w:w="1672"/>
+        <w:gridCol w:w="1672"/>
+      </w:tblGrid>
+      <w:tr>
+        <w:tc>
+          <w:tcPr>
+            <w:tcW w:w="1672" w:type="dxa"/>
+          </w:tcPr>
+          <w:p>
+            <w:pPr>
+              <w:rPr>
+                <w:b/>
+              </w:rPr>
+            </w:pPr>
+            <w:r>
+              <w:rPr>
+                <w:b/>
+              </w:rPr>
+              <w:t>Atributo</w:t>
+            </w:r>
+          </w:p>
+        </w:tc>
+        <w:tc>
+          <w:tcPr>
+            <w:tcW w:w="1672" w:type="dxa"/>
+          </w:tcPr>
+          <w:p>
+            <w:pPr>
+              <w:rPr>
+                <w:b/>
+              </w:rPr>
+            </w:pPr>
+            <w:r>
+              <w:rPr>
+                <w:b/>
+              </w:rPr>
+              <w:t>Classe</w:t>
+            </w:r>
+          </w:p>
+        </w:tc>
+        <w:tc>
+          <w:tcPr>
+            <w:tcW w:w="1672" w:type="dxa"/>
+          </w:tcPr>
+          <w:p>
+            <w:pPr>
+              <w:rPr>
+                <w:b/>
+              </w:rPr>
+            </w:pPr>
+            <w:r>
+              <w:rPr>
+                <w:b/>
+              </w:rPr>
+              <w:t>Domínio</w:t>
+            </w:r>
+          </w:p>
+        </w:tc>
+        <w:tc>
+          <w:tcPr>
+            <w:tcW w:w="1672" w:type="dxa"/>
+          </w:tcPr>
+          <w:p>
+            <w:pPr>
+              <w:rPr>
+                <w:b/>
+              </w:rPr>
+            </w:pPr>
+            <w:r>
+              <w:rPr>
+                <w:b/>
+              </w:rPr>
+              <w:t>Tamanho</w:t>
+            </w:r>
+          </w:p>
+        </w:tc>
+        <w:tc>
+          <w:tcPr>
+            <w:tcW w:w="1672" w:type="dxa"/>
+          </w:tcPr>
+          <w:p>
+            <w:pPr>
+              <w:rPr>
+                <w:b/>
+              </w:rPr>
+            </w:pPr>
+            <w:r>
+              <w:rPr>
+                <w:b/>
+              </w:rPr>
+              <w:t>Descrição</w:t>
+            </w:r>
+          </w:p>
+        </w:tc>
+      </w:tr>
+      <w:tr>
+        <w:tc>
+          <w:tcPr>
+            <w:tcW w:w="1672" w:type="dxa"/>
+          </w:tcPr>
+          <w:p>
+            <w:r>
+              <w:t>Lugar</w:t>
+            </w:r>
+          </w:p>
+        </w:tc>
+        <w:tc>
+          <w:tcPr>
+            <w:tcW w:w="1672" w:type="dxa"/>
+          </w:tcPr>
+          <w:p>
+            <w:r>
+              <w:t>Determinante</w:t>
+            </w:r>
+          </w:p>
+        </w:tc>
+        <w:tc>
+          <w:tcPr>
+            <w:tcW w:w="1672" w:type="dxa"/>
+          </w:tcPr>
+          <w:p>
+            <w:r>
+              <w:t>Texto</w:t>
+            </w:r>
+          </w:p>
+        </w:tc>
+        <w:tc>
+          <w:tcPr>
+            <w:tcW w:w="1672" w:type="dxa"/>
+          </w:tcPr>
+          <w:p>
+            <w:proofErr w:type="gramStart"/>
+            <w:r>
+              <w:t>3</w:t>
+            </w:r>
+            <w:proofErr w:type="gramEnd"/>
+          </w:p>
+        </w:tc>
+        <w:tc>
+          <w:tcPr>
+            <w:tcW w:w="1672" w:type="dxa"/>
+          </w:tcPr>
+          <w:p/>
+        </w:tc>
+      </w:tr>
+    </w:tbl>
+    <w:p/>
+    <w:p>
+      <w:r>
+        <w:t>Entidade: Filme</w:t>
+      </w:r>
+    </w:p>
+    <w:tbl>
+      <w:tblPr>
+        <w:tblStyle w:val="Tabelacomgrade"/>
+        <w:tblW w:w="0" w:type="auto"/>
+        <w:tblLook w:val="04A0" w:firstRow="1" w:lastRow="0" w:firstColumn="1" w:lastColumn="0" w:noHBand="0" w:noVBand="1"/>
+      </w:tblPr>
+      <w:tblGrid>
+        <w:gridCol w:w="1672"/>
+        <w:gridCol w:w="1672"/>
+        <w:gridCol w:w="1672"/>
+        <w:gridCol w:w="1672"/>
+        <w:gridCol w:w="1672"/>
+      </w:tblGrid>
+      <w:tr>
+        <w:tc>
+          <w:tcPr>
+            <w:tcW w:w="1672" w:type="dxa"/>
+          </w:tcPr>
+          <w:p>
+            <w:pPr>
+              <w:rPr>
+                <w:b/>
+              </w:rPr>
+            </w:pPr>
+            <w:r>
+              <w:rPr>
+                <w:b/>
+              </w:rPr>
+              <w:t>Atributo</w:t>
+            </w:r>
+          </w:p>
+        </w:tc>
+        <w:tc>
+          <w:tcPr>
+            <w:tcW w:w="1672" w:type="dxa"/>
+          </w:tcPr>
+          <w:p>
+            <w:pPr>
+              <w:rPr>
+                <w:b/>
+              </w:rPr>
+            </w:pPr>
+            <w:r>
+              <w:rPr>
+                <w:b/>
+              </w:rPr>
+              <w:t>Classe</w:t>
+            </w:r>
+          </w:p>
+        </w:tc>
+        <w:tc>
+          <w:tcPr>
+            <w:tcW w:w="1672" w:type="dxa"/>
+          </w:tcPr>
+          <w:p>
+            <w:pPr>
+              <w:rPr>
+                <w:b/>
+              </w:rPr>
+            </w:pPr>
+            <w:r>
+              <w:rPr>
+                <w:b/>
+              </w:rPr>
+              <w:t>Domínio</w:t>
+            </w:r>
+          </w:p>
+        </w:tc>
+        <w:tc>
+          <w:tcPr>
+            <w:tcW w:w="1672" w:type="dxa"/>
+          </w:tcPr>
+          <w:p>
+            <w:pPr>
+              <w:rPr>
+                <w:b/>
+              </w:rPr>
+            </w:pPr>
+            <w:r>
+              <w:rPr>
+                <w:b/>
+              </w:rPr>
+              <w:t>Tamanho</w:t>
+            </w:r>
+          </w:p>
+        </w:tc>
+        <w:tc>
+          <w:tcPr>
+            <w:tcW w:w="1672" w:type="dxa"/>
+          </w:tcPr>
+          <w:p>
+            <w:pPr>
+              <w:rPr>
+                <w:b/>
+              </w:rPr>
+            </w:pPr>
+            <w:r>
+              <w:rPr>
+                <w:b/>
+              </w:rPr>
+              <w:t>Descrição</w:t>
+            </w:r>
+          </w:p>
+        </w:tc>
+      </w:tr>
+      <w:tr>
+        <w:tc>
+          <w:tcPr>
+            <w:tcW w:w="1672" w:type="dxa"/>
+          </w:tcPr>
+          <w:p>
+            <w:r>
+              <w:t>Sala</w:t>
+            </w:r>
+          </w:p>
+        </w:tc>
+        <w:tc>
+          <w:tcPr>
+            <w:tcW w:w="1672" w:type="dxa"/>
+          </w:tcPr>
+          <w:p>
+            <w:r>
+              <w:t>Determinante</w:t>
+            </w:r>
+          </w:p>
+        </w:tc>
+        <w:tc>
+          <w:tcPr>
+            <w:tcW w:w="1672" w:type="dxa"/>
+          </w:tcPr>
+          <w:p>
+            <w:r>
+              <w:t>Numérico</w:t>
+            </w:r>
+          </w:p>
+        </w:tc>
+        <w:tc>
+          <w:tcPr>
+            <w:tcW w:w="1672" w:type="dxa"/>
+          </w:tcPr>
+          <w:p>
+            <w:proofErr w:type="gramStart"/>
+            <w:r>
+              <w:t>2</w:t>
+            </w:r>
+            <w:proofErr w:type="gramEnd"/>
+          </w:p>
+        </w:tc>
+        <w:tc>
+          <w:tcPr>
+            <w:tcW w:w="1672" w:type="dxa"/>
+          </w:tcPr>
+          <w:p/>
+        </w:tc>
+      </w:tr>
+      <w:tr>
+        <w:tc>
+          <w:tcPr>
+            <w:tcW w:w="1672" w:type="dxa"/>
+          </w:tcPr>
+          <w:p>
+            <w:r>
+              <w:t>Data</w:t>
+            </w:r>
+          </w:p>
+        </w:tc>
+        <w:tc>
+          <w:tcPr>
+            <w:tcW w:w="1672" w:type="dxa"/>
+          </w:tcPr>
+          <w:p>
+            <w:r>
+              <w:t>Simples</w:t>
+            </w:r>
+          </w:p>
+        </w:tc>
+        <w:tc>
+          <w:tcPr>
+            <w:tcW w:w="1672" w:type="dxa"/>
+          </w:tcPr>
+          <w:p>
+            <w:r>
+              <w:t>Data</w:t>
+            </w:r>
+          </w:p>
+        </w:tc>
+        <w:tc>
+          <w:tcPr>
+            <w:tcW w:w="1672" w:type="dxa"/>
+          </w:tcPr>
+          <w:p/>
+        </w:tc>
+        <w:tc>
+          <w:tcPr>
+            <w:tcW w:w="1672" w:type="dxa"/>
+          </w:tcPr>
+          <w:p>
+            <w:r>
+              <w:t xml:space="preserve">Formato </w:t>
+            </w:r>
+            <w:proofErr w:type="spellStart"/>
+            <w:r>
+              <w:t>dd</w:t>
+            </w:r>
+            <w:proofErr w:type="spellEnd"/>
+            <w:r>
+              <w:t>/mm/</w:t>
+            </w:r>
+            <w:proofErr w:type="spellStart"/>
+            <w:r>
+              <w:t>aaaa</w:t>
+            </w:r>
+            <w:proofErr w:type="spellEnd"/>
+          </w:p>
+        </w:tc>
+      </w:tr>
+      <w:tr>
+        <w:tc>
+          <w:tcPr>
+            <w:tcW w:w="1672" w:type="dxa"/>
+          </w:tcPr>
+          <w:p>
+            <w:r>
+              <w:t>Nome</w:t>
+            </w:r>
+          </w:p>
+        </w:tc>
+        <w:tc>
+          <w:tcPr>
+            <w:tcW w:w="1672" w:type="dxa"/>
+          </w:tcPr>
+          <w:p>
+            <w:r>
+              <w:t>Simples</w:t>
+            </w:r>
+          </w:p>
+        </w:tc>
+        <w:tc>
+          <w:tcPr>
+            <w:tcW w:w="1672" w:type="dxa"/>
+          </w:tcPr>
+          <w:p>
+            <w:r>
+              <w:t>Texto</w:t>
+            </w:r>
+          </w:p>
+        </w:tc>
+        <w:tc>
+          <w:tcPr>
+            <w:tcW w:w="1672" w:type="dxa"/>
+          </w:tcPr>
+          <w:p>
+            <w:r>
+              <w:t>100</w:t>
+            </w:r>
+          </w:p>
+        </w:tc>
+        <w:tc>
+          <w:tcPr>
+            <w:tcW w:w="1672" w:type="dxa"/>
+          </w:tcPr>
+          <w:p/>
+        </w:tc>
+      </w:tr>
+    </w:tbl>
+    <w:p/>
+    <w:p>
+      <w:pPr>
+        <w:spacing w:line="276" w:lineRule="auto"/>
+        <w:jc w:val="left"/>
+      </w:pPr>
+      <w:r>
+        <w:br w:type="page"/>
+      </w:r>
+    </w:p>
+    <w:p>
+      <w:pPr>
+        <w:pStyle w:val="Ttulo3"/>
+      </w:pPr>
+      <w:r>
+        <w:lastRenderedPageBreak/>
+        <w:t>4.3.8 DIAGRAMAS DE SEQU</w:t>
+      </w:r>
+      <w:r>
+        <w:t>Ê</w:t>
+      </w:r>
+      <w:r>
+        <w:t>NCIA</w:t>
+      </w:r>
+    </w:p>
+    <w:p/>
+    <w:p>
+      <w:r>
+        <w:rPr>
+          <w:noProof/>
+          <w:lang w:eastAsia="pt-BR"/>
+        </w:rPr>
+        <w:drawing>
+          <wp:inline distT="0" distB="0" distL="0" distR="0">
+            <wp:extent cx="5219700" cy="4438650"/>
+            <wp:effectExtent l="0" t="0" r="0" b="0"/>
+            <wp:docPr id="8" name="Imagem 8" descr="C:\Users\Leandro\Documents\Sem título.jpg"/>
+            <wp:cNvGraphicFramePr>
+              <a:graphicFrameLocks xmlns:a="http://schemas.openxmlformats.org/drawingml/2006/main" noChangeAspect="1"/>
+            </wp:cNvGraphicFramePr>
+            <a:graphic xmlns:a="http://schemas.openxmlformats.org/drawingml/2006/main">
+              <a:graphicData uri="http://schemas.openxmlformats.org/drawingml/2006/picture">
+                <pic:pic xmlns:pic="http://schemas.openxmlformats.org/drawingml/2006/picture">
+                  <pic:nvPicPr>
+                    <pic:cNvPr id="0" name="Picture 21" descr="C:\Users\Leandro\Documents\Sem título.jpg"/>
+                    <pic:cNvPicPr>
+                      <a:picLocks noChangeAspect="1" noChangeArrowheads="1"/>
+                    </pic:cNvPicPr>
+                  </pic:nvPicPr>
+                  <pic:blipFill>
+                    <a:blip r:embed="rId15">
+                      <a:extLst>
+                        <a:ext uri="{28A0092B-C50C-407E-A947-70E740481C1C}">
+                          <a14:useLocalDpi xmlns:a14="http://schemas.microsoft.com/office/drawing/2010/main" val="0"/>
+                        </a:ext>
+                      </a:extLst>
+                    </a:blip>
+                    <a:srcRect/>
+                    <a:stretch>
+                      <a:fillRect/>
+                    </a:stretch>
+                  </pic:blipFill>
+                  <pic:spPr bwMode="auto">
+                    <a:xfrm>
+                      <a:off x="0" y="0"/>
+                      <a:ext cx="5219700" cy="4438650"/>
+                    </a:xfrm>
+                    <a:prstGeom prst="rect">
+                      <a:avLst/>
+                    </a:prstGeom>
+                    <a:noFill/>
+                    <a:ln>
+                      <a:noFill/>
+                    </a:ln>
+                  </pic:spPr>
+                </pic:pic>
+              </a:graphicData>
+            </a:graphic>
+          </wp:inline>
+        </w:drawing>
+      </w:r>
+      <w:bookmarkStart w:id="39" w:name="_GoBack"/>
+      <w:bookmarkEnd w:id="39"/>
     </w:p>
     <w:sectPr>
-      <w:headerReference w:type="default" r:id="rId10"/>
+      <w:headerReference w:type="default" r:id="rId16"/>
       <w:pgSz w:w="11906" w:h="16838"/>
       <w:pgMar w:top="1701" w:right="1701" w:bottom="1701" w:left="1985" w:header="709" w:footer="709" w:gutter="0"/>
       <w:pgNumType w:start="5" w:chapStyle="1"/>
@@ -2990,7 +6605,7 @@
           <w:rPr>
             <w:noProof/>
           </w:rPr>
-          <w:t>20</w:t>
+          <w:t>30</w:t>
         </w:r>
         <w:r>
           <w:rPr>
@@ -3698,6 +7313,232 @@
     </w:lvl>
   </w:abstractNum>
   <w:abstractNum w:abstractNumId="7">
+    <w:nsid w:val="5A315197"/>
+    <w:multiLevelType w:val="hybridMultilevel"/>
+    <w:tmpl w:val="C3181822"/>
+    <w:lvl w:ilvl="0" w:tplc="04160001">
+      <w:start w:val="1"/>
+      <w:numFmt w:val="bullet"/>
+      <w:lvlText w:val=""/>
+      <w:lvlJc w:val="left"/>
+      <w:pPr>
+        <w:ind w:left="720" w:hanging="360"/>
+      </w:pPr>
+      <w:rPr>
+        <w:rFonts w:ascii="Symbol" w:hAnsi="Symbol" w:hint="default"/>
+      </w:rPr>
+    </w:lvl>
+    <w:lvl w:ilvl="1" w:tplc="04160003" w:tentative="1">
+      <w:start w:val="1"/>
+      <w:numFmt w:val="bullet"/>
+      <w:lvlText w:val="o"/>
+      <w:lvlJc w:val="left"/>
+      <w:pPr>
+        <w:ind w:left="1440" w:hanging="360"/>
+      </w:pPr>
+      <w:rPr>
+        <w:rFonts w:ascii="Courier New" w:hAnsi="Courier New" w:cs="Courier New" w:hint="default"/>
+      </w:rPr>
+    </w:lvl>
+    <w:lvl w:ilvl="2" w:tplc="04160005" w:tentative="1">
+      <w:start w:val="1"/>
+      <w:numFmt w:val="bullet"/>
+      <w:lvlText w:val=""/>
+      <w:lvlJc w:val="left"/>
+      <w:pPr>
+        <w:ind w:left="2160" w:hanging="360"/>
+      </w:pPr>
+      <w:rPr>
+        <w:rFonts w:ascii="Wingdings" w:hAnsi="Wingdings" w:hint="default"/>
+      </w:rPr>
+    </w:lvl>
+    <w:lvl w:ilvl="3" w:tplc="04160001" w:tentative="1">
+      <w:start w:val="1"/>
+      <w:numFmt w:val="bullet"/>
+      <w:lvlText w:val=""/>
+      <w:lvlJc w:val="left"/>
+      <w:pPr>
+        <w:ind w:left="2880" w:hanging="360"/>
+      </w:pPr>
+      <w:rPr>
+        <w:rFonts w:ascii="Symbol" w:hAnsi="Symbol" w:hint="default"/>
+      </w:rPr>
+    </w:lvl>
+    <w:lvl w:ilvl="4" w:tplc="04160003" w:tentative="1">
+      <w:start w:val="1"/>
+      <w:numFmt w:val="bullet"/>
+      <w:lvlText w:val="o"/>
+      <w:lvlJc w:val="left"/>
+      <w:pPr>
+        <w:ind w:left="3600" w:hanging="360"/>
+      </w:pPr>
+      <w:rPr>
+        <w:rFonts w:ascii="Courier New" w:hAnsi="Courier New" w:cs="Courier New" w:hint="default"/>
+      </w:rPr>
+    </w:lvl>
+    <w:lvl w:ilvl="5" w:tplc="04160005" w:tentative="1">
+      <w:start w:val="1"/>
+      <w:numFmt w:val="bullet"/>
+      <w:lvlText w:val=""/>
+      <w:lvlJc w:val="left"/>
+      <w:pPr>
+        <w:ind w:left="4320" w:hanging="360"/>
+      </w:pPr>
+      <w:rPr>
+        <w:rFonts w:ascii="Wingdings" w:hAnsi="Wingdings" w:hint="default"/>
+      </w:rPr>
+    </w:lvl>
+    <w:lvl w:ilvl="6" w:tplc="04160001" w:tentative="1">
+      <w:start w:val="1"/>
+      <w:numFmt w:val="bullet"/>
+      <w:lvlText w:val=""/>
+      <w:lvlJc w:val="left"/>
+      <w:pPr>
+        <w:ind w:left="5040" w:hanging="360"/>
+      </w:pPr>
+      <w:rPr>
+        <w:rFonts w:ascii="Symbol" w:hAnsi="Symbol" w:hint="default"/>
+      </w:rPr>
+    </w:lvl>
+    <w:lvl w:ilvl="7" w:tplc="04160003" w:tentative="1">
+      <w:start w:val="1"/>
+      <w:numFmt w:val="bullet"/>
+      <w:lvlText w:val="o"/>
+      <w:lvlJc w:val="left"/>
+      <w:pPr>
+        <w:ind w:left="5760" w:hanging="360"/>
+      </w:pPr>
+      <w:rPr>
+        <w:rFonts w:ascii="Courier New" w:hAnsi="Courier New" w:cs="Courier New" w:hint="default"/>
+      </w:rPr>
+    </w:lvl>
+    <w:lvl w:ilvl="8" w:tplc="04160005" w:tentative="1">
+      <w:start w:val="1"/>
+      <w:numFmt w:val="bullet"/>
+      <w:lvlText w:val=""/>
+      <w:lvlJc w:val="left"/>
+      <w:pPr>
+        <w:ind w:left="6480" w:hanging="360"/>
+      </w:pPr>
+      <w:rPr>
+        <w:rFonts w:ascii="Wingdings" w:hAnsi="Wingdings" w:hint="default"/>
+      </w:rPr>
+    </w:lvl>
+  </w:abstractNum>
+  <w:abstractNum w:abstractNumId="8">
+    <w:nsid w:val="5DEA1CA7"/>
+    <w:multiLevelType w:val="hybridMultilevel"/>
+    <w:tmpl w:val="CD6E852C"/>
+    <w:lvl w:ilvl="0" w:tplc="04160001">
+      <w:start w:val="1"/>
+      <w:numFmt w:val="bullet"/>
+      <w:lvlText w:val=""/>
+      <w:lvlJc w:val="left"/>
+      <w:pPr>
+        <w:ind w:left="720" w:hanging="360"/>
+      </w:pPr>
+      <w:rPr>
+        <w:rFonts w:ascii="Symbol" w:hAnsi="Symbol" w:hint="default"/>
+      </w:rPr>
+    </w:lvl>
+    <w:lvl w:ilvl="1" w:tplc="04160003" w:tentative="1">
+      <w:start w:val="1"/>
+      <w:numFmt w:val="bullet"/>
+      <w:lvlText w:val="o"/>
+      <w:lvlJc w:val="left"/>
+      <w:pPr>
+        <w:ind w:left="1440" w:hanging="360"/>
+      </w:pPr>
+      <w:rPr>
+        <w:rFonts w:ascii="Courier New" w:hAnsi="Courier New" w:cs="Courier New" w:hint="default"/>
+      </w:rPr>
+    </w:lvl>
+    <w:lvl w:ilvl="2" w:tplc="04160005" w:tentative="1">
+      <w:start w:val="1"/>
+      <w:numFmt w:val="bullet"/>
+      <w:lvlText w:val=""/>
+      <w:lvlJc w:val="left"/>
+      <w:pPr>
+        <w:ind w:left="2160" w:hanging="360"/>
+      </w:pPr>
+      <w:rPr>
+        <w:rFonts w:ascii="Wingdings" w:hAnsi="Wingdings" w:hint="default"/>
+      </w:rPr>
+    </w:lvl>
+    <w:lvl w:ilvl="3" w:tplc="04160001" w:tentative="1">
+      <w:start w:val="1"/>
+      <w:numFmt w:val="bullet"/>
+      <w:lvlText w:val=""/>
+      <w:lvlJc w:val="left"/>
+      <w:pPr>
+        <w:ind w:left="2880" w:hanging="360"/>
+      </w:pPr>
+      <w:rPr>
+        <w:rFonts w:ascii="Symbol" w:hAnsi="Symbol" w:hint="default"/>
+      </w:rPr>
+    </w:lvl>
+    <w:lvl w:ilvl="4" w:tplc="04160003" w:tentative="1">
+      <w:start w:val="1"/>
+      <w:numFmt w:val="bullet"/>
+      <w:lvlText w:val="o"/>
+      <w:lvlJc w:val="left"/>
+      <w:pPr>
+        <w:ind w:left="3600" w:hanging="360"/>
+      </w:pPr>
+      <w:rPr>
+        <w:rFonts w:ascii="Courier New" w:hAnsi="Courier New" w:cs="Courier New" w:hint="default"/>
+      </w:rPr>
+    </w:lvl>
+    <w:lvl w:ilvl="5" w:tplc="04160005" w:tentative="1">
+      <w:start w:val="1"/>
+      <w:numFmt w:val="bullet"/>
+      <w:lvlText w:val=""/>
+      <w:lvlJc w:val="left"/>
+      <w:pPr>
+        <w:ind w:left="4320" w:hanging="360"/>
+      </w:pPr>
+      <w:rPr>
+        <w:rFonts w:ascii="Wingdings" w:hAnsi="Wingdings" w:hint="default"/>
+      </w:rPr>
+    </w:lvl>
+    <w:lvl w:ilvl="6" w:tplc="04160001" w:tentative="1">
+      <w:start w:val="1"/>
+      <w:numFmt w:val="bullet"/>
+      <w:lvlText w:val=""/>
+      <w:lvlJc w:val="left"/>
+      <w:pPr>
+        <w:ind w:left="5040" w:hanging="360"/>
+      </w:pPr>
+      <w:rPr>
+        <w:rFonts w:ascii="Symbol" w:hAnsi="Symbol" w:hint="default"/>
+      </w:rPr>
+    </w:lvl>
+    <w:lvl w:ilvl="7" w:tplc="04160003" w:tentative="1">
+      <w:start w:val="1"/>
+      <w:numFmt w:val="bullet"/>
+      <w:lvlText w:val="o"/>
+      <w:lvlJc w:val="left"/>
+      <w:pPr>
+        <w:ind w:left="5760" w:hanging="360"/>
+      </w:pPr>
+      <w:rPr>
+        <w:rFonts w:ascii="Courier New" w:hAnsi="Courier New" w:cs="Courier New" w:hint="default"/>
+      </w:rPr>
+    </w:lvl>
+    <w:lvl w:ilvl="8" w:tplc="04160005" w:tentative="1">
+      <w:start w:val="1"/>
+      <w:numFmt w:val="bullet"/>
+      <w:lvlText w:val=""/>
+      <w:lvlJc w:val="left"/>
+      <w:pPr>
+        <w:ind w:left="6480" w:hanging="360"/>
+      </w:pPr>
+      <w:rPr>
+        <w:rFonts w:ascii="Wingdings" w:hAnsi="Wingdings" w:hint="default"/>
+      </w:rPr>
+    </w:lvl>
+  </w:abstractNum>
+  <w:abstractNum w:abstractNumId="9">
     <w:nsid w:val="75F45DE7"/>
     <w:multiLevelType w:val="multilevel"/>
     <w:tmpl w:val="0416001F"/>
@@ -3787,7 +7628,7 @@
     <w:abstractNumId w:val="0"/>
   </w:num>
   <w:num w:numId="2">
-    <w:abstractNumId w:val="7"/>
+    <w:abstractNumId w:val="9"/>
   </w:num>
   <w:num w:numId="3">
     <w:abstractNumId w:val="6"/>
@@ -3806,6 +7647,12 @@
   </w:num>
   <w:num w:numId="8">
     <w:abstractNumId w:val="2"/>
+  </w:num>
+  <w:num w:numId="9">
+    <w:abstractNumId w:val="8"/>
+  </w:num>
+  <w:num w:numId="10">
+    <w:abstractNumId w:val="7"/>
   </w:num>
 </w:numbering>
 </file>
@@ -4051,7 +7898,6 @@
   <w:style w:type="character" w:default="1" w:styleId="Fontepargpadro">
     <w:name w:val="Default Paragraph Font"/>
     <w:uiPriority w:val="1"/>
-    <w:semiHidden/>
     <w:unhideWhenUsed/>
   </w:style>
   <w:style w:type="table" w:default="1" w:styleId="Tabelanormal">
@@ -4776,7 +8622,7 @@
 </file>
 
 <file path=customXml/itemProps1.xml><?xml version="1.0" encoding="utf-8"?>
-<ds:datastoreItem xmlns:ds="http://schemas.openxmlformats.org/officeDocument/2006/customXml" ds:itemID="{20DB0FED-3B43-4B04-85DD-7BAB29F1C490}">
+<ds:datastoreItem xmlns:ds="http://schemas.openxmlformats.org/officeDocument/2006/customXml" ds:itemID="{1A9961FD-5C1A-4FA5-AEFE-8463742E278F}">
   <ds:schemaRefs>
     <ds:schemaRef ds:uri="http://schemas.openxmlformats.org/officeDocument/2006/bibliography"/>
   </ds:schemaRefs>

</xml_diff>

<commit_message>
Ultimo diagrama de sequencia
</commit_message>
<xml_diff>
--- a/PROJETOINTEGRADO.docx
+++ b/PROJETOINTEGRADO.docx
@@ -4454,6 +4454,10 @@
         <w:t xml:space="preserve"> </w:t>
       </w:r>
       <w:r>
+        <w:rPr>
+          <w:noProof/>
+          <w:lang w:eastAsia="pt-BR"/>
+        </w:rPr>
         <w:drawing>
           <wp:inline distT="0" distB="0" distL="0" distR="0" wp14:anchorId="74B86DC7" wp14:editId="62586127">
             <wp:extent cx="4000500" cy="7924800"/>
@@ -4589,7 +4593,7 @@
           <v:shape id="_x0000_i1025" type="#_x0000_t75" style="width:416.25pt;height:446.25pt" o:ole="">
             <v:imagedata r:id="rId11" o:title=""/>
           </v:shape>
-          <o:OLEObject Type="Embed" ProgID="AcroExch.Document.7" ShapeID="_x0000_i1025" DrawAspect="Content" ObjectID="_1542397330" r:id="rId12"/>
+          <o:OLEObject Type="Embed" ProgID="AcroExch.Document.7" ShapeID="_x0000_i1025" DrawAspect="Content" ObjectID="_1542398761" r:id="rId12"/>
         </w:object>
       </w:r>
     </w:p>
@@ -6440,6 +6444,19 @@
     </w:p>
     <w:p/>
     <w:p>
+      <w:pPr>
+        <w:rPr>
+          <w:b/>
+        </w:rPr>
+      </w:pPr>
+      <w:r>
+        <w:rPr>
+          <w:b/>
+        </w:rPr>
+        <w:t>Compra de Ingressos</w:t>
+      </w:r>
+    </w:p>
+    <w:p>
       <w:r>
         <w:rPr>
           <w:noProof/>
@@ -6447,7 +6464,7 @@
         </w:rPr>
         <w:drawing>
           <wp:inline distT="0" distB="0" distL="0" distR="0">
-            <wp:extent cx="5219700" cy="4438650"/>
+            <wp:extent cx="5219700" cy="3790950"/>
             <wp:effectExtent l="0" t="0" r="0" b="0"/>
             <wp:docPr id="8" name="Imagem 8" descr="C:\Users\Leandro\Documents\Sem título.jpg"/>
             <wp:cNvGraphicFramePr>
@@ -6478,7 +6495,7 @@
                   <pic:spPr bwMode="auto">
                     <a:xfrm>
                       <a:off x="0" y="0"/>
-                      <a:ext cx="5219700" cy="4438650"/>
+                      <a:ext cx="5219700" cy="3790950"/>
                     </a:xfrm>
                     <a:prstGeom prst="rect">
                       <a:avLst/>
@@ -6494,11 +6511,98 @@
           </wp:inline>
         </w:drawing>
       </w:r>
+    </w:p>
+    <w:p>
+      <w:pPr>
+        <w:rPr>
+          <w:b/>
+        </w:rPr>
+      </w:pPr>
+      <w:r>
+        <w:rPr>
+          <w:b/>
+        </w:rPr>
+        <w:t>Cadastro de Usuários</w:t>
+      </w:r>
+    </w:p>
+    <w:p>
+      <w:r>
+        <w:rPr>
+          <w:noProof/>
+          <w:lang w:eastAsia="pt-BR"/>
+        </w:rPr>
+        <w:drawing>
+          <wp:inline distT="0" distB="0" distL="0" distR="0">
+            <wp:extent cx="5219700" cy="2314575"/>
+            <wp:effectExtent l="0" t="0" r="0" b="0"/>
+            <wp:docPr id="2" name="Imagem 2" descr="C:\Users\Leandro\Documents\Sem título.jpg"/>
+            <wp:cNvGraphicFramePr>
+              <a:graphicFrameLocks xmlns:a="http://schemas.openxmlformats.org/drawingml/2006/main" noChangeAspect="1"/>
+            </wp:cNvGraphicFramePr>
+            <a:graphic xmlns:a="http://schemas.openxmlformats.org/drawingml/2006/main">
+              <a:graphicData uri="http://schemas.openxmlformats.org/drawingml/2006/picture">
+                <pic:pic xmlns:pic="http://schemas.openxmlformats.org/drawingml/2006/picture">
+                  <pic:nvPicPr>
+                    <pic:cNvPr id="0" name="Picture 3" descr="C:\Users\Leandro\Documents\Sem título.jpg"/>
+                    <pic:cNvPicPr>
+                      <a:picLocks noChangeAspect="1" noChangeArrowheads="1"/>
+                    </pic:cNvPicPr>
+                  </pic:nvPicPr>
+                  <pic:blipFill>
+                    <a:blip r:embed="rId16">
+                      <a:extLst>
+                        <a:ext uri="{28A0092B-C50C-407E-A947-70E740481C1C}">
+                          <a14:useLocalDpi xmlns:a14="http://schemas.microsoft.com/office/drawing/2010/main" val="0"/>
+                        </a:ext>
+                      </a:extLst>
+                    </a:blip>
+                    <a:srcRect/>
+                    <a:stretch>
+                      <a:fillRect/>
+                    </a:stretch>
+                  </pic:blipFill>
+                  <pic:spPr bwMode="auto">
+                    <a:xfrm>
+                      <a:off x="0" y="0"/>
+                      <a:ext cx="5219700" cy="2314575"/>
+                    </a:xfrm>
+                    <a:prstGeom prst="rect">
+                      <a:avLst/>
+                    </a:prstGeom>
+                    <a:noFill/>
+                    <a:ln>
+                      <a:noFill/>
+                    </a:ln>
+                  </pic:spPr>
+                </pic:pic>
+              </a:graphicData>
+            </a:graphic>
+          </wp:inline>
+        </w:drawing>
+      </w:r>
+    </w:p>
+    <w:p>
+      <w:pPr>
+        <w:spacing w:line="276" w:lineRule="auto"/>
+        <w:jc w:val="left"/>
+      </w:pPr>
+      <w:r>
+        <w:br w:type="page"/>
+      </w:r>
+    </w:p>
+    <w:p>
+      <w:pPr>
+        <w:pStyle w:val="Ttulo3"/>
+      </w:pPr>
       <w:bookmarkStart w:id="39" w:name="_GoBack"/>
+      <w:r>
+        <w:lastRenderedPageBreak/>
+        <w:t>4.3.9 PROTÓTIPOS OU LAYOUTS DE TELAS E RELATÓRIOS</w:t>
+      </w:r>
       <w:bookmarkEnd w:id="39"/>
     </w:p>
     <w:sectPr>
-      <w:headerReference w:type="default" r:id="rId16"/>
+      <w:headerReference w:type="default" r:id="rId17"/>
       <w:pgSz w:w="11906" w:h="16838"/>
       <w:pgMar w:top="1701" w:right="1701" w:bottom="1701" w:left="1985" w:header="709" w:footer="709" w:gutter="0"/>
       <w:pgNumType w:start="5" w:chapStyle="1"/>
@@ -6605,7 +6709,7 @@
           <w:rPr>
             <w:noProof/>
           </w:rPr>
-          <w:t>30</w:t>
+          <w:t>31</w:t>
         </w:r>
         <w:r>
           <w:rPr>
@@ -7898,6 +8002,7 @@
   <w:style w:type="character" w:default="1" w:styleId="Fontepargpadro">
     <w:name w:val="Default Paragraph Font"/>
     <w:uiPriority w:val="1"/>
+    <w:semiHidden/>
     <w:unhideWhenUsed/>
   </w:style>
   <w:style w:type="table" w:default="1" w:styleId="Tabelanormal">
@@ -8622,7 +8727,7 @@
 </file>
 
 <file path=customXml/itemProps1.xml><?xml version="1.0" encoding="utf-8"?>
-<ds:datastoreItem xmlns:ds="http://schemas.openxmlformats.org/officeDocument/2006/customXml" ds:itemID="{1A9961FD-5C1A-4FA5-AEFE-8463742E278F}">
+<ds:datastoreItem xmlns:ds="http://schemas.openxmlformats.org/officeDocument/2006/customXml" ds:itemID="{E02F8D3F-3979-4B0A-B798-D645094F57C9}">
   <ds:schemaRefs>
     <ds:schemaRef ds:uri="http://schemas.openxmlformats.org/officeDocument/2006/bibliography"/>
   </ds:schemaRefs>

</xml_diff>